<commit_message>
update document regarding schema and the check constraints
</commit_message>
<xml_diff>
--- a/docs/Group18.docx
+++ b/docs/Group18.docx
@@ -1849,25 +1849,7 @@
           <w:szCs w:val="24"/>
           <w:shd w:val="clear" w:color="auto" w:fill="FFFFFF"/>
         </w:rPr>
-        <w:t xml:space="preserve">- </w:t>
-      </w:r>
-      <w:r>
-        <w:rPr>
-          <w:rFonts w:asciiTheme="majorHAnsi" w:hAnsiTheme="majorHAnsi" w:cs="Helvetica"/>
-          <w:color w:val="333333"/>
-          <w:szCs w:val="24"/>
-          <w:shd w:val="clear" w:color="auto" w:fill="FFFFFF"/>
-        </w:rPr>
-        <w:t>Members</w:t>
-      </w:r>
-      <w:r>
-        <w:rPr>
-          <w:rFonts w:asciiTheme="majorHAnsi" w:hAnsiTheme="majorHAnsi" w:cs="Helvetica"/>
-          <w:color w:val="333333"/>
-          <w:szCs w:val="24"/>
-          <w:shd w:val="clear" w:color="auto" w:fill="FFFFFF"/>
-        </w:rPr>
-        <w:t xml:space="preserve"> can view all projects in the </w:t>
+        <w:t xml:space="preserve">- Members can view all projects in the </w:t>
       </w:r>
       <w:r>
         <w:rPr>
@@ -2127,16 +2109,7 @@
           <w:szCs w:val="24"/>
           <w:shd w:val="clear" w:color="auto" w:fill="FFFFFF"/>
         </w:rPr>
-        <w:t xml:space="preserve">- </w:t>
-      </w:r>
-      <w:r>
-        <w:rPr>
-          <w:rFonts w:asciiTheme="majorHAnsi" w:hAnsiTheme="majorHAnsi" w:cs="Helvetica"/>
-          <w:color w:val="333333"/>
-          <w:szCs w:val="24"/>
-          <w:shd w:val="clear" w:color="auto" w:fill="FFFFFF"/>
-        </w:rPr>
-        <w:t>Members can delete their own project</w:t>
+        <w:t>- Members can delete their own project</w:t>
       </w:r>
     </w:p>
     <w:p>
@@ -2671,14 +2644,36 @@
       <w:r>
         <w:t xml:space="preserve">Figure </w:t>
       </w:r>
-      <w:fldSimple w:instr=" SEQ Figure \* ARABIC ">
-        <w:r>
-          <w:rPr>
-            <w:noProof/>
-          </w:rPr>
-          <w:t>1</w:t>
-        </w:r>
-      </w:fldSimple>
+      <w:r>
+        <w:rPr>
+          <w:noProof/>
+        </w:rPr>
+        <w:fldChar w:fldCharType="begin"/>
+      </w:r>
+      <w:r>
+        <w:rPr>
+          <w:noProof/>
+        </w:rPr>
+        <w:instrText xml:space="preserve"> SEQ Figure \* ARABIC </w:instrText>
+      </w:r>
+      <w:r>
+        <w:rPr>
+          <w:noProof/>
+        </w:rPr>
+        <w:fldChar w:fldCharType="separate"/>
+      </w:r>
+      <w:r>
+        <w:rPr>
+          <w:noProof/>
+        </w:rPr>
+        <w:t>1</w:t>
+      </w:r>
+      <w:r>
+        <w:rPr>
+          <w:noProof/>
+        </w:rPr>
+        <w:fldChar w:fldCharType="end"/>
+      </w:r>
       <w:r>
         <w:t>. ER Diagram</w:t>
       </w:r>
@@ -2776,12 +2771,14 @@
               <w:rPr>
                 <w:rFonts w:ascii="Courier New" w:hAnsi="Courier New" w:cs="Courier New"/>
                 <w:sz w:val="18"/>
+                <w:szCs w:val="18"/>
               </w:rPr>
             </w:pPr>
             <w:r>
               <w:rPr>
                 <w:rFonts w:ascii="Courier New" w:hAnsi="Courier New" w:cs="Courier New"/>
                 <w:sz w:val="18"/>
+                <w:szCs w:val="18"/>
               </w:rPr>
               <w:t>CREATE TABLE member (</w:t>
             </w:r>
@@ -2792,14 +2789,34 @@
               <w:rPr>
                 <w:rFonts w:ascii="Courier New" w:hAnsi="Courier New" w:cs="Courier New"/>
                 <w:sz w:val="18"/>
+                <w:szCs w:val="18"/>
               </w:rPr>
             </w:pPr>
             <w:r>
               <w:rPr>
                 <w:rFonts w:ascii="Courier New" w:hAnsi="Courier New" w:cs="Courier New"/>
                 <w:sz w:val="18"/>
-              </w:rPr>
-              <w:t xml:space="preserve">    username VARCHAR(16) PRIMARY KEY,</w:t>
+                <w:szCs w:val="18"/>
+              </w:rPr>
+              <w:t xml:space="preserve">    username </w:t>
+            </w:r>
+            <w:proofErr w:type="gramStart"/>
+            <w:r>
+              <w:rPr>
+                <w:rFonts w:ascii="Courier New" w:hAnsi="Courier New" w:cs="Courier New"/>
+                <w:sz w:val="18"/>
+                <w:szCs w:val="18"/>
+              </w:rPr>
+              <w:t>VARCHAR(</w:t>
+            </w:r>
+            <w:proofErr w:type="gramEnd"/>
+            <w:r>
+              <w:rPr>
+                <w:rFonts w:ascii="Courier New" w:hAnsi="Courier New" w:cs="Courier New"/>
+                <w:sz w:val="18"/>
+                <w:szCs w:val="18"/>
+              </w:rPr>
+              <w:t>16) PRIMARY KEY,</w:t>
             </w:r>
           </w:p>
           <w:p>
@@ -2808,14 +2825,34 @@
               <w:rPr>
                 <w:rFonts w:ascii="Courier New" w:hAnsi="Courier New" w:cs="Courier New"/>
                 <w:sz w:val="18"/>
+                <w:szCs w:val="18"/>
               </w:rPr>
             </w:pPr>
             <w:r>
               <w:rPr>
                 <w:rFonts w:ascii="Courier New" w:hAnsi="Courier New" w:cs="Courier New"/>
                 <w:sz w:val="18"/>
-              </w:rPr>
-              <w:t xml:space="preserve">    password VARCHAR(16) NOT NULL,</w:t>
+                <w:szCs w:val="18"/>
+              </w:rPr>
+              <w:t xml:space="preserve">    password </w:t>
+            </w:r>
+            <w:proofErr w:type="gramStart"/>
+            <w:r>
+              <w:rPr>
+                <w:rFonts w:ascii="Courier New" w:hAnsi="Courier New" w:cs="Courier New"/>
+                <w:sz w:val="18"/>
+                <w:szCs w:val="18"/>
+              </w:rPr>
+              <w:t>VARCHAR(</w:t>
+            </w:r>
+            <w:proofErr w:type="gramEnd"/>
+            <w:r>
+              <w:rPr>
+                <w:rFonts w:ascii="Courier New" w:hAnsi="Courier New" w:cs="Courier New"/>
+                <w:sz w:val="18"/>
+                <w:szCs w:val="18"/>
+              </w:rPr>
+              <w:t>16) NOT NULL,</w:t>
             </w:r>
           </w:p>
           <w:p>
@@ -2824,14 +2861,34 @@
               <w:rPr>
                 <w:rFonts w:ascii="Courier New" w:hAnsi="Courier New" w:cs="Courier New"/>
                 <w:sz w:val="18"/>
+                <w:szCs w:val="18"/>
               </w:rPr>
             </w:pPr>
             <w:r>
               <w:rPr>
                 <w:rFonts w:ascii="Courier New" w:hAnsi="Courier New" w:cs="Courier New"/>
                 <w:sz w:val="18"/>
-              </w:rPr>
-              <w:t xml:space="preserve">    email VARCHAR(64) NOT NULL DEFAULT '',</w:t>
+                <w:szCs w:val="18"/>
+              </w:rPr>
+              <w:t xml:space="preserve">    email </w:t>
+            </w:r>
+            <w:proofErr w:type="gramStart"/>
+            <w:r>
+              <w:rPr>
+                <w:rFonts w:ascii="Courier New" w:hAnsi="Courier New" w:cs="Courier New"/>
+                <w:sz w:val="18"/>
+                <w:szCs w:val="18"/>
+              </w:rPr>
+              <w:t>VARCHAR(</w:t>
+            </w:r>
+            <w:proofErr w:type="gramEnd"/>
+            <w:r>
+              <w:rPr>
+                <w:rFonts w:ascii="Courier New" w:hAnsi="Courier New" w:cs="Courier New"/>
+                <w:sz w:val="18"/>
+                <w:szCs w:val="18"/>
+              </w:rPr>
+              <w:t>64) NOT NULL DEFAULT '',</w:t>
             </w:r>
           </w:p>
           <w:p>
@@ -2840,12 +2897,14 @@
               <w:rPr>
                 <w:rFonts w:ascii="Courier New" w:hAnsi="Courier New" w:cs="Courier New"/>
                 <w:sz w:val="18"/>
+                <w:szCs w:val="18"/>
               </w:rPr>
             </w:pPr>
             <w:r>
               <w:rPr>
                 <w:rFonts w:ascii="Courier New" w:hAnsi="Courier New" w:cs="Courier New"/>
                 <w:sz w:val="18"/>
+                <w:szCs w:val="18"/>
               </w:rPr>
               <w:t xml:space="preserve">    biography text NOT NULL DEFAULT '',</w:t>
             </w:r>
@@ -2856,29 +2915,96 @@
               <w:rPr>
                 <w:rFonts w:ascii="Courier New" w:hAnsi="Courier New" w:cs="Courier New"/>
                 <w:sz w:val="18"/>
+                <w:szCs w:val="18"/>
               </w:rPr>
             </w:pPr>
             <w:r>
               <w:rPr>
                 <w:rFonts w:ascii="Courier New" w:hAnsi="Courier New" w:cs="Courier New"/>
                 <w:sz w:val="18"/>
-              </w:rPr>
-              <w:t xml:space="preserve">    is_admin INT NOT NULL DEFAULT 0 CHECK(is_admin=0 OR is_admin=1)</w:t>
+                <w:szCs w:val="18"/>
+              </w:rPr>
+              <w:t xml:space="preserve">    </w:t>
+            </w:r>
+            <w:proofErr w:type="spellStart"/>
+            <w:r>
+              <w:rPr>
+                <w:rFonts w:ascii="Courier New" w:hAnsi="Courier New" w:cs="Courier New"/>
+                <w:sz w:val="18"/>
+                <w:szCs w:val="18"/>
+              </w:rPr>
+              <w:t>is_admin</w:t>
+            </w:r>
+            <w:proofErr w:type="spellEnd"/>
+            <w:r>
+              <w:rPr>
+                <w:rFonts w:ascii="Courier New" w:hAnsi="Courier New" w:cs="Courier New"/>
+                <w:sz w:val="18"/>
+                <w:szCs w:val="18"/>
+              </w:rPr>
+              <w:t xml:space="preserve"> INT NOT NULL DEFAULT 0 </w:t>
+            </w:r>
+            <w:proofErr w:type="gramStart"/>
+            <w:r>
+              <w:rPr>
+                <w:rFonts w:ascii="Courier New" w:hAnsi="Courier New" w:cs="Courier New"/>
+                <w:sz w:val="18"/>
+                <w:szCs w:val="18"/>
+              </w:rPr>
+              <w:t>CHECK(</w:t>
+            </w:r>
+            <w:proofErr w:type="spellStart"/>
+            <w:proofErr w:type="gramEnd"/>
+            <w:r>
+              <w:rPr>
+                <w:rFonts w:ascii="Courier New" w:hAnsi="Courier New" w:cs="Courier New"/>
+                <w:sz w:val="18"/>
+                <w:szCs w:val="18"/>
+              </w:rPr>
+              <w:t>is_admin</w:t>
+            </w:r>
+            <w:proofErr w:type="spellEnd"/>
+            <w:r>
+              <w:rPr>
+                <w:rFonts w:ascii="Courier New" w:hAnsi="Courier New" w:cs="Courier New"/>
+                <w:sz w:val="18"/>
+                <w:szCs w:val="18"/>
+              </w:rPr>
+              <w:t xml:space="preserve">=0 OR </w:t>
+            </w:r>
+            <w:proofErr w:type="spellStart"/>
+            <w:r>
+              <w:rPr>
+                <w:rFonts w:ascii="Courier New" w:hAnsi="Courier New" w:cs="Courier New"/>
+                <w:sz w:val="18"/>
+                <w:szCs w:val="18"/>
+              </w:rPr>
+              <w:t>is_admin</w:t>
+            </w:r>
+            <w:proofErr w:type="spellEnd"/>
+            <w:r>
+              <w:rPr>
+                <w:rFonts w:ascii="Courier New" w:hAnsi="Courier New" w:cs="Courier New"/>
+                <w:sz w:val="18"/>
+                <w:szCs w:val="18"/>
+              </w:rPr>
+              <w:t>=1)</w:t>
             </w:r>
           </w:p>
           <w:p>
             <w:pPr>
-              <w:rPr>
-                <w:rFonts w:ascii="Courier New" w:hAnsi="Courier New" w:cs="Courier New"/>
-                <w:sz w:val="18"/>
-                <w:szCs w:val="21"/>
+              <w:pStyle w:val="PlainText"/>
+              <w:rPr>
+                <w:rFonts w:ascii="Courier New" w:hAnsi="Courier New" w:cs="Courier New"/>
+                <w:sz w:val="18"/>
+                <w:szCs w:val="18"/>
               </w:rPr>
             </w:pPr>
             <w:r>
               <w:rPr>
                 <w:rFonts w:ascii="Courier New" w:hAnsi="Courier New" w:cs="Courier New"/>
                 <w:sz w:val="18"/>
-                <w:szCs w:val="21"/>
+                <w:szCs w:val="18"/>
               </w:rPr>
               <w:t>);</w:t>
             </w:r>
@@ -3016,7 +3142,23 @@
                 <w:rFonts w:ascii="Courier New" w:hAnsi="Courier New" w:cs="Courier New"/>
                 <w:sz w:val="18"/>
               </w:rPr>
-              <w:t>CREATE TABLE advertised_project (</w:t>
+              <w:t xml:space="preserve">CREATE TABLE </w:t>
+            </w:r>
+            <w:proofErr w:type="spellStart"/>
+            <w:r>
+              <w:rPr>
+                <w:rFonts w:ascii="Courier New" w:hAnsi="Courier New" w:cs="Courier New"/>
+                <w:sz w:val="18"/>
+              </w:rPr>
+              <w:t>advertised_project</w:t>
+            </w:r>
+            <w:proofErr w:type="spellEnd"/>
+            <w:r>
+              <w:rPr>
+                <w:rFonts w:ascii="Courier New" w:hAnsi="Courier New" w:cs="Courier New"/>
+                <w:sz w:val="18"/>
+              </w:rPr>
+              <w:t xml:space="preserve"> (</w:t>
             </w:r>
           </w:p>
           <w:p>
@@ -3032,7 +3174,23 @@
                 <w:rFonts w:ascii="Courier New" w:hAnsi="Courier New" w:cs="Courier New"/>
                 <w:sz w:val="18"/>
               </w:rPr>
-              <w:t xml:space="preserve">    id SERIAL PRIMARY KEY CHECK(id &gt;=0),</w:t>
+              <w:t xml:space="preserve">    id SERIAL PRIMARY KEY </w:t>
+            </w:r>
+            <w:proofErr w:type="gramStart"/>
+            <w:r>
+              <w:rPr>
+                <w:rFonts w:ascii="Courier New" w:hAnsi="Courier New" w:cs="Courier New"/>
+                <w:sz w:val="18"/>
+              </w:rPr>
+              <w:t>CHECK(</w:t>
+            </w:r>
+            <w:proofErr w:type="gramEnd"/>
+            <w:r>
+              <w:rPr>
+                <w:rFonts w:ascii="Courier New" w:hAnsi="Courier New" w:cs="Courier New"/>
+                <w:sz w:val="18"/>
+              </w:rPr>
+              <w:t>id &gt;=0),</w:t>
             </w:r>
           </w:p>
           <w:p>
@@ -3048,7 +3206,23 @@
                 <w:rFonts w:ascii="Courier New" w:hAnsi="Courier New" w:cs="Courier New"/>
                 <w:sz w:val="18"/>
               </w:rPr>
-              <w:t xml:space="preserve">    entrepreneur VARCHAR(16) REFERENCES member(username) ON DELETE CASCADE,</w:t>
+              <w:t xml:space="preserve">    entrepreneur </w:t>
+            </w:r>
+            <w:proofErr w:type="gramStart"/>
+            <w:r>
+              <w:rPr>
+                <w:rFonts w:ascii="Courier New" w:hAnsi="Courier New" w:cs="Courier New"/>
+                <w:sz w:val="18"/>
+              </w:rPr>
+              <w:t>VARCHAR(</w:t>
+            </w:r>
+            <w:proofErr w:type="gramEnd"/>
+            <w:r>
+              <w:rPr>
+                <w:rFonts w:ascii="Courier New" w:hAnsi="Courier New" w:cs="Courier New"/>
+                <w:sz w:val="18"/>
+              </w:rPr>
+              <w:t>16) REFERENCES member(username) ON DELETE CASCADE,</w:t>
             </w:r>
           </w:p>
           <w:p>
@@ -3150,7 +3324,6 @@
           <w:p>
             <w:pPr>
               <w:pStyle w:val="PlainText"/>
-              <w:ind w:left="4320"/>
               <w:rPr>
                 <w:rFonts w:ascii="Courier New" w:hAnsi="Courier New" w:cs="Courier New"/>
                 <w:sz w:val="18"/>
@@ -3161,6 +3334,42 @@
                 <w:rFonts w:ascii="Courier New" w:hAnsi="Courier New" w:cs="Courier New"/>
                 <w:sz w:val="18"/>
               </w:rPr>
+              <w:tab/>
+            </w:r>
+            <w:r>
+              <w:rPr>
+                <w:rFonts w:ascii="Courier New" w:hAnsi="Courier New" w:cs="Courier New"/>
+                <w:sz w:val="18"/>
+              </w:rPr>
+              <w:tab/>
+            </w:r>
+            <w:r>
+              <w:rPr>
+                <w:rFonts w:ascii="Courier New" w:hAnsi="Courier New" w:cs="Courier New"/>
+                <w:sz w:val="18"/>
+              </w:rPr>
+              <w:tab/>
+            </w:r>
+            <w:r>
+              <w:rPr>
+                <w:rFonts w:ascii="Courier New" w:hAnsi="Courier New" w:cs="Courier New"/>
+                <w:sz w:val="18"/>
+              </w:rPr>
+              <w:tab/>
+            </w:r>
+            <w:r>
+              <w:rPr>
+                <w:rFonts w:ascii="Courier New" w:hAnsi="Courier New" w:cs="Courier New"/>
+                <w:sz w:val="18"/>
+              </w:rPr>
+              <w:tab/>
+            </w:r>
+            <w:r>
+              <w:rPr>
+                <w:rFonts w:ascii="Courier New" w:hAnsi="Courier New" w:cs="Courier New"/>
+                <w:sz w:val="18"/>
+              </w:rPr>
+              <w:tab/>
               <w:t xml:space="preserve"> </w:t>
             </w:r>
             <w:r>
@@ -3174,7 +3383,6 @@
           <w:p>
             <w:pPr>
               <w:pStyle w:val="PlainText"/>
-              <w:ind w:left="4320"/>
               <w:rPr>
                 <w:rFonts w:ascii="Courier New" w:hAnsi="Courier New" w:cs="Courier New"/>
                 <w:sz w:val="18"/>
@@ -3185,6 +3393,42 @@
                 <w:rFonts w:ascii="Courier New" w:hAnsi="Courier New" w:cs="Courier New"/>
                 <w:sz w:val="18"/>
               </w:rPr>
+              <w:tab/>
+            </w:r>
+            <w:r>
+              <w:rPr>
+                <w:rFonts w:ascii="Courier New" w:hAnsi="Courier New" w:cs="Courier New"/>
+                <w:sz w:val="18"/>
+              </w:rPr>
+              <w:tab/>
+            </w:r>
+            <w:r>
+              <w:rPr>
+                <w:rFonts w:ascii="Courier New" w:hAnsi="Courier New" w:cs="Courier New"/>
+                <w:sz w:val="18"/>
+              </w:rPr>
+              <w:tab/>
+            </w:r>
+            <w:r>
+              <w:rPr>
+                <w:rFonts w:ascii="Courier New" w:hAnsi="Courier New" w:cs="Courier New"/>
+                <w:sz w:val="18"/>
+              </w:rPr>
+              <w:tab/>
+            </w:r>
+            <w:r>
+              <w:rPr>
+                <w:rFonts w:ascii="Courier New" w:hAnsi="Courier New" w:cs="Courier New"/>
+                <w:sz w:val="18"/>
+              </w:rPr>
+              <w:tab/>
+            </w:r>
+            <w:r>
+              <w:rPr>
+                <w:rFonts w:ascii="Courier New" w:hAnsi="Courier New" w:cs="Courier New"/>
+                <w:sz w:val="18"/>
+              </w:rPr>
+              <w:tab/>
               <w:t xml:space="preserve"> </w:t>
             </w:r>
             <w:r>
@@ -3198,7 +3442,6 @@
           <w:p>
             <w:pPr>
               <w:pStyle w:val="PlainText"/>
-              <w:ind w:left="4320"/>
               <w:rPr>
                 <w:rFonts w:ascii="Courier New" w:hAnsi="Courier New" w:cs="Courier New"/>
                 <w:sz w:val="18"/>
@@ -3209,6 +3452,42 @@
                 <w:rFonts w:ascii="Courier New" w:hAnsi="Courier New" w:cs="Courier New"/>
                 <w:sz w:val="18"/>
               </w:rPr>
+              <w:tab/>
+            </w:r>
+            <w:r>
+              <w:rPr>
+                <w:rFonts w:ascii="Courier New" w:hAnsi="Courier New" w:cs="Courier New"/>
+                <w:sz w:val="18"/>
+              </w:rPr>
+              <w:tab/>
+            </w:r>
+            <w:r>
+              <w:rPr>
+                <w:rFonts w:ascii="Courier New" w:hAnsi="Courier New" w:cs="Courier New"/>
+                <w:sz w:val="18"/>
+              </w:rPr>
+              <w:tab/>
+            </w:r>
+            <w:r>
+              <w:rPr>
+                <w:rFonts w:ascii="Courier New" w:hAnsi="Courier New" w:cs="Courier New"/>
+                <w:sz w:val="18"/>
+              </w:rPr>
+              <w:tab/>
+            </w:r>
+            <w:r>
+              <w:rPr>
+                <w:rFonts w:ascii="Courier New" w:hAnsi="Courier New" w:cs="Courier New"/>
+                <w:sz w:val="18"/>
+              </w:rPr>
+              <w:tab/>
+            </w:r>
+            <w:r>
+              <w:rPr>
+                <w:rFonts w:ascii="Courier New" w:hAnsi="Courier New" w:cs="Courier New"/>
+                <w:sz w:val="18"/>
+              </w:rPr>
+              <w:tab/>
               <w:t xml:space="preserve"> </w:t>
             </w:r>
             <w:r>
@@ -3222,7 +3501,6 @@
           <w:p>
             <w:pPr>
               <w:pStyle w:val="PlainText"/>
-              <w:ind w:left="4320"/>
               <w:rPr>
                 <w:rFonts w:ascii="Courier New" w:hAnsi="Courier New" w:cs="Courier New"/>
                 <w:sz w:val="18"/>
@@ -3233,6 +3511,42 @@
                 <w:rFonts w:ascii="Courier New" w:hAnsi="Courier New" w:cs="Courier New"/>
                 <w:sz w:val="18"/>
               </w:rPr>
+              <w:tab/>
+            </w:r>
+            <w:r>
+              <w:rPr>
+                <w:rFonts w:ascii="Courier New" w:hAnsi="Courier New" w:cs="Courier New"/>
+                <w:sz w:val="18"/>
+              </w:rPr>
+              <w:tab/>
+            </w:r>
+            <w:r>
+              <w:rPr>
+                <w:rFonts w:ascii="Courier New" w:hAnsi="Courier New" w:cs="Courier New"/>
+                <w:sz w:val="18"/>
+              </w:rPr>
+              <w:tab/>
+            </w:r>
+            <w:r>
+              <w:rPr>
+                <w:rFonts w:ascii="Courier New" w:hAnsi="Courier New" w:cs="Courier New"/>
+                <w:sz w:val="18"/>
+              </w:rPr>
+              <w:tab/>
+            </w:r>
+            <w:r>
+              <w:rPr>
+                <w:rFonts w:ascii="Courier New" w:hAnsi="Courier New" w:cs="Courier New"/>
+                <w:sz w:val="18"/>
+              </w:rPr>
+              <w:tab/>
+            </w:r>
+            <w:r>
+              <w:rPr>
+                <w:rFonts w:ascii="Courier New" w:hAnsi="Courier New" w:cs="Courier New"/>
+                <w:sz w:val="18"/>
+              </w:rPr>
+              <w:tab/>
               <w:t xml:space="preserve"> </w:t>
             </w:r>
             <w:r>
@@ -3246,7 +3560,6 @@
           <w:p>
             <w:pPr>
               <w:pStyle w:val="PlainText"/>
-              <w:ind w:left="4320"/>
               <w:rPr>
                 <w:rFonts w:ascii="Courier New" w:hAnsi="Courier New" w:cs="Courier New"/>
                 <w:sz w:val="18"/>
@@ -3257,6 +3570,42 @@
                 <w:rFonts w:ascii="Courier New" w:hAnsi="Courier New" w:cs="Courier New"/>
                 <w:sz w:val="18"/>
               </w:rPr>
+              <w:tab/>
+            </w:r>
+            <w:r>
+              <w:rPr>
+                <w:rFonts w:ascii="Courier New" w:hAnsi="Courier New" w:cs="Courier New"/>
+                <w:sz w:val="18"/>
+              </w:rPr>
+              <w:tab/>
+            </w:r>
+            <w:r>
+              <w:rPr>
+                <w:rFonts w:ascii="Courier New" w:hAnsi="Courier New" w:cs="Courier New"/>
+                <w:sz w:val="18"/>
+              </w:rPr>
+              <w:tab/>
+            </w:r>
+            <w:r>
+              <w:rPr>
+                <w:rFonts w:ascii="Courier New" w:hAnsi="Courier New" w:cs="Courier New"/>
+                <w:sz w:val="18"/>
+              </w:rPr>
+              <w:tab/>
+            </w:r>
+            <w:r>
+              <w:rPr>
+                <w:rFonts w:ascii="Courier New" w:hAnsi="Courier New" w:cs="Courier New"/>
+                <w:sz w:val="18"/>
+              </w:rPr>
+              <w:tab/>
+            </w:r>
+            <w:r>
+              <w:rPr>
+                <w:rFonts w:ascii="Courier New" w:hAnsi="Courier New" w:cs="Courier New"/>
+                <w:sz w:val="18"/>
+              </w:rPr>
+              <w:tab/>
               <w:t xml:space="preserve"> </w:t>
             </w:r>
             <w:r>
@@ -3264,20 +3613,12 @@
                 <w:rFonts w:ascii="Courier New" w:hAnsi="Courier New" w:cs="Courier New"/>
                 <w:sz w:val="18"/>
               </w:rPr>
-              <w:t>category='Photography' OR</w:t>
-            </w:r>
-            <w:r>
-              <w:rPr>
-                <w:rFonts w:ascii="Courier New" w:hAnsi="Courier New" w:cs="Courier New"/>
-                <w:sz w:val="18"/>
-              </w:rPr>
-              <w:t xml:space="preserve"> </w:t>
+              <w:t xml:space="preserve">category='Photography' OR </w:t>
             </w:r>
           </w:p>
           <w:p>
             <w:pPr>
               <w:pStyle w:val="PlainText"/>
-              <w:ind w:left="4320"/>
               <w:rPr>
                 <w:rFonts w:ascii="Courier New" w:hAnsi="Courier New" w:cs="Courier New"/>
                 <w:sz w:val="18"/>
@@ -3288,6 +3629,42 @@
                 <w:rFonts w:ascii="Courier New" w:hAnsi="Courier New" w:cs="Courier New"/>
                 <w:sz w:val="18"/>
               </w:rPr>
+              <w:tab/>
+            </w:r>
+            <w:r>
+              <w:rPr>
+                <w:rFonts w:ascii="Courier New" w:hAnsi="Courier New" w:cs="Courier New"/>
+                <w:sz w:val="18"/>
+              </w:rPr>
+              <w:tab/>
+            </w:r>
+            <w:r>
+              <w:rPr>
+                <w:rFonts w:ascii="Courier New" w:hAnsi="Courier New" w:cs="Courier New"/>
+                <w:sz w:val="18"/>
+              </w:rPr>
+              <w:tab/>
+            </w:r>
+            <w:r>
+              <w:rPr>
+                <w:rFonts w:ascii="Courier New" w:hAnsi="Courier New" w:cs="Courier New"/>
+                <w:sz w:val="18"/>
+              </w:rPr>
+              <w:tab/>
+            </w:r>
+            <w:r>
+              <w:rPr>
+                <w:rFonts w:ascii="Courier New" w:hAnsi="Courier New" w:cs="Courier New"/>
+                <w:sz w:val="18"/>
+              </w:rPr>
+              <w:tab/>
+            </w:r>
+            <w:r>
+              <w:rPr>
+                <w:rFonts w:ascii="Courier New" w:hAnsi="Courier New" w:cs="Courier New"/>
+                <w:sz w:val="18"/>
+              </w:rPr>
+              <w:tab/>
               <w:t xml:space="preserve"> </w:t>
             </w:r>
             <w:r>
@@ -3295,13 +3672,12 @@
                 <w:rFonts w:ascii="Courier New" w:hAnsi="Courier New" w:cs="Courier New"/>
                 <w:sz w:val="18"/>
               </w:rPr>
-              <w:t>category='Handicraft' OR</w:t>
+              <w:t xml:space="preserve">category='Handicraft' OR </w:t>
             </w:r>
           </w:p>
           <w:p>
             <w:pPr>
               <w:pStyle w:val="PlainText"/>
-              <w:ind w:left="4320"/>
               <w:rPr>
                 <w:rFonts w:ascii="Courier New" w:hAnsi="Courier New" w:cs="Courier New"/>
                 <w:sz w:val="18"/>
@@ -3312,6 +3688,42 @@
                 <w:rFonts w:ascii="Courier New" w:hAnsi="Courier New" w:cs="Courier New"/>
                 <w:sz w:val="18"/>
               </w:rPr>
+              <w:tab/>
+            </w:r>
+            <w:r>
+              <w:rPr>
+                <w:rFonts w:ascii="Courier New" w:hAnsi="Courier New" w:cs="Courier New"/>
+                <w:sz w:val="18"/>
+              </w:rPr>
+              <w:tab/>
+            </w:r>
+            <w:r>
+              <w:rPr>
+                <w:rFonts w:ascii="Courier New" w:hAnsi="Courier New" w:cs="Courier New"/>
+                <w:sz w:val="18"/>
+              </w:rPr>
+              <w:tab/>
+            </w:r>
+            <w:r>
+              <w:rPr>
+                <w:rFonts w:ascii="Courier New" w:hAnsi="Courier New" w:cs="Courier New"/>
+                <w:sz w:val="18"/>
+              </w:rPr>
+              <w:tab/>
+            </w:r>
+            <w:r>
+              <w:rPr>
+                <w:rFonts w:ascii="Courier New" w:hAnsi="Courier New" w:cs="Courier New"/>
+                <w:sz w:val="18"/>
+              </w:rPr>
+              <w:tab/>
+            </w:r>
+            <w:r>
+              <w:rPr>
+                <w:rFonts w:ascii="Courier New" w:hAnsi="Courier New" w:cs="Courier New"/>
+                <w:sz w:val="18"/>
+              </w:rPr>
+              <w:tab/>
               <w:t xml:space="preserve"> </w:t>
             </w:r>
             <w:r>
@@ -3367,7 +3779,7 @@
                 <w:rFonts w:ascii="Courier New" w:hAnsi="Courier New" w:cs="Courier New"/>
                 <w:sz w:val="18"/>
               </w:rPr>
-              <w:t xml:space="preserve">    duration TIME NOT NULL DEFAULT '00:00:00',</w:t>
+              <w:t xml:space="preserve">    duration TIME NOT NULL,</w:t>
             </w:r>
           </w:p>
           <w:p>
@@ -3415,7 +3827,7 @@
                 <w:rFonts w:ascii="Courier New" w:hAnsi="Courier New" w:cs="Courier New"/>
                 <w:sz w:val="18"/>
               </w:rPr>
-              <w:t>15,2) NOT NULL DEFAULT '0.00' CHECK(</w:t>
+              <w:t>15,2) NOT NULL CHECK(</w:t>
             </w:r>
             <w:proofErr w:type="spellStart"/>
             <w:r>
@@ -3431,7 +3843,7 @@
                 <w:rFonts w:ascii="Courier New" w:hAnsi="Courier New" w:cs="Courier New"/>
                 <w:sz w:val="18"/>
               </w:rPr>
-              <w:t xml:space="preserve"> &gt;= 0),</w:t>
+              <w:t xml:space="preserve"> &gt; 0),</w:t>
             </w:r>
           </w:p>
           <w:p>
@@ -3479,45 +3891,12 @@
                 <w:rFonts w:ascii="Courier New" w:hAnsi="Courier New" w:cs="Courier New"/>
                 <w:sz w:val="18"/>
               </w:rPr>
-              <w:t>15,2) NOT NULL DEFAULT '0.00' CHECK(</w:t>
-            </w:r>
-            <w:proofErr w:type="spellStart"/>
-            <w:r>
-              <w:rPr>
-                <w:rFonts w:ascii="Courier New" w:hAnsi="Courier New" w:cs="Courier New"/>
-                <w:sz w:val="18"/>
-              </w:rPr>
-              <w:t>amt_raised</w:t>
-            </w:r>
-            <w:proofErr w:type="spellEnd"/>
-            <w:r>
-              <w:rPr>
-                <w:rFonts w:ascii="Courier New" w:hAnsi="Courier New" w:cs="Courier New"/>
-                <w:sz w:val="18"/>
-              </w:rPr>
-              <w:t>&lt;=</w:t>
-            </w:r>
-            <w:proofErr w:type="spellStart"/>
-            <w:r>
-              <w:rPr>
-                <w:rFonts w:ascii="Courier New" w:hAnsi="Courier New" w:cs="Courier New"/>
-                <w:sz w:val="18"/>
-              </w:rPr>
-              <w:t>amt_needed</w:t>
-            </w:r>
-            <w:proofErr w:type="spellEnd"/>
-            <w:r>
-              <w:rPr>
-                <w:rFonts w:ascii="Courier New" w:hAnsi="Courier New" w:cs="Courier New"/>
-                <w:sz w:val="18"/>
-              </w:rPr>
-              <w:t xml:space="preserve"> </w:t>
+              <w:t xml:space="preserve">15,2) NOT NULL DEFAULT '0.00' </w:t>
             </w:r>
           </w:p>
           <w:p>
             <w:pPr>
               <w:pStyle w:val="PlainText"/>
-              <w:ind w:left="6480"/>
               <w:rPr>
                 <w:rFonts w:ascii="Courier New" w:hAnsi="Courier New" w:cs="Courier New"/>
                 <w:sz w:val="18"/>
@@ -3528,7 +3907,70 @@
                 <w:rFonts w:ascii="Courier New" w:hAnsi="Courier New" w:cs="Courier New"/>
                 <w:sz w:val="18"/>
               </w:rPr>
-              <w:t xml:space="preserve">AND </w:t>
+              <w:tab/>
+            </w:r>
+            <w:r>
+              <w:rPr>
+                <w:rFonts w:ascii="Courier New" w:hAnsi="Courier New" w:cs="Courier New"/>
+                <w:sz w:val="18"/>
+              </w:rPr>
+              <w:tab/>
+            </w:r>
+            <w:r>
+              <w:rPr>
+                <w:rFonts w:ascii="Courier New" w:hAnsi="Courier New" w:cs="Courier New"/>
+                <w:sz w:val="18"/>
+              </w:rPr>
+              <w:tab/>
+            </w:r>
+            <w:r>
+              <w:rPr>
+                <w:rFonts w:ascii="Courier New" w:hAnsi="Courier New" w:cs="Courier New"/>
+                <w:sz w:val="18"/>
+              </w:rPr>
+              <w:tab/>
+              <w:t xml:space="preserve">  </w:t>
+            </w:r>
+            <w:proofErr w:type="gramStart"/>
+            <w:r>
+              <w:rPr>
+                <w:rFonts w:ascii="Courier New" w:hAnsi="Courier New" w:cs="Courier New"/>
+                <w:sz w:val="18"/>
+              </w:rPr>
+              <w:t>CHECK(</w:t>
+            </w:r>
+            <w:proofErr w:type="spellStart"/>
+            <w:proofErr w:type="gramEnd"/>
+            <w:r>
+              <w:rPr>
+                <w:rFonts w:ascii="Courier New" w:hAnsi="Courier New" w:cs="Courier New"/>
+                <w:sz w:val="18"/>
+              </w:rPr>
+              <w:t>amt_raised</w:t>
+            </w:r>
+            <w:proofErr w:type="spellEnd"/>
+            <w:r>
+              <w:rPr>
+                <w:rFonts w:ascii="Courier New" w:hAnsi="Courier New" w:cs="Courier New"/>
+                <w:sz w:val="18"/>
+              </w:rPr>
+              <w:t>&lt;=</w:t>
+            </w:r>
+            <w:proofErr w:type="spellStart"/>
+            <w:r>
+              <w:rPr>
+                <w:rFonts w:ascii="Courier New" w:hAnsi="Courier New" w:cs="Courier New"/>
+                <w:sz w:val="18"/>
+              </w:rPr>
+              <w:t>amt_needed</w:t>
+            </w:r>
+            <w:proofErr w:type="spellEnd"/>
+            <w:r>
+              <w:rPr>
+                <w:rFonts w:ascii="Courier New" w:hAnsi="Courier New" w:cs="Courier New"/>
+                <w:sz w:val="18"/>
+              </w:rPr>
+              <w:t xml:space="preserve"> AND </w:t>
             </w:r>
             <w:proofErr w:type="spellStart"/>
             <w:r>
@@ -3656,12 +4098,14 @@
               <w:rPr>
                 <w:rFonts w:ascii="Courier New" w:hAnsi="Courier New" w:cs="Courier New"/>
                 <w:sz w:val="18"/>
+                <w:szCs w:val="18"/>
               </w:rPr>
             </w:pPr>
             <w:r>
               <w:rPr>
                 <w:rFonts w:ascii="Courier New" w:hAnsi="Courier New" w:cs="Courier New"/>
                 <w:sz w:val="18"/>
+                <w:szCs w:val="18"/>
               </w:rPr>
               <w:t>CREATE TABLE invest (</w:t>
             </w:r>
@@ -3672,12 +4116,14 @@
               <w:rPr>
                 <w:rFonts w:ascii="Courier New" w:hAnsi="Courier New" w:cs="Courier New"/>
                 <w:sz w:val="18"/>
+                <w:szCs w:val="18"/>
               </w:rPr>
             </w:pPr>
             <w:r>
               <w:rPr>
                 <w:rFonts w:ascii="Courier New" w:hAnsi="Courier New" w:cs="Courier New"/>
                 <w:sz w:val="18"/>
+                <w:szCs w:val="18"/>
               </w:rPr>
               <w:t xml:space="preserve">    investor </w:t>
             </w:r>
@@ -3686,6 +4132,7 @@
               <w:rPr>
                 <w:rFonts w:ascii="Courier New" w:hAnsi="Courier New" w:cs="Courier New"/>
                 <w:sz w:val="18"/>
+                <w:szCs w:val="18"/>
               </w:rPr>
               <w:t>VARCHAR(</w:t>
             </w:r>
@@ -3694,6 +4141,7 @@
               <w:rPr>
                 <w:rFonts w:ascii="Courier New" w:hAnsi="Courier New" w:cs="Courier New"/>
                 <w:sz w:val="18"/>
+                <w:szCs w:val="18"/>
               </w:rPr>
               <w:t>16) REFERENCES member(username) ON DELETE CASCADE,</w:t>
             </w:r>
@@ -3704,12 +4152,14 @@
               <w:rPr>
                 <w:rFonts w:ascii="Courier New" w:hAnsi="Courier New" w:cs="Courier New"/>
                 <w:sz w:val="18"/>
+                <w:szCs w:val="18"/>
               </w:rPr>
             </w:pPr>
             <w:r>
               <w:rPr>
                 <w:rFonts w:ascii="Courier New" w:hAnsi="Courier New" w:cs="Courier New"/>
                 <w:sz w:val="18"/>
+                <w:szCs w:val="18"/>
               </w:rPr>
               <w:t xml:space="preserve">    </w:t>
             </w:r>
@@ -3718,6 +4168,7 @@
               <w:rPr>
                 <w:rFonts w:ascii="Courier New" w:hAnsi="Courier New" w:cs="Courier New"/>
                 <w:sz w:val="18"/>
+                <w:szCs w:val="18"/>
               </w:rPr>
               <w:t>proj_id</w:t>
             </w:r>
@@ -3726,8 +4177,27 @@
               <w:rPr>
                 <w:rFonts w:ascii="Courier New" w:hAnsi="Courier New" w:cs="Courier New"/>
                 <w:sz w:val="18"/>
-              </w:rPr>
-              <w:t xml:space="preserve"> SERIAL REFERENCES advertised_project(id) ON DELETE CASCADE,</w:t>
+                <w:szCs w:val="18"/>
+              </w:rPr>
+              <w:t xml:space="preserve"> SERIAL REFERENCES </w:t>
+            </w:r>
+            <w:proofErr w:type="spellStart"/>
+            <w:r>
+              <w:rPr>
+                <w:rFonts w:ascii="Courier New" w:hAnsi="Courier New" w:cs="Courier New"/>
+                <w:sz w:val="18"/>
+                <w:szCs w:val="18"/>
+              </w:rPr>
+              <w:t>advertised_project</w:t>
+            </w:r>
+            <w:proofErr w:type="spellEnd"/>
+            <w:r>
+              <w:rPr>
+                <w:rFonts w:ascii="Courier New" w:hAnsi="Courier New" w:cs="Courier New"/>
+                <w:sz w:val="18"/>
+                <w:szCs w:val="18"/>
+              </w:rPr>
+              <w:t>(id) ON DELETE CASCADE,</w:t>
             </w:r>
           </w:p>
           <w:p>
@@ -3736,12 +4206,14 @@
               <w:rPr>
                 <w:rFonts w:ascii="Courier New" w:hAnsi="Courier New" w:cs="Courier New"/>
                 <w:sz w:val="18"/>
+                <w:szCs w:val="18"/>
               </w:rPr>
             </w:pPr>
             <w:r>
               <w:rPr>
                 <w:rFonts w:ascii="Courier New" w:hAnsi="Courier New" w:cs="Courier New"/>
                 <w:sz w:val="18"/>
+                <w:szCs w:val="18"/>
               </w:rPr>
               <w:t xml:space="preserve">    amount </w:t>
             </w:r>
@@ -3750,6 +4222,7 @@
               <w:rPr>
                 <w:rFonts w:ascii="Courier New" w:hAnsi="Courier New" w:cs="Courier New"/>
                 <w:sz w:val="18"/>
+                <w:szCs w:val="18"/>
               </w:rPr>
               <w:t>NUMERIC(</w:t>
             </w:r>
@@ -3758,8 +4231,9 @@
               <w:rPr>
                 <w:rFonts w:ascii="Courier New" w:hAnsi="Courier New" w:cs="Courier New"/>
                 <w:sz w:val="18"/>
-              </w:rPr>
-              <w:t>15,2) NOT NULL DEFAULT '0.00' CHECK(amount &gt;= 0),</w:t>
+                <w:szCs w:val="18"/>
+              </w:rPr>
+              <w:t>15,2) NOT NULL CHECK(amount &gt; 0),</w:t>
             </w:r>
           </w:p>
           <w:p>
@@ -3768,12 +4242,14 @@
               <w:rPr>
                 <w:rFonts w:ascii="Courier New" w:hAnsi="Courier New" w:cs="Courier New"/>
                 <w:sz w:val="18"/>
+                <w:szCs w:val="18"/>
               </w:rPr>
             </w:pPr>
             <w:r>
               <w:rPr>
                 <w:rFonts w:ascii="Courier New" w:hAnsi="Courier New" w:cs="Courier New"/>
                 <w:sz w:val="18"/>
+                <w:szCs w:val="18"/>
               </w:rPr>
               <w:t xml:space="preserve">    PRIMARY </w:t>
             </w:r>
@@ -3782,6 +4258,7 @@
               <w:rPr>
                 <w:rFonts w:ascii="Courier New" w:hAnsi="Courier New" w:cs="Courier New"/>
                 <w:sz w:val="18"/>
+                <w:szCs w:val="18"/>
               </w:rPr>
               <w:t>KEY(</w:t>
             </w:r>
@@ -3790,6 +4267,7 @@
               <w:rPr>
                 <w:rFonts w:ascii="Courier New" w:hAnsi="Courier New" w:cs="Courier New"/>
                 <w:sz w:val="18"/>
+                <w:szCs w:val="18"/>
               </w:rPr>
               <w:t xml:space="preserve">investor, </w:t>
             </w:r>
@@ -3798,6 +4276,7 @@
               <w:rPr>
                 <w:rFonts w:ascii="Courier New" w:hAnsi="Courier New" w:cs="Courier New"/>
                 <w:sz w:val="18"/>
+                <w:szCs w:val="18"/>
               </w:rPr>
               <w:t>proj_id</w:t>
             </w:r>
@@ -3806,6 +4285,7 @@
               <w:rPr>
                 <w:rFonts w:ascii="Courier New" w:hAnsi="Courier New" w:cs="Courier New"/>
                 <w:sz w:val="18"/>
+                <w:szCs w:val="18"/>
               </w:rPr>
               <w:t>)</w:t>
             </w:r>
@@ -3816,12 +4296,14 @@
               <w:rPr>
                 <w:rFonts w:ascii="Courier New" w:hAnsi="Courier New" w:cs="Courier New"/>
                 <w:sz w:val="18"/>
+                <w:szCs w:val="18"/>
               </w:rPr>
             </w:pPr>
             <w:r>
               <w:rPr>
                 <w:rFonts w:ascii="Courier New" w:hAnsi="Courier New" w:cs="Courier New"/>
                 <w:sz w:val="18"/>
+                <w:szCs w:val="18"/>
               </w:rPr>
               <w:t>);</w:t>
             </w:r>
@@ -4152,10 +4634,7 @@
         <w:t>We do not allow a project to be advertised by more than one entrepreneur</w:t>
       </w:r>
       <w:r>
-        <w:t>, hence there cannot be multiple entry of the same project in this table. Therefore</w:t>
-      </w:r>
-      <w:r>
-        <w:t>, the id of the project has been chosen to be the primary key of this table.</w:t>
+        <w:t>, hence there cannot be multiple entry of the same project in this table. Therefore, the id of the project has been chosen to be the primary key of this table.</w:t>
       </w:r>
     </w:p>
     <w:p>
@@ -4269,18 +4748,7 @@
           <w:szCs w:val="18"/>
           <w:shd w:val="clear" w:color="auto" w:fill="FFFFFF"/>
         </w:rPr>
-        <w:t>0</w:t>
-      </w:r>
-      <w:r>
-        <w:rPr>
-          <w:rStyle w:val="pl-c1"/>
-          <w:rFonts w:ascii="Courier New" w:hAnsi="Courier New" w:cs="Courier New"/>
-          <w:color w:val="808080" w:themeColor="background1" w:themeShade="80"/>
-          <w:sz w:val="20"/>
-          <w:szCs w:val="18"/>
-          <w:shd w:val="clear" w:color="auto" w:fill="FFFFFF"/>
-        </w:rPr>
-        <w:t>)</w:t>
+        <w:t>0)</w:t>
       </w:r>
     </w:p>
     <w:p/>
@@ -4962,8 +5430,216 @@
     <w:p>
       <w:pPr>
         <w:rPr>
-          <w:rFonts w:ascii="Consolas" w:hAnsi="Consolas" w:cs="Consolas"/>
-          <w:color w:val="24292E"/>
+          <w:rFonts w:ascii="Courier New" w:hAnsi="Courier New" w:cs="Courier New"/>
+          <w:color w:val="808080" w:themeColor="background1" w:themeShade="80"/>
+          <w:sz w:val="20"/>
+          <w:szCs w:val="18"/>
+          <w:shd w:val="clear" w:color="auto" w:fill="FFFFFF"/>
+        </w:rPr>
+      </w:pPr>
+      <w:r>
+        <w:rPr>
+          <w:rFonts w:ascii="Courier New" w:hAnsi="Courier New" w:cs="Courier New"/>
+          <w:color w:val="808080" w:themeColor="background1" w:themeShade="80"/>
+          <w:sz w:val="20"/>
+          <w:szCs w:val="18"/>
+          <w:shd w:val="clear" w:color="auto" w:fill="FFFFFF"/>
+        </w:rPr>
+        <w:t xml:space="preserve">is_admin </w:t>
+      </w:r>
+      <w:r>
+        <w:rPr>
+          <w:rStyle w:val="pl-k"/>
+          <w:rFonts w:ascii="Courier New" w:hAnsi="Courier New" w:cs="Courier New"/>
+          <w:color w:val="808080" w:themeColor="background1" w:themeShade="80"/>
+          <w:sz w:val="20"/>
+          <w:szCs w:val="18"/>
+          <w:shd w:val="clear" w:color="auto" w:fill="FFFFFF"/>
+        </w:rPr>
+        <w:t>INT</w:t>
+      </w:r>
+      <w:r>
+        <w:rPr>
+          <w:rFonts w:ascii="Courier New" w:hAnsi="Courier New" w:cs="Courier New"/>
+          <w:color w:val="808080" w:themeColor="background1" w:themeShade="80"/>
+          <w:sz w:val="20"/>
+          <w:szCs w:val="18"/>
+          <w:shd w:val="clear" w:color="auto" w:fill="FFFFFF"/>
+        </w:rPr>
+        <w:t xml:space="preserve"> </w:t>
+      </w:r>
+      <w:r>
+        <w:rPr>
+          <w:rStyle w:val="pl-k"/>
+          <w:rFonts w:ascii="Courier New" w:hAnsi="Courier New" w:cs="Courier New"/>
+          <w:color w:val="808080" w:themeColor="background1" w:themeShade="80"/>
+          <w:sz w:val="20"/>
+          <w:szCs w:val="18"/>
+          <w:shd w:val="clear" w:color="auto" w:fill="FFFFFF"/>
+        </w:rPr>
+        <w:t>NOT NULL</w:t>
+      </w:r>
+      <w:r>
+        <w:rPr>
+          <w:rFonts w:ascii="Courier New" w:hAnsi="Courier New" w:cs="Courier New"/>
+          <w:color w:val="808080" w:themeColor="background1" w:themeShade="80"/>
+          <w:sz w:val="20"/>
+          <w:szCs w:val="18"/>
+          <w:shd w:val="clear" w:color="auto" w:fill="FFFFFF"/>
+        </w:rPr>
+        <w:t xml:space="preserve"> DEFAULT </w:t>
+      </w:r>
+      <w:r>
+        <w:rPr>
+          <w:rStyle w:val="pl-c1"/>
+          <w:rFonts w:ascii="Courier New" w:hAnsi="Courier New" w:cs="Courier New"/>
+          <w:color w:val="808080" w:themeColor="background1" w:themeShade="80"/>
+          <w:sz w:val="20"/>
+          <w:szCs w:val="18"/>
+          <w:shd w:val="clear" w:color="auto" w:fill="FFFFFF"/>
+        </w:rPr>
+        <w:t>0</w:t>
+      </w:r>
+      <w:r>
+        <w:rPr>
+          <w:rFonts w:ascii="Courier New" w:hAnsi="Courier New" w:cs="Courier New"/>
+          <w:color w:val="808080" w:themeColor="background1" w:themeShade="80"/>
+          <w:sz w:val="20"/>
+          <w:szCs w:val="18"/>
+          <w:shd w:val="clear" w:color="auto" w:fill="FFFFFF"/>
+        </w:rPr>
+        <w:t xml:space="preserve"> </w:t>
+      </w:r>
+      <w:proofErr w:type="gramStart"/>
+      <w:r>
+        <w:rPr>
+          <w:rStyle w:val="pl-k"/>
+          <w:rFonts w:ascii="Courier New" w:hAnsi="Courier New" w:cs="Courier New"/>
+          <w:color w:val="808080" w:themeColor="background1" w:themeShade="80"/>
+          <w:sz w:val="20"/>
+          <w:szCs w:val="18"/>
+          <w:shd w:val="clear" w:color="auto" w:fill="FFFFFF"/>
+        </w:rPr>
+        <w:t>CHECK</w:t>
+      </w:r>
+      <w:r>
+        <w:rPr>
+          <w:rFonts w:ascii="Courier New" w:hAnsi="Courier New" w:cs="Courier New"/>
+          <w:color w:val="808080" w:themeColor="background1" w:themeShade="80"/>
+          <w:sz w:val="20"/>
+          <w:szCs w:val="18"/>
+          <w:shd w:val="clear" w:color="auto" w:fill="FFFFFF"/>
+        </w:rPr>
+        <w:t>(</w:t>
+      </w:r>
+      <w:proofErr w:type="gramEnd"/>
+      <w:r>
+        <w:rPr>
+          <w:rFonts w:ascii="Courier New" w:hAnsi="Courier New" w:cs="Courier New"/>
+          <w:color w:val="808080" w:themeColor="background1" w:themeShade="80"/>
+          <w:sz w:val="20"/>
+          <w:szCs w:val="18"/>
+          <w:shd w:val="clear" w:color="auto" w:fill="FFFFFF"/>
+        </w:rPr>
+        <w:t>is_admin</w:t>
+      </w:r>
+      <w:r>
+        <w:rPr>
+          <w:rStyle w:val="pl-k"/>
+          <w:rFonts w:ascii="Courier New" w:hAnsi="Courier New" w:cs="Courier New"/>
+          <w:color w:val="808080" w:themeColor="background1" w:themeShade="80"/>
+          <w:sz w:val="20"/>
+          <w:szCs w:val="18"/>
+          <w:shd w:val="clear" w:color="auto" w:fill="FFFFFF"/>
+        </w:rPr>
+        <w:t>=</w:t>
+      </w:r>
+      <w:r>
+        <w:rPr>
+          <w:rStyle w:val="pl-c1"/>
+          <w:rFonts w:ascii="Courier New" w:hAnsi="Courier New" w:cs="Courier New"/>
+          <w:color w:val="808080" w:themeColor="background1" w:themeShade="80"/>
+          <w:sz w:val="20"/>
+          <w:szCs w:val="18"/>
+          <w:shd w:val="clear" w:color="auto" w:fill="FFFFFF"/>
+        </w:rPr>
+        <w:t>0</w:t>
+      </w:r>
+      <w:r>
+        <w:rPr>
+          <w:rFonts w:ascii="Courier New" w:hAnsi="Courier New" w:cs="Courier New"/>
+          <w:color w:val="808080" w:themeColor="background1" w:themeShade="80"/>
+          <w:sz w:val="20"/>
+          <w:szCs w:val="18"/>
+          <w:shd w:val="clear" w:color="auto" w:fill="FFFFFF"/>
+        </w:rPr>
+        <w:t xml:space="preserve"> </w:t>
+      </w:r>
+      <w:r>
+        <w:rPr>
+          <w:rStyle w:val="pl-k"/>
+          <w:rFonts w:ascii="Courier New" w:hAnsi="Courier New" w:cs="Courier New"/>
+          <w:color w:val="808080" w:themeColor="background1" w:themeShade="80"/>
+          <w:sz w:val="20"/>
+          <w:szCs w:val="18"/>
+          <w:shd w:val="clear" w:color="auto" w:fill="FFFFFF"/>
+        </w:rPr>
+        <w:t>OR</w:t>
+      </w:r>
+      <w:r>
+        <w:rPr>
+          <w:rFonts w:ascii="Courier New" w:hAnsi="Courier New" w:cs="Courier New"/>
+          <w:color w:val="808080" w:themeColor="background1" w:themeShade="80"/>
+          <w:sz w:val="20"/>
+          <w:szCs w:val="18"/>
+          <w:shd w:val="clear" w:color="auto" w:fill="FFFFFF"/>
+        </w:rPr>
+        <w:t xml:space="preserve"> is_admin</w:t>
+      </w:r>
+      <w:r>
+        <w:rPr>
+          <w:rStyle w:val="pl-k"/>
+          <w:rFonts w:ascii="Courier New" w:hAnsi="Courier New" w:cs="Courier New"/>
+          <w:color w:val="808080" w:themeColor="background1" w:themeShade="80"/>
+          <w:sz w:val="20"/>
+          <w:szCs w:val="18"/>
+          <w:shd w:val="clear" w:color="auto" w:fill="FFFFFF"/>
+        </w:rPr>
+        <w:t>=</w:t>
+      </w:r>
+      <w:r>
+        <w:rPr>
+          <w:rStyle w:val="pl-c1"/>
+          <w:rFonts w:ascii="Courier New" w:hAnsi="Courier New" w:cs="Courier New"/>
+          <w:color w:val="808080" w:themeColor="background1" w:themeShade="80"/>
+          <w:sz w:val="20"/>
+          <w:szCs w:val="18"/>
+          <w:shd w:val="clear" w:color="auto" w:fill="FFFFFF"/>
+        </w:rPr>
+        <w:t>1</w:t>
+      </w:r>
+      <w:r>
+        <w:rPr>
+          <w:rFonts w:ascii="Courier New" w:hAnsi="Courier New" w:cs="Courier New"/>
+          <w:color w:val="808080" w:themeColor="background1" w:themeShade="80"/>
+          <w:sz w:val="20"/>
+          <w:szCs w:val="18"/>
+          <w:shd w:val="clear" w:color="auto" w:fill="FFFFFF"/>
+        </w:rPr>
+        <w:t>)</w:t>
+      </w:r>
+    </w:p>
+    <w:p/>
+    <w:p>
+      <w:r>
+        <w:t>Projects can only be classified under these categories:</w:t>
+      </w:r>
+    </w:p>
+    <w:p>
+      <w:pPr>
+        <w:rPr>
+          <w:rFonts w:ascii="Courier New" w:hAnsi="Courier New" w:cs="Courier New"/>
+          <w:color w:val="808080" w:themeColor="background1" w:themeShade="80"/>
           <w:sz w:val="18"/>
           <w:szCs w:val="18"/>
           <w:shd w:val="clear" w:color="auto" w:fill="FFFFFF"/>
@@ -4971,115 +5647,223 @@
       </w:pPr>
       <w:r>
         <w:rPr>
-          <w:rFonts w:ascii="Consolas" w:hAnsi="Consolas" w:cs="Consolas"/>
-          <w:color w:val="24292E"/>
+          <w:rFonts w:ascii="Courier New" w:hAnsi="Courier New" w:cs="Courier New"/>
+          <w:color w:val="808080" w:themeColor="background1" w:themeShade="80"/>
           <w:sz w:val="18"/>
           <w:szCs w:val="18"/>
           <w:shd w:val="clear" w:color="auto" w:fill="FFFFFF"/>
         </w:rPr>
-        <w:t xml:space="preserve">is_admin </w:t>
-      </w:r>
+        <w:t xml:space="preserve">category </w:t>
+      </w:r>
+      <w:proofErr w:type="gramStart"/>
       <w:r>
         <w:rPr>
           <w:rStyle w:val="pl-k"/>
-          <w:rFonts w:ascii="Consolas" w:hAnsi="Consolas" w:cs="Consolas"/>
-          <w:color w:val="D73A49"/>
+          <w:rFonts w:ascii="Courier New" w:hAnsi="Courier New" w:cs="Courier New"/>
+          <w:color w:val="808080" w:themeColor="background1" w:themeShade="80"/>
           <w:sz w:val="18"/>
           <w:szCs w:val="18"/>
           <w:shd w:val="clear" w:color="auto" w:fill="FFFFFF"/>
         </w:rPr>
-        <w:t>INT</w:t>
-      </w:r>
-      <w:r>
-        <w:rPr>
-          <w:rFonts w:ascii="Consolas" w:hAnsi="Consolas" w:cs="Consolas"/>
-          <w:color w:val="24292E"/>
+        <w:t>VARCHAR</w:t>
+      </w:r>
+      <w:r>
+        <w:rPr>
+          <w:rFonts w:ascii="Courier New" w:hAnsi="Courier New" w:cs="Courier New"/>
+          <w:color w:val="808080" w:themeColor="background1" w:themeShade="80"/>
           <w:sz w:val="18"/>
           <w:szCs w:val="18"/>
           <w:shd w:val="clear" w:color="auto" w:fill="FFFFFF"/>
         </w:rPr>
+        <w:t>(</w:t>
+      </w:r>
+      <w:proofErr w:type="gramEnd"/>
+      <w:r>
+        <w:rPr>
+          <w:rStyle w:val="pl-c1"/>
+          <w:rFonts w:ascii="Courier New" w:hAnsi="Courier New" w:cs="Courier New"/>
+          <w:color w:val="808080" w:themeColor="background1" w:themeShade="80"/>
+          <w:sz w:val="18"/>
+          <w:szCs w:val="18"/>
+          <w:shd w:val="clear" w:color="auto" w:fill="FFFFFF"/>
+        </w:rPr>
+        <w:t>256</w:t>
+      </w:r>
+      <w:r>
+        <w:rPr>
+          <w:rFonts w:ascii="Courier New" w:hAnsi="Courier New" w:cs="Courier New"/>
+          <w:color w:val="808080" w:themeColor="background1" w:themeShade="80"/>
+          <w:sz w:val="18"/>
+          <w:szCs w:val="18"/>
+          <w:shd w:val="clear" w:color="auto" w:fill="FFFFFF"/>
+        </w:rPr>
+        <w:t xml:space="preserve">) </w:t>
+      </w:r>
+      <w:r>
+        <w:rPr>
+          <w:rStyle w:val="pl-k"/>
+          <w:rFonts w:ascii="Courier New" w:hAnsi="Courier New" w:cs="Courier New"/>
+          <w:color w:val="808080" w:themeColor="background1" w:themeShade="80"/>
+          <w:sz w:val="18"/>
+          <w:szCs w:val="18"/>
+          <w:shd w:val="clear" w:color="auto" w:fill="FFFFFF"/>
+        </w:rPr>
+        <w:t>NOT NULL</w:t>
+      </w:r>
+      <w:r>
+        <w:rPr>
+          <w:rFonts w:ascii="Courier New" w:hAnsi="Courier New" w:cs="Courier New"/>
+          <w:color w:val="808080" w:themeColor="background1" w:themeShade="80"/>
+          <w:sz w:val="18"/>
+          <w:szCs w:val="18"/>
+          <w:shd w:val="clear" w:color="auto" w:fill="FFFFFF"/>
+        </w:rPr>
         <w:t xml:space="preserve"> </w:t>
       </w:r>
       <w:r>
         <w:rPr>
           <w:rStyle w:val="pl-k"/>
-          <w:rFonts w:ascii="Consolas" w:hAnsi="Consolas" w:cs="Consolas"/>
-          <w:color w:val="D73A49"/>
+          <w:rFonts w:ascii="Courier New" w:hAnsi="Courier New" w:cs="Courier New"/>
+          <w:color w:val="808080" w:themeColor="background1" w:themeShade="80"/>
           <w:sz w:val="18"/>
           <w:szCs w:val="18"/>
           <w:shd w:val="clear" w:color="auto" w:fill="FFFFFF"/>
         </w:rPr>
-        <w:t>NOT NULL</w:t>
-      </w:r>
-      <w:r>
-        <w:rPr>
-          <w:rFonts w:ascii="Consolas" w:hAnsi="Consolas" w:cs="Consolas"/>
-          <w:color w:val="24292E"/>
+        <w:t>CHECK</w:t>
+      </w:r>
+      <w:r>
+        <w:rPr>
+          <w:rStyle w:val="pl-k"/>
+          <w:rFonts w:ascii="Courier New" w:hAnsi="Courier New" w:cs="Courier New"/>
+          <w:color w:val="808080" w:themeColor="background1" w:themeShade="80"/>
           <w:sz w:val="18"/>
           <w:szCs w:val="18"/>
           <w:shd w:val="clear" w:color="auto" w:fill="FFFFFF"/>
         </w:rPr>
-        <w:t xml:space="preserve"> DEFAULT </w:t>
-      </w:r>
-      <w:r>
-        <w:rPr>
-          <w:rStyle w:val="pl-c1"/>
-          <w:rFonts w:ascii="Consolas" w:hAnsi="Consolas" w:cs="Consolas"/>
-          <w:color w:val="005CC5"/>
+        <w:t xml:space="preserve"> </w:t>
+      </w:r>
+      <w:r>
+        <w:rPr>
+          <w:rFonts w:ascii="Courier New" w:hAnsi="Courier New" w:cs="Courier New"/>
+          <w:color w:val="808080" w:themeColor="background1" w:themeShade="80"/>
           <w:sz w:val="18"/>
           <w:szCs w:val="18"/>
           <w:shd w:val="clear" w:color="auto" w:fill="FFFFFF"/>
         </w:rPr>
-        <w:t>0</w:t>
-      </w:r>
-      <w:r>
-        <w:rPr>
-          <w:rFonts w:ascii="Consolas" w:hAnsi="Consolas" w:cs="Consolas"/>
-          <w:color w:val="24292E"/>
+        <w:t>(category</w:t>
+      </w:r>
+      <w:r>
+        <w:rPr>
+          <w:rStyle w:val="pl-k"/>
+          <w:rFonts w:ascii="Courier New" w:hAnsi="Courier New" w:cs="Courier New"/>
+          <w:color w:val="808080" w:themeColor="background1" w:themeShade="80"/>
           <w:sz w:val="18"/>
           <w:szCs w:val="18"/>
           <w:shd w:val="clear" w:color="auto" w:fill="FFFFFF"/>
         </w:rPr>
+        <w:t>=</w:t>
+      </w:r>
+      <w:r>
+        <w:rPr>
+          <w:rStyle w:val="pl-pds"/>
+          <w:rFonts w:ascii="Courier New" w:hAnsi="Courier New" w:cs="Courier New"/>
+          <w:color w:val="808080" w:themeColor="background1" w:themeShade="80"/>
+          <w:sz w:val="18"/>
+          <w:szCs w:val="18"/>
+          <w:shd w:val="clear" w:color="auto" w:fill="FFFFFF"/>
+        </w:rPr>
+        <w:t>'</w:t>
+      </w:r>
+      <w:r>
+        <w:rPr>
+          <w:rStyle w:val="pl-s"/>
+          <w:rFonts w:ascii="Courier New" w:hAnsi="Courier New" w:cs="Courier New"/>
+          <w:color w:val="808080" w:themeColor="background1" w:themeShade="80"/>
+          <w:sz w:val="18"/>
+          <w:szCs w:val="18"/>
+          <w:shd w:val="clear" w:color="auto" w:fill="FFFFFF"/>
+        </w:rPr>
+        <w:t>Fashion</w:t>
+      </w:r>
+      <w:r>
+        <w:rPr>
+          <w:rStyle w:val="pl-pds"/>
+          <w:rFonts w:ascii="Courier New" w:hAnsi="Courier New" w:cs="Courier New"/>
+          <w:color w:val="808080" w:themeColor="background1" w:themeShade="80"/>
+          <w:sz w:val="18"/>
+          <w:szCs w:val="18"/>
+          <w:shd w:val="clear" w:color="auto" w:fill="FFFFFF"/>
+        </w:rPr>
+        <w:t>'</w:t>
+      </w:r>
+      <w:r>
+        <w:rPr>
+          <w:rFonts w:ascii="Courier New" w:hAnsi="Courier New" w:cs="Courier New"/>
+          <w:color w:val="808080" w:themeColor="background1" w:themeShade="80"/>
+          <w:sz w:val="18"/>
+          <w:szCs w:val="18"/>
+          <w:shd w:val="clear" w:color="auto" w:fill="FFFFFF"/>
+        </w:rPr>
         <w:t xml:space="preserve"> </w:t>
       </w:r>
-      <w:proofErr w:type="gramStart"/>
       <w:r>
         <w:rPr>
           <w:rStyle w:val="pl-k"/>
-          <w:rFonts w:ascii="Consolas" w:hAnsi="Consolas" w:cs="Consolas"/>
-          <w:color w:val="D73A49"/>
+          <w:rFonts w:ascii="Courier New" w:hAnsi="Courier New" w:cs="Courier New"/>
+          <w:color w:val="808080" w:themeColor="background1" w:themeShade="80"/>
           <w:sz w:val="18"/>
           <w:szCs w:val="18"/>
           <w:shd w:val="clear" w:color="auto" w:fill="FFFFFF"/>
         </w:rPr>
-        <w:t>CHECK</w:t>
-      </w:r>
-      <w:r>
-        <w:rPr>
-          <w:rFonts w:ascii="Consolas" w:hAnsi="Consolas" w:cs="Consolas"/>
-          <w:color w:val="24292E"/>
+        <w:t>OR</w:t>
+      </w:r>
+      <w:r>
+        <w:rPr>
+          <w:rFonts w:ascii="Courier New" w:hAnsi="Courier New" w:cs="Courier New"/>
+          <w:color w:val="808080" w:themeColor="background1" w:themeShade="80"/>
           <w:sz w:val="18"/>
           <w:szCs w:val="18"/>
           <w:shd w:val="clear" w:color="auto" w:fill="FFFFFF"/>
         </w:rPr>
-        <w:t>(</w:t>
-      </w:r>
-      <w:proofErr w:type="gramEnd"/>
-      <w:r>
-        <w:rPr>
-          <w:rFonts w:ascii="Consolas" w:hAnsi="Consolas" w:cs="Consolas"/>
-          <w:color w:val="24292E"/>
+        <w:t xml:space="preserve"> </w:t>
+      </w:r>
+    </w:p>
+    <w:p>
+      <w:pPr>
+        <w:ind w:left="3600"/>
+        <w:rPr>
+          <w:rFonts w:ascii="Courier New" w:hAnsi="Courier New" w:cs="Courier New"/>
+          <w:color w:val="808080" w:themeColor="background1" w:themeShade="80"/>
           <w:sz w:val="18"/>
           <w:szCs w:val="18"/>
           <w:shd w:val="clear" w:color="auto" w:fill="FFFFFF"/>
         </w:rPr>
-        <w:t>is_admin</w:t>
+      </w:pPr>
+      <w:r>
+        <w:rPr>
+          <w:rFonts w:ascii="Courier New" w:hAnsi="Courier New" w:cs="Courier New"/>
+          <w:color w:val="808080" w:themeColor="background1" w:themeShade="80"/>
+          <w:sz w:val="18"/>
+          <w:szCs w:val="18"/>
+          <w:shd w:val="clear" w:color="auto" w:fill="FFFFFF"/>
+        </w:rPr>
+        <w:t xml:space="preserve">    </w:t>
+      </w:r>
+      <w:r>
+        <w:rPr>
+          <w:rFonts w:ascii="Courier New" w:hAnsi="Courier New" w:cs="Courier New"/>
+          <w:color w:val="808080" w:themeColor="background1" w:themeShade="80"/>
+          <w:sz w:val="18"/>
+          <w:szCs w:val="18"/>
+          <w:shd w:val="clear" w:color="auto" w:fill="FFFFFF"/>
+        </w:rPr>
+        <w:t>category</w:t>
       </w:r>
       <w:r>
         <w:rPr>
           <w:rStyle w:val="pl-k"/>
-          <w:rFonts w:ascii="Consolas" w:hAnsi="Consolas" w:cs="Consolas"/>
-          <w:color w:val="D73A49"/>
+          <w:rFonts w:ascii="Courier New" w:hAnsi="Courier New" w:cs="Courier New"/>
+          <w:color w:val="808080" w:themeColor="background1" w:themeShade="80"/>
           <w:sz w:val="18"/>
           <w:szCs w:val="18"/>
           <w:shd w:val="clear" w:color="auto" w:fill="FFFFFF"/>
@@ -5088,30 +5872,52 @@
       </w:r>
       <w:r>
         <w:rPr>
-          <w:rStyle w:val="pl-c1"/>
-          <w:rFonts w:ascii="Consolas" w:hAnsi="Consolas" w:cs="Consolas"/>
-          <w:color w:val="005CC5"/>
+          <w:rStyle w:val="pl-pds"/>
+          <w:rFonts w:ascii="Courier New" w:hAnsi="Courier New" w:cs="Courier New"/>
+          <w:color w:val="808080" w:themeColor="background1" w:themeShade="80"/>
           <w:sz w:val="18"/>
           <w:szCs w:val="18"/>
           <w:shd w:val="clear" w:color="auto" w:fill="FFFFFF"/>
         </w:rPr>
-        <w:t>0</w:t>
-      </w:r>
-      <w:r>
-        <w:rPr>
-          <w:rFonts w:ascii="Consolas" w:hAnsi="Consolas" w:cs="Consolas"/>
-          <w:color w:val="24292E"/>
+        <w:t>'</w:t>
+      </w:r>
+      <w:r>
+        <w:rPr>
+          <w:rStyle w:val="pl-s"/>
+          <w:rFonts w:ascii="Courier New" w:hAnsi="Courier New" w:cs="Courier New"/>
+          <w:color w:val="808080" w:themeColor="background1" w:themeShade="80"/>
           <w:sz w:val="18"/>
           <w:szCs w:val="18"/>
           <w:shd w:val="clear" w:color="auto" w:fill="FFFFFF"/>
         </w:rPr>
+        <w:t>Technology</w:t>
+      </w:r>
+      <w:r>
+        <w:rPr>
+          <w:rStyle w:val="pl-pds"/>
+          <w:rFonts w:ascii="Courier New" w:hAnsi="Courier New" w:cs="Courier New"/>
+          <w:color w:val="808080" w:themeColor="background1" w:themeShade="80"/>
+          <w:sz w:val="18"/>
+          <w:szCs w:val="18"/>
+          <w:shd w:val="clear" w:color="auto" w:fill="FFFFFF"/>
+        </w:rPr>
+        <w:t>'</w:t>
+      </w:r>
+      <w:r>
+        <w:rPr>
+          <w:rFonts w:ascii="Courier New" w:hAnsi="Courier New" w:cs="Courier New"/>
+          <w:color w:val="808080" w:themeColor="background1" w:themeShade="80"/>
+          <w:sz w:val="18"/>
+          <w:szCs w:val="18"/>
+          <w:shd w:val="clear" w:color="auto" w:fill="FFFFFF"/>
+        </w:rPr>
         <w:t xml:space="preserve"> </w:t>
       </w:r>
       <w:r>
         <w:rPr>
           <w:rStyle w:val="pl-k"/>
-          <w:rFonts w:ascii="Consolas" w:hAnsi="Consolas" w:cs="Consolas"/>
-          <w:color w:val="D73A49"/>
+          <w:rFonts w:ascii="Courier New" w:hAnsi="Courier New" w:cs="Courier New"/>
+          <w:color w:val="808080" w:themeColor="background1" w:themeShade="80"/>
           <w:sz w:val="18"/>
           <w:szCs w:val="18"/>
           <w:shd w:val="clear" w:color="auto" w:fill="FFFFFF"/>
@@ -5120,19 +5926,51 @@
       </w:r>
       <w:r>
         <w:rPr>
-          <w:rFonts w:ascii="Consolas" w:hAnsi="Consolas" w:cs="Consolas"/>
-          <w:color w:val="24292E"/>
+          <w:rFonts w:ascii="Courier New" w:hAnsi="Courier New" w:cs="Courier New"/>
+          <w:color w:val="808080" w:themeColor="background1" w:themeShade="80"/>
           <w:sz w:val="18"/>
           <w:szCs w:val="18"/>
           <w:shd w:val="clear" w:color="auto" w:fill="FFFFFF"/>
         </w:rPr>
-        <w:t xml:space="preserve"> is_admin</w:t>
+        <w:t xml:space="preserve"> </w:t>
+      </w:r>
+    </w:p>
+    <w:p>
+      <w:pPr>
+        <w:ind w:left="3600"/>
+        <w:rPr>
+          <w:rFonts w:ascii="Courier New" w:hAnsi="Courier New" w:cs="Courier New"/>
+          <w:color w:val="808080" w:themeColor="background1" w:themeShade="80"/>
+          <w:sz w:val="18"/>
+          <w:szCs w:val="18"/>
+          <w:shd w:val="clear" w:color="auto" w:fill="FFFFFF"/>
+        </w:rPr>
+      </w:pPr>
+      <w:r>
+        <w:rPr>
+          <w:rFonts w:ascii="Courier New" w:hAnsi="Courier New" w:cs="Courier New"/>
+          <w:color w:val="808080" w:themeColor="background1" w:themeShade="80"/>
+          <w:sz w:val="18"/>
+          <w:szCs w:val="18"/>
+          <w:shd w:val="clear" w:color="auto" w:fill="FFFFFF"/>
+        </w:rPr>
+        <w:t xml:space="preserve">    </w:t>
+      </w:r>
+      <w:r>
+        <w:rPr>
+          <w:rFonts w:ascii="Courier New" w:hAnsi="Courier New" w:cs="Courier New"/>
+          <w:color w:val="808080" w:themeColor="background1" w:themeShade="80"/>
+          <w:sz w:val="18"/>
+          <w:szCs w:val="18"/>
+          <w:shd w:val="clear" w:color="auto" w:fill="FFFFFF"/>
+        </w:rPr>
+        <w:t>category</w:t>
       </w:r>
       <w:r>
         <w:rPr>
           <w:rStyle w:val="pl-k"/>
-          <w:rFonts w:ascii="Consolas" w:hAnsi="Consolas" w:cs="Consolas"/>
-          <w:color w:val="D73A49"/>
+          <w:rFonts w:ascii="Courier New" w:hAnsi="Courier New" w:cs="Courier New"/>
+          <w:color w:val="808080" w:themeColor="background1" w:themeShade="80"/>
           <w:sz w:val="18"/>
           <w:szCs w:val="18"/>
           <w:shd w:val="clear" w:color="auto" w:fill="FFFFFF"/>
@@ -5141,700 +5979,624 @@
       </w:r>
       <w:r>
         <w:rPr>
-          <w:rStyle w:val="pl-c1"/>
-          <w:rFonts w:ascii="Consolas" w:hAnsi="Consolas" w:cs="Consolas"/>
-          <w:color w:val="005CC5"/>
+          <w:rStyle w:val="pl-pds"/>
+          <w:rFonts w:ascii="Courier New" w:hAnsi="Courier New" w:cs="Courier New"/>
+          <w:color w:val="808080" w:themeColor="background1" w:themeShade="80"/>
           <w:sz w:val="18"/>
           <w:szCs w:val="18"/>
           <w:shd w:val="clear" w:color="auto" w:fill="FFFFFF"/>
         </w:rPr>
-        <w:t>1</w:t>
-      </w:r>
-      <w:r>
-        <w:rPr>
-          <w:rFonts w:ascii="Consolas" w:hAnsi="Consolas" w:cs="Consolas"/>
-          <w:color w:val="24292E"/>
+        <w:t>'</w:t>
+      </w:r>
+      <w:r>
+        <w:rPr>
+          <w:rStyle w:val="pl-s"/>
+          <w:rFonts w:ascii="Courier New" w:hAnsi="Courier New" w:cs="Courier New"/>
+          <w:color w:val="808080" w:themeColor="background1" w:themeShade="80"/>
           <w:sz w:val="18"/>
           <w:szCs w:val="18"/>
           <w:shd w:val="clear" w:color="auto" w:fill="FFFFFF"/>
         </w:rPr>
+        <w:t>Games</w:t>
+      </w:r>
+      <w:r>
+        <w:rPr>
+          <w:rStyle w:val="pl-pds"/>
+          <w:rFonts w:ascii="Courier New" w:hAnsi="Courier New" w:cs="Courier New"/>
+          <w:color w:val="808080" w:themeColor="background1" w:themeShade="80"/>
+          <w:sz w:val="18"/>
+          <w:szCs w:val="18"/>
+          <w:shd w:val="clear" w:color="auto" w:fill="FFFFFF"/>
+        </w:rPr>
+        <w:t>'</w:t>
+      </w:r>
+      <w:r>
+        <w:rPr>
+          <w:rFonts w:ascii="Courier New" w:hAnsi="Courier New" w:cs="Courier New"/>
+          <w:color w:val="808080" w:themeColor="background1" w:themeShade="80"/>
+          <w:sz w:val="18"/>
+          <w:szCs w:val="18"/>
+          <w:shd w:val="clear" w:color="auto" w:fill="FFFFFF"/>
+        </w:rPr>
+        <w:t xml:space="preserve"> </w:t>
+      </w:r>
+      <w:r>
+        <w:rPr>
+          <w:rStyle w:val="pl-k"/>
+          <w:rFonts w:ascii="Courier New" w:hAnsi="Courier New" w:cs="Courier New"/>
+          <w:color w:val="808080" w:themeColor="background1" w:themeShade="80"/>
+          <w:sz w:val="18"/>
+          <w:szCs w:val="18"/>
+          <w:shd w:val="clear" w:color="auto" w:fill="FFFFFF"/>
+        </w:rPr>
+        <w:t>OR</w:t>
+      </w:r>
+      <w:r>
+        <w:rPr>
+          <w:rFonts w:ascii="Courier New" w:hAnsi="Courier New" w:cs="Courier New"/>
+          <w:color w:val="808080" w:themeColor="background1" w:themeShade="80"/>
+          <w:sz w:val="18"/>
+          <w:szCs w:val="18"/>
+          <w:shd w:val="clear" w:color="auto" w:fill="FFFFFF"/>
+        </w:rPr>
+        <w:t xml:space="preserve"> </w:t>
+      </w:r>
+    </w:p>
+    <w:p>
+      <w:pPr>
+        <w:ind w:left="3600"/>
+        <w:rPr>
+          <w:rFonts w:ascii="Courier New" w:hAnsi="Courier New" w:cs="Courier New"/>
+          <w:color w:val="808080" w:themeColor="background1" w:themeShade="80"/>
+          <w:sz w:val="18"/>
+          <w:szCs w:val="18"/>
+          <w:shd w:val="clear" w:color="auto" w:fill="FFFFFF"/>
+        </w:rPr>
+      </w:pPr>
+      <w:r>
+        <w:rPr>
+          <w:rFonts w:ascii="Courier New" w:hAnsi="Courier New" w:cs="Courier New"/>
+          <w:color w:val="808080" w:themeColor="background1" w:themeShade="80"/>
+          <w:sz w:val="18"/>
+          <w:szCs w:val="18"/>
+          <w:shd w:val="clear" w:color="auto" w:fill="FFFFFF"/>
+        </w:rPr>
+        <w:t xml:space="preserve">    </w:t>
+      </w:r>
+      <w:r>
+        <w:rPr>
+          <w:rFonts w:ascii="Courier New" w:hAnsi="Courier New" w:cs="Courier New"/>
+          <w:color w:val="808080" w:themeColor="background1" w:themeShade="80"/>
+          <w:sz w:val="18"/>
+          <w:szCs w:val="18"/>
+          <w:shd w:val="clear" w:color="auto" w:fill="FFFFFF"/>
+        </w:rPr>
+        <w:t>category</w:t>
+      </w:r>
+      <w:r>
+        <w:rPr>
+          <w:rStyle w:val="pl-k"/>
+          <w:rFonts w:ascii="Courier New" w:hAnsi="Courier New" w:cs="Courier New"/>
+          <w:color w:val="808080" w:themeColor="background1" w:themeShade="80"/>
+          <w:sz w:val="18"/>
+          <w:szCs w:val="18"/>
+          <w:shd w:val="clear" w:color="auto" w:fill="FFFFFF"/>
+        </w:rPr>
+        <w:t>=</w:t>
+      </w:r>
+      <w:r>
+        <w:rPr>
+          <w:rStyle w:val="pl-pds"/>
+          <w:rFonts w:ascii="Courier New" w:hAnsi="Courier New" w:cs="Courier New"/>
+          <w:color w:val="808080" w:themeColor="background1" w:themeShade="80"/>
+          <w:sz w:val="18"/>
+          <w:szCs w:val="18"/>
+          <w:shd w:val="clear" w:color="auto" w:fill="FFFFFF"/>
+        </w:rPr>
+        <w:t>'</w:t>
+      </w:r>
+      <w:r>
+        <w:rPr>
+          <w:rStyle w:val="pl-s"/>
+          <w:rFonts w:ascii="Courier New" w:hAnsi="Courier New" w:cs="Courier New"/>
+          <w:color w:val="808080" w:themeColor="background1" w:themeShade="80"/>
+          <w:sz w:val="18"/>
+          <w:szCs w:val="18"/>
+          <w:shd w:val="clear" w:color="auto" w:fill="FFFFFF"/>
+        </w:rPr>
+        <w:t>Food</w:t>
+      </w:r>
+      <w:r>
+        <w:rPr>
+          <w:rStyle w:val="pl-pds"/>
+          <w:rFonts w:ascii="Courier New" w:hAnsi="Courier New" w:cs="Courier New"/>
+          <w:color w:val="808080" w:themeColor="background1" w:themeShade="80"/>
+          <w:sz w:val="18"/>
+          <w:szCs w:val="18"/>
+          <w:shd w:val="clear" w:color="auto" w:fill="FFFFFF"/>
+        </w:rPr>
+        <w:t>'</w:t>
+      </w:r>
+      <w:r>
+        <w:rPr>
+          <w:rFonts w:ascii="Courier New" w:hAnsi="Courier New" w:cs="Courier New"/>
+          <w:color w:val="808080" w:themeColor="background1" w:themeShade="80"/>
+          <w:sz w:val="18"/>
+          <w:szCs w:val="18"/>
+          <w:shd w:val="clear" w:color="auto" w:fill="FFFFFF"/>
+        </w:rPr>
+        <w:t xml:space="preserve"> </w:t>
+      </w:r>
+      <w:r>
+        <w:rPr>
+          <w:rStyle w:val="pl-k"/>
+          <w:rFonts w:ascii="Courier New" w:hAnsi="Courier New" w:cs="Courier New"/>
+          <w:color w:val="808080" w:themeColor="background1" w:themeShade="80"/>
+          <w:sz w:val="18"/>
+          <w:szCs w:val="18"/>
+          <w:shd w:val="clear" w:color="auto" w:fill="FFFFFF"/>
+        </w:rPr>
+        <w:t>OR</w:t>
+      </w:r>
+      <w:r>
+        <w:rPr>
+          <w:rFonts w:ascii="Courier New" w:hAnsi="Courier New" w:cs="Courier New"/>
+          <w:color w:val="808080" w:themeColor="background1" w:themeShade="80"/>
+          <w:sz w:val="18"/>
+          <w:szCs w:val="18"/>
+          <w:shd w:val="clear" w:color="auto" w:fill="FFFFFF"/>
+        </w:rPr>
+        <w:t xml:space="preserve"> </w:t>
+      </w:r>
+    </w:p>
+    <w:p>
+      <w:pPr>
+        <w:ind w:left="3600"/>
+        <w:rPr>
+          <w:rFonts w:ascii="Courier New" w:hAnsi="Courier New" w:cs="Courier New"/>
+          <w:color w:val="808080" w:themeColor="background1" w:themeShade="80"/>
+          <w:sz w:val="18"/>
+          <w:szCs w:val="18"/>
+          <w:shd w:val="clear" w:color="auto" w:fill="FFFFFF"/>
+        </w:rPr>
+      </w:pPr>
+      <w:r>
+        <w:rPr>
+          <w:rFonts w:ascii="Courier New" w:hAnsi="Courier New" w:cs="Courier New"/>
+          <w:color w:val="808080" w:themeColor="background1" w:themeShade="80"/>
+          <w:sz w:val="18"/>
+          <w:szCs w:val="18"/>
+          <w:shd w:val="clear" w:color="auto" w:fill="FFFFFF"/>
+        </w:rPr>
+        <w:t xml:space="preserve">    </w:t>
+      </w:r>
+      <w:r>
+        <w:rPr>
+          <w:rFonts w:ascii="Courier New" w:hAnsi="Courier New" w:cs="Courier New"/>
+          <w:color w:val="808080" w:themeColor="background1" w:themeShade="80"/>
+          <w:sz w:val="18"/>
+          <w:szCs w:val="18"/>
+          <w:shd w:val="clear" w:color="auto" w:fill="FFFFFF"/>
+        </w:rPr>
+        <w:t>category</w:t>
+      </w:r>
+      <w:r>
+        <w:rPr>
+          <w:rStyle w:val="pl-k"/>
+          <w:rFonts w:ascii="Courier New" w:hAnsi="Courier New" w:cs="Courier New"/>
+          <w:color w:val="808080" w:themeColor="background1" w:themeShade="80"/>
+          <w:sz w:val="18"/>
+          <w:szCs w:val="18"/>
+          <w:shd w:val="clear" w:color="auto" w:fill="FFFFFF"/>
+        </w:rPr>
+        <w:t>=</w:t>
+      </w:r>
+      <w:r>
+        <w:rPr>
+          <w:rStyle w:val="pl-pds"/>
+          <w:rFonts w:ascii="Courier New" w:hAnsi="Courier New" w:cs="Courier New"/>
+          <w:color w:val="808080" w:themeColor="background1" w:themeShade="80"/>
+          <w:sz w:val="18"/>
+          <w:szCs w:val="18"/>
+          <w:shd w:val="clear" w:color="auto" w:fill="FFFFFF"/>
+        </w:rPr>
+        <w:t>'</w:t>
+      </w:r>
+      <w:r>
+        <w:rPr>
+          <w:rStyle w:val="pl-s"/>
+          <w:rFonts w:ascii="Courier New" w:hAnsi="Courier New" w:cs="Courier New"/>
+          <w:color w:val="808080" w:themeColor="background1" w:themeShade="80"/>
+          <w:sz w:val="18"/>
+          <w:szCs w:val="18"/>
+          <w:shd w:val="clear" w:color="auto" w:fill="FFFFFF"/>
+        </w:rPr>
+        <w:t>Music</w:t>
+      </w:r>
+      <w:r>
+        <w:rPr>
+          <w:rStyle w:val="pl-pds"/>
+          <w:rFonts w:ascii="Courier New" w:hAnsi="Courier New" w:cs="Courier New"/>
+          <w:color w:val="808080" w:themeColor="background1" w:themeShade="80"/>
+          <w:sz w:val="18"/>
+          <w:szCs w:val="18"/>
+          <w:shd w:val="clear" w:color="auto" w:fill="FFFFFF"/>
+        </w:rPr>
+        <w:t>'</w:t>
+      </w:r>
+      <w:r>
+        <w:rPr>
+          <w:rFonts w:ascii="Courier New" w:hAnsi="Courier New" w:cs="Courier New"/>
+          <w:color w:val="808080" w:themeColor="background1" w:themeShade="80"/>
+          <w:sz w:val="18"/>
+          <w:szCs w:val="18"/>
+          <w:shd w:val="clear" w:color="auto" w:fill="FFFFFF"/>
+        </w:rPr>
+        <w:t xml:space="preserve"> </w:t>
+      </w:r>
+      <w:r>
+        <w:rPr>
+          <w:rStyle w:val="pl-k"/>
+          <w:rFonts w:ascii="Courier New" w:hAnsi="Courier New" w:cs="Courier New"/>
+          <w:color w:val="808080" w:themeColor="background1" w:themeShade="80"/>
+          <w:sz w:val="18"/>
+          <w:szCs w:val="18"/>
+          <w:shd w:val="clear" w:color="auto" w:fill="FFFFFF"/>
+        </w:rPr>
+        <w:t>OR</w:t>
+      </w:r>
+      <w:r>
+        <w:rPr>
+          <w:rFonts w:ascii="Courier New" w:hAnsi="Courier New" w:cs="Courier New"/>
+          <w:color w:val="808080" w:themeColor="background1" w:themeShade="80"/>
+          <w:sz w:val="18"/>
+          <w:szCs w:val="18"/>
+          <w:shd w:val="clear" w:color="auto" w:fill="FFFFFF"/>
+        </w:rPr>
+        <w:t xml:space="preserve"> </w:t>
+      </w:r>
+    </w:p>
+    <w:p>
+      <w:pPr>
+        <w:ind w:left="3600"/>
+        <w:rPr>
+          <w:rFonts w:ascii="Courier New" w:hAnsi="Courier New" w:cs="Courier New"/>
+          <w:color w:val="808080" w:themeColor="background1" w:themeShade="80"/>
+          <w:sz w:val="18"/>
+          <w:szCs w:val="18"/>
+          <w:shd w:val="clear" w:color="auto" w:fill="FFFFFF"/>
+        </w:rPr>
+      </w:pPr>
+      <w:r>
+        <w:rPr>
+          <w:rFonts w:ascii="Courier New" w:hAnsi="Courier New" w:cs="Courier New"/>
+          <w:color w:val="808080" w:themeColor="background1" w:themeShade="80"/>
+          <w:sz w:val="18"/>
+          <w:szCs w:val="18"/>
+          <w:shd w:val="clear" w:color="auto" w:fill="FFFFFF"/>
+        </w:rPr>
+        <w:t xml:space="preserve">    </w:t>
+      </w:r>
+      <w:r>
+        <w:rPr>
+          <w:rFonts w:ascii="Courier New" w:hAnsi="Courier New" w:cs="Courier New"/>
+          <w:color w:val="808080" w:themeColor="background1" w:themeShade="80"/>
+          <w:sz w:val="18"/>
+          <w:szCs w:val="18"/>
+          <w:shd w:val="clear" w:color="auto" w:fill="FFFFFF"/>
+        </w:rPr>
+        <w:t>category</w:t>
+      </w:r>
+      <w:r>
+        <w:rPr>
+          <w:rStyle w:val="pl-k"/>
+          <w:rFonts w:ascii="Courier New" w:hAnsi="Courier New" w:cs="Courier New"/>
+          <w:color w:val="808080" w:themeColor="background1" w:themeShade="80"/>
+          <w:sz w:val="18"/>
+          <w:szCs w:val="18"/>
+          <w:shd w:val="clear" w:color="auto" w:fill="FFFFFF"/>
+        </w:rPr>
+        <w:t>=</w:t>
+      </w:r>
+      <w:r>
+        <w:rPr>
+          <w:rStyle w:val="pl-pds"/>
+          <w:rFonts w:ascii="Courier New" w:hAnsi="Courier New" w:cs="Courier New"/>
+          <w:color w:val="808080" w:themeColor="background1" w:themeShade="80"/>
+          <w:sz w:val="18"/>
+          <w:szCs w:val="18"/>
+          <w:shd w:val="clear" w:color="auto" w:fill="FFFFFF"/>
+        </w:rPr>
+        <w:t>'</w:t>
+      </w:r>
+      <w:r>
+        <w:rPr>
+          <w:rStyle w:val="pl-s"/>
+          <w:rFonts w:ascii="Courier New" w:hAnsi="Courier New" w:cs="Courier New"/>
+          <w:color w:val="808080" w:themeColor="background1" w:themeShade="80"/>
+          <w:sz w:val="18"/>
+          <w:szCs w:val="18"/>
+          <w:shd w:val="clear" w:color="auto" w:fill="FFFFFF"/>
+        </w:rPr>
+        <w:t>Photography</w:t>
+      </w:r>
+      <w:r>
+        <w:rPr>
+          <w:rStyle w:val="pl-pds"/>
+          <w:rFonts w:ascii="Courier New" w:hAnsi="Courier New" w:cs="Courier New"/>
+          <w:color w:val="808080" w:themeColor="background1" w:themeShade="80"/>
+          <w:sz w:val="18"/>
+          <w:szCs w:val="18"/>
+          <w:shd w:val="clear" w:color="auto" w:fill="FFFFFF"/>
+        </w:rPr>
+        <w:t>'</w:t>
+      </w:r>
+      <w:r>
+        <w:rPr>
+          <w:rFonts w:ascii="Courier New" w:hAnsi="Courier New" w:cs="Courier New"/>
+          <w:color w:val="808080" w:themeColor="background1" w:themeShade="80"/>
+          <w:sz w:val="18"/>
+          <w:szCs w:val="18"/>
+          <w:shd w:val="clear" w:color="auto" w:fill="FFFFFF"/>
+        </w:rPr>
+        <w:t xml:space="preserve"> </w:t>
+      </w:r>
+      <w:r>
+        <w:rPr>
+          <w:rStyle w:val="pl-k"/>
+          <w:rFonts w:ascii="Courier New" w:hAnsi="Courier New" w:cs="Courier New"/>
+          <w:color w:val="808080" w:themeColor="background1" w:themeShade="80"/>
+          <w:sz w:val="18"/>
+          <w:szCs w:val="18"/>
+          <w:shd w:val="clear" w:color="auto" w:fill="FFFFFF"/>
+        </w:rPr>
+        <w:t>OR</w:t>
+      </w:r>
+      <w:r>
+        <w:rPr>
+          <w:rFonts w:ascii="Courier New" w:hAnsi="Courier New" w:cs="Courier New"/>
+          <w:color w:val="808080" w:themeColor="background1" w:themeShade="80"/>
+          <w:sz w:val="18"/>
+          <w:szCs w:val="18"/>
+          <w:shd w:val="clear" w:color="auto" w:fill="FFFFFF"/>
+        </w:rPr>
+        <w:t xml:space="preserve"> </w:t>
+      </w:r>
+    </w:p>
+    <w:p>
+      <w:pPr>
+        <w:ind w:left="3600"/>
+        <w:rPr>
+          <w:rFonts w:ascii="Courier New" w:hAnsi="Courier New" w:cs="Courier New"/>
+          <w:color w:val="808080" w:themeColor="background1" w:themeShade="80"/>
+        </w:rPr>
+      </w:pPr>
+      <w:r>
+        <w:rPr>
+          <w:rFonts w:ascii="Courier New" w:hAnsi="Courier New" w:cs="Courier New"/>
+          <w:color w:val="808080" w:themeColor="background1" w:themeShade="80"/>
+          <w:sz w:val="18"/>
+          <w:szCs w:val="18"/>
+          <w:shd w:val="clear" w:color="auto" w:fill="FFFFFF"/>
+        </w:rPr>
+        <w:t xml:space="preserve">    </w:t>
+      </w:r>
+      <w:r>
+        <w:rPr>
+          <w:rFonts w:ascii="Courier New" w:hAnsi="Courier New" w:cs="Courier New"/>
+          <w:color w:val="808080" w:themeColor="background1" w:themeShade="80"/>
+          <w:sz w:val="18"/>
+          <w:szCs w:val="18"/>
+          <w:shd w:val="clear" w:color="auto" w:fill="FFFFFF"/>
+        </w:rPr>
+        <w:t>category</w:t>
+      </w:r>
+      <w:r>
+        <w:rPr>
+          <w:rStyle w:val="pl-k"/>
+          <w:rFonts w:ascii="Courier New" w:hAnsi="Courier New" w:cs="Courier New"/>
+          <w:color w:val="808080" w:themeColor="background1" w:themeShade="80"/>
+          <w:sz w:val="18"/>
+          <w:szCs w:val="18"/>
+          <w:shd w:val="clear" w:color="auto" w:fill="FFFFFF"/>
+        </w:rPr>
+        <w:t>=</w:t>
+      </w:r>
+      <w:r>
+        <w:rPr>
+          <w:rStyle w:val="pl-pds"/>
+          <w:rFonts w:ascii="Courier New" w:hAnsi="Courier New" w:cs="Courier New"/>
+          <w:color w:val="808080" w:themeColor="background1" w:themeShade="80"/>
+          <w:sz w:val="18"/>
+          <w:szCs w:val="18"/>
+          <w:shd w:val="clear" w:color="auto" w:fill="FFFFFF"/>
+        </w:rPr>
+        <w:t>'</w:t>
+      </w:r>
+      <w:r>
+        <w:rPr>
+          <w:rStyle w:val="pl-s"/>
+          <w:rFonts w:ascii="Courier New" w:hAnsi="Courier New" w:cs="Courier New"/>
+          <w:color w:val="808080" w:themeColor="background1" w:themeShade="80"/>
+          <w:sz w:val="18"/>
+          <w:szCs w:val="18"/>
+          <w:shd w:val="clear" w:color="auto" w:fill="FFFFFF"/>
+        </w:rPr>
+        <w:t>Handicraft</w:t>
+      </w:r>
+      <w:r>
+        <w:rPr>
+          <w:rStyle w:val="pl-pds"/>
+          <w:rFonts w:ascii="Courier New" w:hAnsi="Courier New" w:cs="Courier New"/>
+          <w:color w:val="808080" w:themeColor="background1" w:themeShade="80"/>
+          <w:sz w:val="18"/>
+          <w:szCs w:val="18"/>
+          <w:shd w:val="clear" w:color="auto" w:fill="FFFFFF"/>
+        </w:rPr>
+        <w:t>'</w:t>
+      </w:r>
+      <w:r>
+        <w:rPr>
+          <w:rFonts w:ascii="Courier New" w:hAnsi="Courier New" w:cs="Courier New"/>
+          <w:color w:val="808080" w:themeColor="background1" w:themeShade="80"/>
+          <w:sz w:val="18"/>
+          <w:szCs w:val="18"/>
+          <w:shd w:val="clear" w:color="auto" w:fill="FFFFFF"/>
+        </w:rPr>
+        <w:t xml:space="preserve"> </w:t>
+      </w:r>
+      <w:r>
+        <w:rPr>
+          <w:rStyle w:val="pl-k"/>
+          <w:rFonts w:ascii="Courier New" w:hAnsi="Courier New" w:cs="Courier New"/>
+          <w:color w:val="808080" w:themeColor="background1" w:themeShade="80"/>
+          <w:sz w:val="18"/>
+          <w:szCs w:val="18"/>
+          <w:shd w:val="clear" w:color="auto" w:fill="FFFFFF"/>
+        </w:rPr>
+        <w:t>OR</w:t>
+      </w:r>
+      <w:r>
+        <w:rPr>
+          <w:rFonts w:ascii="Courier New" w:hAnsi="Courier New" w:cs="Courier New"/>
+          <w:color w:val="808080" w:themeColor="background1" w:themeShade="80"/>
+          <w:sz w:val="18"/>
+          <w:szCs w:val="18"/>
+          <w:shd w:val="clear" w:color="auto" w:fill="FFFFFF"/>
+        </w:rPr>
+        <w:t xml:space="preserve"> category</w:t>
+      </w:r>
+      <w:r>
+        <w:rPr>
+          <w:rStyle w:val="pl-k"/>
+          <w:rFonts w:ascii="Courier New" w:hAnsi="Courier New" w:cs="Courier New"/>
+          <w:color w:val="808080" w:themeColor="background1" w:themeShade="80"/>
+          <w:sz w:val="18"/>
+          <w:szCs w:val="18"/>
+          <w:shd w:val="clear" w:color="auto" w:fill="FFFFFF"/>
+        </w:rPr>
+        <w:t>=</w:t>
+      </w:r>
+      <w:r>
+        <w:rPr>
+          <w:rStyle w:val="pl-pds"/>
+          <w:rFonts w:ascii="Courier New" w:hAnsi="Courier New" w:cs="Courier New"/>
+          <w:color w:val="808080" w:themeColor="background1" w:themeShade="80"/>
+          <w:sz w:val="18"/>
+          <w:szCs w:val="18"/>
+          <w:shd w:val="clear" w:color="auto" w:fill="FFFFFF"/>
+        </w:rPr>
+        <w:t>'</w:t>
+      </w:r>
+      <w:r>
+        <w:rPr>
+          <w:rStyle w:val="pl-s"/>
+          <w:rFonts w:ascii="Courier New" w:hAnsi="Courier New" w:cs="Courier New"/>
+          <w:color w:val="808080" w:themeColor="background1" w:themeShade="80"/>
+          <w:sz w:val="18"/>
+          <w:szCs w:val="18"/>
+          <w:shd w:val="clear" w:color="auto" w:fill="FFFFFF"/>
+        </w:rPr>
+        <w:t>Community</w:t>
+      </w:r>
+      <w:r>
+        <w:rPr>
+          <w:rStyle w:val="pl-pds"/>
+          <w:rFonts w:ascii="Courier New" w:hAnsi="Courier New" w:cs="Courier New"/>
+          <w:color w:val="808080" w:themeColor="background1" w:themeShade="80"/>
+          <w:sz w:val="18"/>
+          <w:szCs w:val="18"/>
+          <w:shd w:val="clear" w:color="auto" w:fill="FFFFFF"/>
+        </w:rPr>
+        <w:t>'</w:t>
+      </w:r>
+      <w:r>
+        <w:rPr>
+          <w:rFonts w:ascii="Courier New" w:hAnsi="Courier New" w:cs="Courier New"/>
+          <w:color w:val="808080" w:themeColor="background1" w:themeShade="80"/>
+          <w:sz w:val="18"/>
+          <w:szCs w:val="18"/>
+          <w:shd w:val="clear" w:color="auto" w:fill="FFFFFF"/>
+        </w:rPr>
         <w:t>)</w:t>
       </w:r>
     </w:p>
     <w:p/>
     <w:p>
       <w:r>
-        <w:t>Projects can only be classified under these categories:</w:t>
-      </w:r>
-    </w:p>
-    <w:p>
-      <w:r>
-        <w:rPr>
-          <w:rFonts w:ascii="Consolas" w:hAnsi="Consolas" w:cs="Consolas"/>
-          <w:color w:val="24292E"/>
-          <w:sz w:val="18"/>
-          <w:szCs w:val="18"/>
-          <w:shd w:val="clear" w:color="auto" w:fill="FFFFFF"/>
-        </w:rPr>
-        <w:t xml:space="preserve">category </w:t>
-      </w:r>
-      <w:proofErr w:type="gramStart"/>
-      <w:r>
-        <w:rPr>
-          <w:rStyle w:val="pl-k"/>
-          <w:rFonts w:ascii="Consolas" w:hAnsi="Consolas" w:cs="Consolas"/>
-          <w:color w:val="D73A49"/>
-          <w:sz w:val="18"/>
-          <w:szCs w:val="18"/>
-          <w:shd w:val="clear" w:color="auto" w:fill="FFFFFF"/>
-        </w:rPr>
-        <w:t>VARCHAR</w:t>
-      </w:r>
-      <w:r>
-        <w:rPr>
-          <w:rFonts w:ascii="Consolas" w:hAnsi="Consolas" w:cs="Consolas"/>
-          <w:color w:val="24292E"/>
-          <w:sz w:val="18"/>
-          <w:szCs w:val="18"/>
-          <w:shd w:val="clear" w:color="auto" w:fill="FFFFFF"/>
-        </w:rPr>
-        <w:t>(</w:t>
-      </w:r>
-      <w:proofErr w:type="gramEnd"/>
-      <w:r>
-        <w:rPr>
-          <w:rStyle w:val="pl-c1"/>
-          <w:rFonts w:ascii="Consolas" w:hAnsi="Consolas" w:cs="Consolas"/>
-          <w:color w:val="005CC5"/>
-          <w:sz w:val="18"/>
-          <w:szCs w:val="18"/>
-          <w:shd w:val="clear" w:color="auto" w:fill="FFFFFF"/>
-        </w:rPr>
-        <w:t>256</w:t>
-      </w:r>
-      <w:r>
-        <w:rPr>
-          <w:rFonts w:ascii="Consolas" w:hAnsi="Consolas" w:cs="Consolas"/>
-          <w:color w:val="24292E"/>
-          <w:sz w:val="18"/>
-          <w:szCs w:val="18"/>
-          <w:shd w:val="clear" w:color="auto" w:fill="FFFFFF"/>
-        </w:rPr>
-        <w:t xml:space="preserve">) </w:t>
-      </w:r>
-      <w:r>
-        <w:rPr>
-          <w:rStyle w:val="pl-k"/>
-          <w:rFonts w:ascii="Consolas" w:hAnsi="Consolas" w:cs="Consolas"/>
-          <w:color w:val="D73A49"/>
-          <w:sz w:val="18"/>
-          <w:szCs w:val="18"/>
-          <w:shd w:val="clear" w:color="auto" w:fill="FFFFFF"/>
-        </w:rPr>
-        <w:t>NOT NULL</w:t>
-      </w:r>
-      <w:r>
-        <w:rPr>
-          <w:rFonts w:ascii="Consolas" w:hAnsi="Consolas" w:cs="Consolas"/>
-          <w:color w:val="24292E"/>
-          <w:sz w:val="18"/>
-          <w:szCs w:val="18"/>
-          <w:shd w:val="clear" w:color="auto" w:fill="FFFFFF"/>
-        </w:rPr>
-        <w:t xml:space="preserve"> </w:t>
-      </w:r>
-      <w:r>
-        <w:rPr>
-          <w:rStyle w:val="pl-k"/>
-          <w:rFonts w:ascii="Consolas" w:hAnsi="Consolas" w:cs="Consolas"/>
-          <w:color w:val="D73A49"/>
-          <w:sz w:val="18"/>
-          <w:szCs w:val="18"/>
-          <w:shd w:val="clear" w:color="auto" w:fill="FFFFFF"/>
-        </w:rPr>
-        <w:t>CHECK</w:t>
-      </w:r>
-      <w:r>
-        <w:rPr>
-          <w:rFonts w:ascii="Consolas" w:hAnsi="Consolas" w:cs="Consolas"/>
-          <w:color w:val="24292E"/>
-          <w:sz w:val="18"/>
-          <w:szCs w:val="18"/>
-          <w:shd w:val="clear" w:color="auto" w:fill="FFFFFF"/>
-        </w:rPr>
-        <w:t>(category</w:t>
-      </w:r>
-      <w:r>
-        <w:rPr>
-          <w:rStyle w:val="pl-k"/>
-          <w:rFonts w:ascii="Consolas" w:hAnsi="Consolas" w:cs="Consolas"/>
-          <w:color w:val="D73A49"/>
-          <w:sz w:val="18"/>
-          <w:szCs w:val="18"/>
-          <w:shd w:val="clear" w:color="auto" w:fill="FFFFFF"/>
-        </w:rPr>
-        <w:t>=</w:t>
-      </w:r>
-      <w:r>
-        <w:rPr>
-          <w:rStyle w:val="pl-pds"/>
-          <w:color w:val="032F62"/>
-          <w:sz w:val="18"/>
-          <w:szCs w:val="18"/>
-          <w:shd w:val="clear" w:color="auto" w:fill="FFFFFF"/>
-        </w:rPr>
-        <w:t>'</w:t>
-      </w:r>
-      <w:r>
-        <w:rPr>
-          <w:rStyle w:val="pl-s"/>
-          <w:rFonts w:ascii="Consolas" w:hAnsi="Consolas" w:cs="Consolas"/>
-          <w:color w:val="032F62"/>
-          <w:sz w:val="18"/>
-          <w:szCs w:val="18"/>
-          <w:shd w:val="clear" w:color="auto" w:fill="FFFFFF"/>
-        </w:rPr>
-        <w:t>Fashion</w:t>
-      </w:r>
-      <w:r>
-        <w:rPr>
-          <w:rStyle w:val="pl-pds"/>
-          <w:color w:val="032F62"/>
-          <w:sz w:val="18"/>
-          <w:szCs w:val="18"/>
-          <w:shd w:val="clear" w:color="auto" w:fill="FFFFFF"/>
-        </w:rPr>
-        <w:t>'</w:t>
-      </w:r>
-      <w:r>
-        <w:rPr>
-          <w:rFonts w:ascii="Consolas" w:hAnsi="Consolas" w:cs="Consolas"/>
-          <w:color w:val="24292E"/>
-          <w:sz w:val="18"/>
-          <w:szCs w:val="18"/>
-          <w:shd w:val="clear" w:color="auto" w:fill="FFFFFF"/>
-        </w:rPr>
-        <w:t xml:space="preserve"> </w:t>
-      </w:r>
-      <w:r>
-        <w:rPr>
-          <w:rStyle w:val="pl-k"/>
-          <w:rFonts w:ascii="Consolas" w:hAnsi="Consolas" w:cs="Consolas"/>
-          <w:color w:val="D73A49"/>
-          <w:sz w:val="18"/>
-          <w:szCs w:val="18"/>
-          <w:shd w:val="clear" w:color="auto" w:fill="FFFFFF"/>
-        </w:rPr>
-        <w:t>OR</w:t>
-      </w:r>
-      <w:r>
-        <w:rPr>
-          <w:rFonts w:ascii="Consolas" w:hAnsi="Consolas" w:cs="Consolas"/>
-          <w:color w:val="24292E"/>
-          <w:sz w:val="18"/>
-          <w:szCs w:val="18"/>
-          <w:shd w:val="clear" w:color="auto" w:fill="FFFFFF"/>
-        </w:rPr>
-        <w:t xml:space="preserve"> category</w:t>
-      </w:r>
-      <w:r>
-        <w:rPr>
-          <w:rStyle w:val="pl-k"/>
-          <w:rFonts w:ascii="Consolas" w:hAnsi="Consolas" w:cs="Consolas"/>
-          <w:color w:val="D73A49"/>
-          <w:sz w:val="18"/>
-          <w:szCs w:val="18"/>
-          <w:shd w:val="clear" w:color="auto" w:fill="FFFFFF"/>
-        </w:rPr>
-        <w:t>=</w:t>
-      </w:r>
-      <w:r>
-        <w:rPr>
-          <w:rStyle w:val="pl-pds"/>
-          <w:color w:val="032F62"/>
-          <w:sz w:val="18"/>
-          <w:szCs w:val="18"/>
-          <w:shd w:val="clear" w:color="auto" w:fill="FFFFFF"/>
-        </w:rPr>
-        <w:t>'</w:t>
-      </w:r>
-      <w:r>
-        <w:rPr>
-          <w:rStyle w:val="pl-s"/>
-          <w:rFonts w:ascii="Consolas" w:hAnsi="Consolas" w:cs="Consolas"/>
-          <w:color w:val="032F62"/>
-          <w:sz w:val="18"/>
-          <w:szCs w:val="18"/>
-          <w:shd w:val="clear" w:color="auto" w:fill="FFFFFF"/>
-        </w:rPr>
-        <w:t>Technology</w:t>
-      </w:r>
-      <w:r>
-        <w:rPr>
-          <w:rStyle w:val="pl-pds"/>
-          <w:color w:val="032F62"/>
-          <w:sz w:val="18"/>
-          <w:szCs w:val="18"/>
-          <w:shd w:val="clear" w:color="auto" w:fill="FFFFFF"/>
-        </w:rPr>
-        <w:t>'</w:t>
-      </w:r>
-      <w:r>
-        <w:rPr>
-          <w:rFonts w:ascii="Consolas" w:hAnsi="Consolas" w:cs="Consolas"/>
-          <w:color w:val="24292E"/>
-          <w:sz w:val="18"/>
-          <w:szCs w:val="18"/>
-          <w:shd w:val="clear" w:color="auto" w:fill="FFFFFF"/>
-        </w:rPr>
-        <w:t xml:space="preserve"> </w:t>
-      </w:r>
-      <w:r>
-        <w:rPr>
-          <w:rStyle w:val="pl-k"/>
-          <w:rFonts w:ascii="Consolas" w:hAnsi="Consolas" w:cs="Consolas"/>
-          <w:color w:val="D73A49"/>
-          <w:sz w:val="18"/>
-          <w:szCs w:val="18"/>
-          <w:shd w:val="clear" w:color="auto" w:fill="FFFFFF"/>
-        </w:rPr>
-        <w:t>OR</w:t>
-      </w:r>
-      <w:r>
-        <w:rPr>
-          <w:rFonts w:ascii="Consolas" w:hAnsi="Consolas" w:cs="Consolas"/>
-          <w:color w:val="24292E"/>
-          <w:sz w:val="18"/>
-          <w:szCs w:val="18"/>
-          <w:shd w:val="clear" w:color="auto" w:fill="FFFFFF"/>
-        </w:rPr>
-        <w:t xml:space="preserve"> category</w:t>
-      </w:r>
-      <w:r>
-        <w:rPr>
-          <w:rStyle w:val="pl-k"/>
-          <w:rFonts w:ascii="Consolas" w:hAnsi="Consolas" w:cs="Consolas"/>
-          <w:color w:val="D73A49"/>
-          <w:sz w:val="18"/>
-          <w:szCs w:val="18"/>
-          <w:shd w:val="clear" w:color="auto" w:fill="FFFFFF"/>
-        </w:rPr>
-        <w:t>=</w:t>
-      </w:r>
-      <w:r>
-        <w:rPr>
-          <w:rStyle w:val="pl-pds"/>
-          <w:color w:val="032F62"/>
-          <w:sz w:val="18"/>
-          <w:szCs w:val="18"/>
-          <w:shd w:val="clear" w:color="auto" w:fill="FFFFFF"/>
-        </w:rPr>
-        <w:t>'</w:t>
-      </w:r>
-      <w:r>
-        <w:rPr>
-          <w:rStyle w:val="pl-s"/>
-          <w:rFonts w:ascii="Consolas" w:hAnsi="Consolas" w:cs="Consolas"/>
-          <w:color w:val="032F62"/>
-          <w:sz w:val="18"/>
-          <w:szCs w:val="18"/>
-          <w:shd w:val="clear" w:color="auto" w:fill="FFFFFF"/>
-        </w:rPr>
-        <w:t>Games</w:t>
-      </w:r>
-      <w:r>
-        <w:rPr>
-          <w:rStyle w:val="pl-pds"/>
-          <w:color w:val="032F62"/>
-          <w:sz w:val="18"/>
-          <w:szCs w:val="18"/>
-          <w:shd w:val="clear" w:color="auto" w:fill="FFFFFF"/>
-        </w:rPr>
-        <w:t>'</w:t>
-      </w:r>
-      <w:r>
-        <w:rPr>
-          <w:rFonts w:ascii="Consolas" w:hAnsi="Consolas" w:cs="Consolas"/>
-          <w:color w:val="24292E"/>
-          <w:sz w:val="18"/>
-          <w:szCs w:val="18"/>
-          <w:shd w:val="clear" w:color="auto" w:fill="FFFFFF"/>
-        </w:rPr>
-        <w:t xml:space="preserve"> </w:t>
-      </w:r>
-      <w:r>
-        <w:rPr>
-          <w:rStyle w:val="pl-k"/>
-          <w:rFonts w:ascii="Consolas" w:hAnsi="Consolas" w:cs="Consolas"/>
-          <w:color w:val="D73A49"/>
-          <w:sz w:val="18"/>
-          <w:szCs w:val="18"/>
-          <w:shd w:val="clear" w:color="auto" w:fill="FFFFFF"/>
-        </w:rPr>
-        <w:t>OR</w:t>
-      </w:r>
-      <w:r>
-        <w:rPr>
-          <w:rFonts w:ascii="Consolas" w:hAnsi="Consolas" w:cs="Consolas"/>
-          <w:color w:val="24292E"/>
-          <w:sz w:val="18"/>
-          <w:szCs w:val="18"/>
-          <w:shd w:val="clear" w:color="auto" w:fill="FFFFFF"/>
-        </w:rPr>
-        <w:t xml:space="preserve"> category</w:t>
-      </w:r>
-      <w:r>
-        <w:rPr>
-          <w:rStyle w:val="pl-k"/>
-          <w:rFonts w:ascii="Consolas" w:hAnsi="Consolas" w:cs="Consolas"/>
-          <w:color w:val="D73A49"/>
-          <w:sz w:val="18"/>
-          <w:szCs w:val="18"/>
-          <w:shd w:val="clear" w:color="auto" w:fill="FFFFFF"/>
-        </w:rPr>
-        <w:t>=</w:t>
-      </w:r>
-      <w:r>
-        <w:rPr>
-          <w:rStyle w:val="pl-pds"/>
-          <w:color w:val="032F62"/>
-          <w:sz w:val="18"/>
-          <w:szCs w:val="18"/>
-          <w:shd w:val="clear" w:color="auto" w:fill="FFFFFF"/>
-        </w:rPr>
-        <w:t>'</w:t>
-      </w:r>
-      <w:r>
-        <w:rPr>
-          <w:rStyle w:val="pl-s"/>
-          <w:rFonts w:ascii="Consolas" w:hAnsi="Consolas" w:cs="Consolas"/>
-          <w:color w:val="032F62"/>
-          <w:sz w:val="18"/>
-          <w:szCs w:val="18"/>
-          <w:shd w:val="clear" w:color="auto" w:fill="FFFFFF"/>
-        </w:rPr>
-        <w:t>Food</w:t>
-      </w:r>
-      <w:r>
-        <w:rPr>
-          <w:rStyle w:val="pl-pds"/>
-          <w:color w:val="032F62"/>
-          <w:sz w:val="18"/>
-          <w:szCs w:val="18"/>
-          <w:shd w:val="clear" w:color="auto" w:fill="FFFFFF"/>
-        </w:rPr>
-        <w:t>'</w:t>
-      </w:r>
-      <w:r>
-        <w:rPr>
-          <w:rFonts w:ascii="Consolas" w:hAnsi="Consolas" w:cs="Consolas"/>
-          <w:color w:val="24292E"/>
-          <w:sz w:val="18"/>
-          <w:szCs w:val="18"/>
-          <w:shd w:val="clear" w:color="auto" w:fill="FFFFFF"/>
-        </w:rPr>
-        <w:t xml:space="preserve"> </w:t>
-      </w:r>
-      <w:r>
-        <w:rPr>
-          <w:rStyle w:val="pl-k"/>
-          <w:rFonts w:ascii="Consolas" w:hAnsi="Consolas" w:cs="Consolas"/>
-          <w:color w:val="D73A49"/>
-          <w:sz w:val="18"/>
-          <w:szCs w:val="18"/>
-          <w:shd w:val="clear" w:color="auto" w:fill="FFFFFF"/>
-        </w:rPr>
-        <w:t>OR</w:t>
-      </w:r>
-      <w:r>
-        <w:rPr>
-          <w:rFonts w:ascii="Consolas" w:hAnsi="Consolas" w:cs="Consolas"/>
-          <w:color w:val="24292E"/>
-          <w:sz w:val="18"/>
-          <w:szCs w:val="18"/>
-          <w:shd w:val="clear" w:color="auto" w:fill="FFFFFF"/>
-        </w:rPr>
-        <w:t xml:space="preserve"> category</w:t>
-      </w:r>
-      <w:r>
-        <w:rPr>
-          <w:rStyle w:val="pl-k"/>
-          <w:rFonts w:ascii="Consolas" w:hAnsi="Consolas" w:cs="Consolas"/>
-          <w:color w:val="D73A49"/>
-          <w:sz w:val="18"/>
-          <w:szCs w:val="18"/>
-          <w:shd w:val="clear" w:color="auto" w:fill="FFFFFF"/>
-        </w:rPr>
-        <w:t>=</w:t>
-      </w:r>
-      <w:r>
-        <w:rPr>
-          <w:rStyle w:val="pl-pds"/>
-          <w:color w:val="032F62"/>
-          <w:sz w:val="18"/>
-          <w:szCs w:val="18"/>
-          <w:shd w:val="clear" w:color="auto" w:fill="FFFFFF"/>
-        </w:rPr>
-        <w:t>'</w:t>
-      </w:r>
-      <w:r>
-        <w:rPr>
-          <w:rStyle w:val="pl-s"/>
-          <w:rFonts w:ascii="Consolas" w:hAnsi="Consolas" w:cs="Consolas"/>
-          <w:color w:val="032F62"/>
-          <w:sz w:val="18"/>
-          <w:szCs w:val="18"/>
-          <w:shd w:val="clear" w:color="auto" w:fill="FFFFFF"/>
-        </w:rPr>
-        <w:t>Music</w:t>
-      </w:r>
-      <w:r>
-        <w:rPr>
-          <w:rStyle w:val="pl-pds"/>
-          <w:color w:val="032F62"/>
-          <w:sz w:val="18"/>
-          <w:szCs w:val="18"/>
-          <w:shd w:val="clear" w:color="auto" w:fill="FFFFFF"/>
-        </w:rPr>
-        <w:t>'</w:t>
-      </w:r>
-      <w:r>
-        <w:rPr>
-          <w:rFonts w:ascii="Consolas" w:hAnsi="Consolas" w:cs="Consolas"/>
-          <w:color w:val="24292E"/>
-          <w:sz w:val="18"/>
-          <w:szCs w:val="18"/>
-          <w:shd w:val="clear" w:color="auto" w:fill="FFFFFF"/>
-        </w:rPr>
-        <w:t xml:space="preserve"> </w:t>
-      </w:r>
-      <w:r>
-        <w:rPr>
-          <w:rStyle w:val="pl-k"/>
-          <w:rFonts w:ascii="Consolas" w:hAnsi="Consolas" w:cs="Consolas"/>
-          <w:color w:val="D73A49"/>
-          <w:sz w:val="18"/>
-          <w:szCs w:val="18"/>
-          <w:shd w:val="clear" w:color="auto" w:fill="FFFFFF"/>
-        </w:rPr>
-        <w:t>OR</w:t>
-      </w:r>
-      <w:r>
-        <w:rPr>
-          <w:rFonts w:ascii="Consolas" w:hAnsi="Consolas" w:cs="Consolas"/>
-          <w:color w:val="24292E"/>
-          <w:sz w:val="18"/>
-          <w:szCs w:val="18"/>
-          <w:shd w:val="clear" w:color="auto" w:fill="FFFFFF"/>
-        </w:rPr>
-        <w:t xml:space="preserve"> category</w:t>
-      </w:r>
-      <w:r>
-        <w:rPr>
-          <w:rStyle w:val="pl-k"/>
-          <w:rFonts w:ascii="Consolas" w:hAnsi="Consolas" w:cs="Consolas"/>
-          <w:color w:val="D73A49"/>
-          <w:sz w:val="18"/>
-          <w:szCs w:val="18"/>
-          <w:shd w:val="clear" w:color="auto" w:fill="FFFFFF"/>
-        </w:rPr>
-        <w:t>=</w:t>
-      </w:r>
-      <w:r>
-        <w:rPr>
-          <w:rStyle w:val="pl-pds"/>
-          <w:color w:val="032F62"/>
-          <w:sz w:val="18"/>
-          <w:szCs w:val="18"/>
-          <w:shd w:val="clear" w:color="auto" w:fill="FFFFFF"/>
-        </w:rPr>
-        <w:t>'</w:t>
-      </w:r>
-      <w:r>
-        <w:rPr>
-          <w:rStyle w:val="pl-s"/>
-          <w:rFonts w:ascii="Consolas" w:hAnsi="Consolas" w:cs="Consolas"/>
-          <w:color w:val="032F62"/>
-          <w:sz w:val="18"/>
-          <w:szCs w:val="18"/>
-          <w:shd w:val="clear" w:color="auto" w:fill="FFFFFF"/>
-        </w:rPr>
-        <w:t>Photography</w:t>
-      </w:r>
-      <w:r>
-        <w:rPr>
-          <w:rStyle w:val="pl-pds"/>
-          <w:color w:val="032F62"/>
-          <w:sz w:val="18"/>
-          <w:szCs w:val="18"/>
-          <w:shd w:val="clear" w:color="auto" w:fill="FFFFFF"/>
-        </w:rPr>
-        <w:t>'</w:t>
-      </w:r>
-      <w:r>
-        <w:rPr>
-          <w:rFonts w:ascii="Consolas" w:hAnsi="Consolas" w:cs="Consolas"/>
-          <w:color w:val="24292E"/>
-          <w:sz w:val="18"/>
-          <w:szCs w:val="18"/>
-          <w:shd w:val="clear" w:color="auto" w:fill="FFFFFF"/>
-        </w:rPr>
-        <w:t xml:space="preserve"> </w:t>
-      </w:r>
-      <w:r>
-        <w:rPr>
-          <w:rStyle w:val="pl-k"/>
-          <w:rFonts w:ascii="Consolas" w:hAnsi="Consolas" w:cs="Consolas"/>
-          <w:color w:val="D73A49"/>
-          <w:sz w:val="18"/>
-          <w:szCs w:val="18"/>
-          <w:shd w:val="clear" w:color="auto" w:fill="FFFFFF"/>
-        </w:rPr>
-        <w:t>OR</w:t>
-      </w:r>
-      <w:r>
-        <w:rPr>
-          <w:rFonts w:ascii="Consolas" w:hAnsi="Consolas" w:cs="Consolas"/>
-          <w:color w:val="24292E"/>
-          <w:sz w:val="18"/>
-          <w:szCs w:val="18"/>
-          <w:shd w:val="clear" w:color="auto" w:fill="FFFFFF"/>
-        </w:rPr>
-        <w:t xml:space="preserve"> category</w:t>
-      </w:r>
-      <w:r>
-        <w:rPr>
-          <w:rStyle w:val="pl-k"/>
-          <w:rFonts w:ascii="Consolas" w:hAnsi="Consolas" w:cs="Consolas"/>
-          <w:color w:val="D73A49"/>
-          <w:sz w:val="18"/>
-          <w:szCs w:val="18"/>
-          <w:shd w:val="clear" w:color="auto" w:fill="FFFFFF"/>
-        </w:rPr>
-        <w:t>=</w:t>
-      </w:r>
-      <w:r>
-        <w:rPr>
-          <w:rStyle w:val="pl-pds"/>
-          <w:color w:val="032F62"/>
-          <w:sz w:val="18"/>
-          <w:szCs w:val="18"/>
-          <w:shd w:val="clear" w:color="auto" w:fill="FFFFFF"/>
-        </w:rPr>
-        <w:t>'</w:t>
-      </w:r>
-      <w:r>
-        <w:rPr>
-          <w:rStyle w:val="pl-s"/>
-          <w:rFonts w:ascii="Consolas" w:hAnsi="Consolas" w:cs="Consolas"/>
-          <w:color w:val="032F62"/>
-          <w:sz w:val="18"/>
-          <w:szCs w:val="18"/>
-          <w:shd w:val="clear" w:color="auto" w:fill="FFFFFF"/>
-        </w:rPr>
-        <w:t>Handicraft</w:t>
-      </w:r>
-      <w:r>
-        <w:rPr>
-          <w:rStyle w:val="pl-pds"/>
-          <w:color w:val="032F62"/>
-          <w:sz w:val="18"/>
-          <w:szCs w:val="18"/>
-          <w:shd w:val="clear" w:color="auto" w:fill="FFFFFF"/>
-        </w:rPr>
-        <w:t>'</w:t>
-      </w:r>
-      <w:r>
-        <w:rPr>
-          <w:rFonts w:ascii="Consolas" w:hAnsi="Consolas" w:cs="Consolas"/>
-          <w:color w:val="24292E"/>
-          <w:sz w:val="18"/>
-          <w:szCs w:val="18"/>
-          <w:shd w:val="clear" w:color="auto" w:fill="FFFFFF"/>
-        </w:rPr>
-        <w:t xml:space="preserve"> </w:t>
-      </w:r>
-      <w:r>
-        <w:rPr>
-          <w:rStyle w:val="pl-k"/>
-          <w:rFonts w:ascii="Consolas" w:hAnsi="Consolas" w:cs="Consolas"/>
-          <w:color w:val="D73A49"/>
-          <w:sz w:val="18"/>
-          <w:szCs w:val="18"/>
-          <w:shd w:val="clear" w:color="auto" w:fill="FFFFFF"/>
-        </w:rPr>
-        <w:t>OR</w:t>
-      </w:r>
-      <w:r>
-        <w:rPr>
-          <w:rFonts w:ascii="Consolas" w:hAnsi="Consolas" w:cs="Consolas"/>
-          <w:color w:val="24292E"/>
-          <w:sz w:val="18"/>
-          <w:szCs w:val="18"/>
-          <w:shd w:val="clear" w:color="auto" w:fill="FFFFFF"/>
-        </w:rPr>
-        <w:t xml:space="preserve"> category</w:t>
-      </w:r>
-      <w:r>
-        <w:rPr>
-          <w:rStyle w:val="pl-k"/>
-          <w:rFonts w:ascii="Consolas" w:hAnsi="Consolas" w:cs="Consolas"/>
-          <w:color w:val="D73A49"/>
-          <w:sz w:val="18"/>
-          <w:szCs w:val="18"/>
-          <w:shd w:val="clear" w:color="auto" w:fill="FFFFFF"/>
-        </w:rPr>
-        <w:t>=</w:t>
-      </w:r>
-      <w:r>
-        <w:rPr>
-          <w:rStyle w:val="pl-pds"/>
-          <w:color w:val="032F62"/>
-          <w:sz w:val="18"/>
-          <w:szCs w:val="18"/>
-          <w:shd w:val="clear" w:color="auto" w:fill="FFFFFF"/>
-        </w:rPr>
-        <w:t>'</w:t>
-      </w:r>
-      <w:r>
-        <w:rPr>
-          <w:rStyle w:val="pl-s"/>
-          <w:rFonts w:ascii="Consolas" w:hAnsi="Consolas" w:cs="Consolas"/>
-          <w:color w:val="032F62"/>
-          <w:sz w:val="18"/>
-          <w:szCs w:val="18"/>
-          <w:shd w:val="clear" w:color="auto" w:fill="FFFFFF"/>
-        </w:rPr>
-        <w:t>Community</w:t>
-      </w:r>
-      <w:r>
-        <w:rPr>
-          <w:rStyle w:val="pl-pds"/>
-          <w:color w:val="032F62"/>
-          <w:sz w:val="18"/>
-          <w:szCs w:val="18"/>
-          <w:shd w:val="clear" w:color="auto" w:fill="FFFFFF"/>
-        </w:rPr>
-        <w:t>'</w:t>
-      </w:r>
-      <w:r>
-        <w:rPr>
-          <w:rFonts w:ascii="Consolas" w:hAnsi="Consolas" w:cs="Consolas"/>
-          <w:color w:val="24292E"/>
-          <w:sz w:val="18"/>
-          <w:szCs w:val="18"/>
-          <w:shd w:val="clear" w:color="auto" w:fill="FFFFFF"/>
-        </w:rPr>
-        <w:t>)</w:t>
-      </w:r>
-    </w:p>
-    <w:p>
+        <w:t>I</w:t>
+      </w:r>
+      <w:r>
+        <w:t>nvest</w:t>
+      </w:r>
+      <w:r>
+        <w:t>ors</w:t>
+      </w:r>
+      <w:r>
+        <w:t xml:space="preserve"> must </w:t>
+      </w:r>
+      <w:r>
+        <w:t xml:space="preserve">invest </w:t>
+      </w:r>
+      <w:r>
+        <w:t>with a positive sum of money</w:t>
+      </w:r>
       <w:bookmarkStart w:id="13" w:name="_GoBack"/>
       <w:bookmarkEnd w:id="13"/>
+      <w:r>
+        <w:t>:</w:t>
+      </w:r>
+    </w:p>
+    <w:p>
+      <w:pPr>
+        <w:rPr>
+          <w:rFonts w:ascii="Courier New" w:hAnsi="Courier New" w:cs="Courier New"/>
+          <w:color w:val="808080" w:themeColor="background1" w:themeShade="80"/>
+          <w:sz w:val="21"/>
+          <w:szCs w:val="18"/>
+          <w:shd w:val="clear" w:color="auto" w:fill="FFFFFF"/>
+        </w:rPr>
+      </w:pPr>
+      <w:r>
+        <w:rPr>
+          <w:rFonts w:ascii="Courier New" w:hAnsi="Courier New" w:cs="Courier New"/>
+          <w:color w:val="808080" w:themeColor="background1" w:themeShade="80"/>
+          <w:sz w:val="20"/>
+          <w:szCs w:val="18"/>
+        </w:rPr>
+        <w:t xml:space="preserve">amount </w:t>
+      </w:r>
+      <w:proofErr w:type="gramStart"/>
+      <w:r>
+        <w:rPr>
+          <w:rFonts w:ascii="Courier New" w:hAnsi="Courier New" w:cs="Courier New"/>
+          <w:color w:val="808080" w:themeColor="background1" w:themeShade="80"/>
+          <w:sz w:val="20"/>
+          <w:szCs w:val="18"/>
+        </w:rPr>
+        <w:t>NUMERIC(</w:t>
+      </w:r>
+      <w:proofErr w:type="gramEnd"/>
+      <w:r>
+        <w:rPr>
+          <w:rFonts w:ascii="Courier New" w:hAnsi="Courier New" w:cs="Courier New"/>
+          <w:color w:val="808080" w:themeColor="background1" w:themeShade="80"/>
+          <w:sz w:val="20"/>
+          <w:szCs w:val="18"/>
+        </w:rPr>
+        <w:t>15,2) NOT NULL CHECK(amount &gt; 0)</w:t>
+      </w:r>
     </w:p>
     <w:p/>
     <w:p/>
-    <w:p/>
+    <w:p>
+      <w:pPr>
+        <w:pStyle w:val="PlainText"/>
+        <w:rPr>
+          <w:rFonts w:ascii="Courier New" w:hAnsi="Courier New" w:cs="Courier New"/>
+        </w:rPr>
+      </w:pPr>
+    </w:p>
     <w:p>
       <w:pPr>
         <w:rPr>
@@ -7128,6 +7890,7 @@
     <w:rsid w:val="00206544"/>
     <w:rsid w:val="004F0D11"/>
     <w:rsid w:val="005045DD"/>
+    <w:rsid w:val="005567A4"/>
     <w:rsid w:val="00716B87"/>
     <w:rsid w:val="00D27D88"/>
     <w:rsid w:val="00D55AAC"/>
@@ -7886,7 +8649,7 @@
 </file>
 
 <file path=customXml/itemProps1.xml><?xml version="1.0" encoding="utf-8"?>
-<ds:datastoreItem xmlns:ds="http://schemas.openxmlformats.org/officeDocument/2006/customXml" ds:itemID="{1E80377D-78E3-4880-B2A5-B96BB2716331}">
+<ds:datastoreItem xmlns:ds="http://schemas.openxmlformats.org/officeDocument/2006/customXml" ds:itemID="{8B78DE40-DBB6-49F7-AAA1-C101A6AFD3B4}">
   <ds:schemaRefs>
     <ds:schemaRef ds:uri="http://schemas.openxmlformats.org/officeDocument/2006/bibliography"/>
   </ds:schemaRefs>

</xml_diff>

<commit_message>
Update trigger and functions
</commit_message>
<xml_diff>
--- a/docs/Group18.docx
+++ b/docs/Group18.docx
@@ -2157,8 +2157,6 @@
           <w:shd w:val="clear" w:color="auto" w:fill="FFFFFF"/>
         </w:rPr>
       </w:pPr>
-      <w:bookmarkStart w:id="1" w:name="_GoBack"/>
-      <w:bookmarkEnd w:id="1"/>
     </w:p>
     <w:p>
       <w:pPr>
@@ -2295,7 +2293,7 @@
           <w:shd w:val="clear" w:color="auto" w:fill="FFFFFF"/>
         </w:rPr>
       </w:pPr>
-      <w:bookmarkStart w:id="2" w:name="_Toc527368407"/>
+      <w:bookmarkStart w:id="1" w:name="_Toc527368407"/>
       <w:r>
         <w:rPr>
           <w:u w:val="single"/>
@@ -2303,7 +2301,7 @@
         </w:rPr>
         <w:t>Project Specifications</w:t>
       </w:r>
-      <w:bookmarkEnd w:id="2"/>
+      <w:bookmarkEnd w:id="1"/>
       <w:r>
         <w:rPr>
           <w:u w:val="single"/>
@@ -2532,7 +2530,7 @@
           <w:shd w:val="clear" w:color="auto" w:fill="FFFFFF"/>
         </w:rPr>
       </w:pPr>
-      <w:bookmarkStart w:id="3" w:name="_Toc527368408"/>
+      <w:bookmarkStart w:id="2" w:name="_Toc527368408"/>
       <w:r>
         <w:rPr>
           <w:u w:val="single"/>
@@ -2571,7 +2569,7 @@
         </w:rPr>
         <w:t>iagram</w:t>
       </w:r>
-      <w:bookmarkEnd w:id="3"/>
+      <w:bookmarkEnd w:id="2"/>
     </w:p>
     <w:p/>
     <w:p>
@@ -2699,7 +2697,7 @@
           <w:shd w:val="clear" w:color="auto" w:fill="FFFFFF"/>
         </w:rPr>
       </w:pPr>
-      <w:bookmarkStart w:id="4" w:name="_Toc527368409"/>
+      <w:bookmarkStart w:id="3" w:name="_Toc527368409"/>
       <w:r>
         <w:rPr>
           <w:u w:val="single"/>
@@ -2724,17 +2722,17 @@
         <w:lastRenderedPageBreak/>
         <w:t>Relational Schema</w:t>
       </w:r>
-      <w:bookmarkEnd w:id="4"/>
+      <w:bookmarkEnd w:id="3"/>
     </w:p>
     <w:p>
       <w:pPr>
         <w:pStyle w:val="Heading2"/>
       </w:pPr>
-      <w:bookmarkStart w:id="5" w:name="_Toc527368410"/>
+      <w:bookmarkStart w:id="4" w:name="_Toc527368410"/>
       <w:r>
         <w:t>TABLE member</w:t>
       </w:r>
-      <w:bookmarkEnd w:id="5"/>
+      <w:bookmarkEnd w:id="4"/>
     </w:p>
     <w:tbl>
       <w:tblPr>
@@ -3029,14 +3027,14 @@
       <w:pPr>
         <w:pStyle w:val="Heading2"/>
       </w:pPr>
-      <w:bookmarkStart w:id="6" w:name="_Toc527368411"/>
+      <w:bookmarkStart w:id="5" w:name="_Toc527368411"/>
       <w:r>
         <w:t>TABLE advertised_</w:t>
       </w:r>
       <w:r>
         <w:t>project</w:t>
       </w:r>
-      <w:bookmarkEnd w:id="6"/>
+      <w:bookmarkEnd w:id="5"/>
     </w:p>
     <w:p>
       <w:r>
@@ -4057,11 +4055,11 @@
       <w:pPr>
         <w:pStyle w:val="Heading2"/>
       </w:pPr>
-      <w:bookmarkStart w:id="7" w:name="_Toc527368412"/>
+      <w:bookmarkStart w:id="6" w:name="_Toc527368412"/>
       <w:r>
         <w:t>TABLE invest</w:t>
       </w:r>
-      <w:bookmarkEnd w:id="7"/>
+      <w:bookmarkEnd w:id="6"/>
     </w:p>
     <w:tbl>
       <w:tblPr>
@@ -4365,7 +4363,7 @@
           <w:u w:val="single"/>
         </w:rPr>
       </w:pPr>
-      <w:bookmarkStart w:id="8" w:name="_Toc527368413"/>
+      <w:bookmarkStart w:id="7" w:name="_Toc527368413"/>
       <w:r>
         <w:rPr>
           <w:u w:val="single"/>
@@ -4373,7 +4371,7 @@
         <w:lastRenderedPageBreak/>
         <w:t>Integrity Constraints</w:t>
       </w:r>
-      <w:bookmarkEnd w:id="8"/>
+      <w:bookmarkEnd w:id="7"/>
     </w:p>
     <w:p>
       <w:pPr>
@@ -4465,11 +4463,11 @@
       <w:pPr>
         <w:pStyle w:val="Heading2"/>
       </w:pPr>
-      <w:bookmarkStart w:id="9" w:name="_Toc527368414"/>
+      <w:bookmarkStart w:id="8" w:name="_Toc527368414"/>
       <w:r>
         <w:t>Primary Constraints</w:t>
       </w:r>
-      <w:bookmarkEnd w:id="9"/>
+      <w:bookmarkEnd w:id="8"/>
     </w:p>
     <w:p>
       <w:pPr>
@@ -4839,11 +4837,11 @@
       <w:pPr>
         <w:pStyle w:val="Heading2"/>
       </w:pPr>
-      <w:bookmarkStart w:id="10" w:name="_Toc527368415"/>
+      <w:bookmarkStart w:id="9" w:name="_Toc527368415"/>
       <w:r>
         <w:t>Foreign Key Constraints</w:t>
       </w:r>
-      <w:bookmarkEnd w:id="10"/>
+      <w:bookmarkEnd w:id="9"/>
     </w:p>
     <w:p>
       <w:pPr>
@@ -4982,11 +4980,11 @@
       <w:pPr>
         <w:pStyle w:val="Heading2"/>
       </w:pPr>
-      <w:bookmarkStart w:id="11" w:name="_Toc527368416"/>
+      <w:bookmarkStart w:id="10" w:name="_Toc527368416"/>
       <w:r>
         <w:t>Not Null</w:t>
       </w:r>
-      <w:bookmarkEnd w:id="11"/>
+      <w:bookmarkEnd w:id="10"/>
     </w:p>
     <w:p>
       <w:r>
@@ -5010,11 +5008,11 @@
       <w:pPr>
         <w:pStyle w:val="Heading2"/>
       </w:pPr>
-      <w:bookmarkStart w:id="12" w:name="_Toc527368418"/>
+      <w:bookmarkStart w:id="11" w:name="_Toc527368418"/>
       <w:r>
         <w:t>Default</w:t>
       </w:r>
-      <w:bookmarkEnd w:id="12"/>
+      <w:bookmarkEnd w:id="11"/>
     </w:p>
     <w:p>
       <w:r>
@@ -5400,12 +5398,12 @@
       <w:pPr>
         <w:pStyle w:val="Heading2"/>
       </w:pPr>
-      <w:bookmarkStart w:id="13" w:name="_Toc527368417"/>
+      <w:bookmarkStart w:id="12" w:name="_Toc527368417"/>
       <w:r>
         <w:lastRenderedPageBreak/>
         <w:t>Check</w:t>
       </w:r>
-      <w:bookmarkEnd w:id="13"/>
+      <w:bookmarkEnd w:id="12"/>
     </w:p>
     <w:p>
       <w:r>
@@ -5417,8 +5415,11 @@
     </w:p>
     <w:p/>
     <w:p>
-      <w:r>
-        <w:t>All user who registered via the website must be non-admin by default:</w:t>
+      <w:pPr>
+        <w:pStyle w:val="Heading4"/>
+      </w:pPr>
+      <w:r>
+        <w:t>All user who registered via the website must be non-admin by default</w:t>
       </w:r>
     </w:p>
     <w:p>
@@ -5625,8 +5626,11 @@
     </w:p>
     <w:p/>
     <w:p>
-      <w:r>
-        <w:t>Projects can only be classified under these categories:</w:t>
+      <w:pPr>
+        <w:pStyle w:val="Heading4"/>
+      </w:pPr>
+      <w:r>
+        <w:t>Projects can only be classified under these categories</w:t>
       </w:r>
     </w:p>
     <w:p>
@@ -6517,6 +6521,9 @@
     </w:p>
     <w:p/>
     <w:p>
+      <w:pPr>
+        <w:pStyle w:val="Heading4"/>
+      </w:pPr>
       <w:r>
         <w:t>I</w:t>
       </w:r>
@@ -6534,9 +6541,6 @@
       </w:r>
       <w:r>
         <w:t>with a positive sum of money</w:t>
-      </w:r>
-      <w:r>
-        <w:t>:</w:t>
       </w:r>
     </w:p>
     <w:p>
@@ -6613,7 +6617,7 @@
           <w:u w:val="single"/>
         </w:rPr>
       </w:pPr>
-      <w:bookmarkStart w:id="14" w:name="_Toc527368419"/>
+      <w:bookmarkStart w:id="13" w:name="_Toc527368419"/>
       <w:r>
         <w:rPr>
           <w:u w:val="single"/>
@@ -6621,44 +6625,1897 @@
         <w:lastRenderedPageBreak/>
         <w:t>Advanced SQL Features</w:t>
       </w:r>
-      <w:bookmarkEnd w:id="14"/>
+      <w:bookmarkEnd w:id="13"/>
     </w:p>
     <w:p>
       <w:pPr>
         <w:pStyle w:val="Heading2"/>
       </w:pPr>
-      <w:bookmarkStart w:id="15" w:name="_Toc527368420"/>
+      <w:bookmarkStart w:id="14" w:name="_Toc527368420"/>
       <w:r>
         <w:t>Triggers and Functions</w:t>
       </w:r>
+      <w:bookmarkEnd w:id="14"/>
+    </w:p>
+    <w:p>
+      <w:pPr>
+        <w:rPr>
+          <w:rFonts w:asciiTheme="majorHAnsi" w:hAnsiTheme="majorHAnsi"/>
+        </w:rPr>
+      </w:pPr>
+      <w:r>
+        <w:t xml:space="preserve">There are some business requirements that cannot be expressed via integrity constraints in the relational schema. Hence, make use of these triggers to automatically execute the functions when an event occurs in the database server. An event can occur when a user performs some action such that the front-end make a </w:t>
+      </w:r>
+      <w:proofErr w:type="spellStart"/>
+      <w:r>
+        <w:t>sql</w:t>
+      </w:r>
+      <w:proofErr w:type="spellEnd"/>
+      <w:r>
+        <w:t xml:space="preserve"> query to the database. </w:t>
+      </w:r>
+      <w:r>
+        <w:rPr>
+          <w:rFonts w:asciiTheme="majorHAnsi" w:hAnsiTheme="majorHAnsi"/>
+        </w:rPr>
+        <w:t>The following are some notable examples of t</w:t>
+      </w:r>
+      <w:r>
+        <w:rPr>
+          <w:rFonts w:asciiTheme="majorHAnsi" w:hAnsiTheme="majorHAnsi"/>
+        </w:rPr>
+        <w:t xml:space="preserve">he triggers and functions </w:t>
+      </w:r>
+      <w:r>
+        <w:rPr>
+          <w:rFonts w:asciiTheme="majorHAnsi" w:hAnsiTheme="majorHAnsi"/>
+        </w:rPr>
+        <w:t>we used in this project.</w:t>
+      </w:r>
+      <w:r>
+        <w:t xml:space="preserve"> </w:t>
+      </w:r>
+      <w:r>
+        <w:rPr>
+          <w:rFonts w:asciiTheme="majorHAnsi" w:hAnsiTheme="majorHAnsi"/>
+        </w:rPr>
+        <w:t>For more examples, please refer to t</w:t>
+      </w:r>
+      <w:r>
+        <w:rPr>
+          <w:rFonts w:asciiTheme="majorHAnsi" w:hAnsiTheme="majorHAnsi"/>
+        </w:rPr>
+        <w:t>he source code</w:t>
+      </w:r>
+      <w:r>
+        <w:rPr>
+          <w:rFonts w:asciiTheme="majorHAnsi" w:hAnsiTheme="majorHAnsi"/>
+        </w:rPr>
+        <w:t>.</w:t>
+      </w:r>
+    </w:p>
+    <w:p/>
+    <w:p>
+      <w:pPr>
+        <w:pStyle w:val="Heading4"/>
+      </w:pPr>
+      <w:r>
+        <w:t>Dynamic updating of value in a column</w:t>
+      </w:r>
+    </w:p>
+    <w:p>
+      <w:r>
+        <w:t xml:space="preserve">Whenever there is a change in the amount raised in the TABLE </w:t>
+      </w:r>
+      <w:proofErr w:type="spellStart"/>
+      <w:r>
+        <w:t>advertised_project</w:t>
+      </w:r>
+      <w:proofErr w:type="spellEnd"/>
+      <w:r>
+        <w:t xml:space="preserve">, we </w:t>
+      </w:r>
+      <w:proofErr w:type="gramStart"/>
+      <w:r>
+        <w:t>have to</w:t>
+      </w:r>
+      <w:proofErr w:type="gramEnd"/>
+      <w:r>
+        <w:t xml:space="preserve"> ensure that the completion status is consistent. This dynamic updating of the value of a column cannot be done within the relational schema. Using triggers and functions, we can automatically change the completion status of a project.</w:t>
+      </w:r>
+    </w:p>
+    <w:tbl>
+      <w:tblPr>
+        <w:tblStyle w:val="TableGrid"/>
+        <w:tblW w:w="0" w:type="auto"/>
+        <w:tblLook w:val="04A0" w:firstRow="1" w:lastRow="0" w:firstColumn="1" w:lastColumn="0" w:noHBand="0" w:noVBand="1"/>
+      </w:tblPr>
+      <w:tblGrid>
+        <w:gridCol w:w="9242"/>
+      </w:tblGrid>
+      <w:tr>
+        <w:tc>
+          <w:tcPr>
+            <w:tcW w:w="9242" w:type="dxa"/>
+          </w:tcPr>
+          <w:p>
+            <w:pPr>
+              <w:pStyle w:val="PlainText"/>
+              <w:rPr>
+                <w:rFonts w:ascii="Courier New" w:hAnsi="Courier New" w:cs="Courier New"/>
+                <w:sz w:val="18"/>
+                <w:szCs w:val="18"/>
+              </w:rPr>
+            </w:pPr>
+            <w:r>
+              <w:rPr>
+                <w:rFonts w:ascii="Courier New" w:hAnsi="Courier New" w:cs="Courier New"/>
+                <w:sz w:val="18"/>
+                <w:szCs w:val="18"/>
+              </w:rPr>
+              <w:t xml:space="preserve">CREATE OR REPLACE FUNCTION </w:t>
+            </w:r>
+            <w:proofErr w:type="spellStart"/>
+            <w:r>
+              <w:rPr>
+                <w:rFonts w:ascii="Courier New" w:hAnsi="Courier New" w:cs="Courier New"/>
+                <w:sz w:val="18"/>
+                <w:szCs w:val="18"/>
+              </w:rPr>
+              <w:t>toggle_</w:t>
+            </w:r>
+            <w:proofErr w:type="gramStart"/>
+            <w:r>
+              <w:rPr>
+                <w:rFonts w:ascii="Courier New" w:hAnsi="Courier New" w:cs="Courier New"/>
+                <w:sz w:val="18"/>
+                <w:szCs w:val="18"/>
+              </w:rPr>
+              <w:t>status</w:t>
+            </w:r>
+            <w:proofErr w:type="spellEnd"/>
+            <w:r>
+              <w:rPr>
+                <w:rFonts w:ascii="Courier New" w:hAnsi="Courier New" w:cs="Courier New"/>
+                <w:sz w:val="18"/>
+                <w:szCs w:val="18"/>
+              </w:rPr>
+              <w:t>(</w:t>
+            </w:r>
+            <w:proofErr w:type="gramEnd"/>
+            <w:r>
+              <w:rPr>
+                <w:rFonts w:ascii="Courier New" w:hAnsi="Courier New" w:cs="Courier New"/>
+                <w:sz w:val="18"/>
+                <w:szCs w:val="18"/>
+              </w:rPr>
+              <w:t>)</w:t>
+            </w:r>
+          </w:p>
+          <w:p>
+            <w:pPr>
+              <w:pStyle w:val="PlainText"/>
+              <w:rPr>
+                <w:rFonts w:ascii="Courier New" w:hAnsi="Courier New" w:cs="Courier New"/>
+                <w:sz w:val="18"/>
+                <w:szCs w:val="18"/>
+              </w:rPr>
+            </w:pPr>
+            <w:r>
+              <w:rPr>
+                <w:rFonts w:ascii="Courier New" w:hAnsi="Courier New" w:cs="Courier New"/>
+                <w:sz w:val="18"/>
+                <w:szCs w:val="18"/>
+              </w:rPr>
+              <w:t>RETURNS TRIGGER AS $$</w:t>
+            </w:r>
+          </w:p>
+          <w:p>
+            <w:pPr>
+              <w:pStyle w:val="PlainText"/>
+              <w:rPr>
+                <w:rFonts w:ascii="Courier New" w:hAnsi="Courier New" w:cs="Courier New"/>
+                <w:sz w:val="18"/>
+                <w:szCs w:val="18"/>
+              </w:rPr>
+            </w:pPr>
+            <w:r>
+              <w:rPr>
+                <w:rFonts w:ascii="Courier New" w:hAnsi="Courier New" w:cs="Courier New"/>
+                <w:sz w:val="18"/>
+                <w:szCs w:val="18"/>
+              </w:rPr>
+              <w:t>BEGIN</w:t>
+            </w:r>
+          </w:p>
+          <w:p>
+            <w:pPr>
+              <w:pStyle w:val="PlainText"/>
+              <w:rPr>
+                <w:rFonts w:ascii="Courier New" w:hAnsi="Courier New" w:cs="Courier New"/>
+                <w:sz w:val="18"/>
+                <w:szCs w:val="18"/>
+              </w:rPr>
+            </w:pPr>
+            <w:r>
+              <w:rPr>
+                <w:rFonts w:ascii="Courier New" w:hAnsi="Courier New" w:cs="Courier New"/>
+                <w:sz w:val="18"/>
+                <w:szCs w:val="18"/>
+              </w:rPr>
+              <w:t xml:space="preserve">    IF </w:t>
+            </w:r>
+            <w:proofErr w:type="spellStart"/>
+            <w:r>
+              <w:rPr>
+                <w:rFonts w:ascii="Courier New" w:hAnsi="Courier New" w:cs="Courier New"/>
+                <w:sz w:val="18"/>
+                <w:szCs w:val="18"/>
+              </w:rPr>
+              <w:t>OLD.status</w:t>
+            </w:r>
+            <w:proofErr w:type="spellEnd"/>
+            <w:r>
+              <w:rPr>
+                <w:rFonts w:ascii="Courier New" w:hAnsi="Courier New" w:cs="Courier New"/>
+                <w:sz w:val="18"/>
+                <w:szCs w:val="18"/>
+              </w:rPr>
+              <w:t>=0 THEN</w:t>
+            </w:r>
+          </w:p>
+          <w:p>
+            <w:pPr>
+              <w:pStyle w:val="PlainText"/>
+              <w:rPr>
+                <w:rFonts w:ascii="Courier New" w:hAnsi="Courier New" w:cs="Courier New"/>
+                <w:sz w:val="18"/>
+                <w:szCs w:val="18"/>
+              </w:rPr>
+            </w:pPr>
+            <w:r>
+              <w:rPr>
+                <w:rFonts w:ascii="Courier New" w:hAnsi="Courier New" w:cs="Courier New"/>
+                <w:sz w:val="18"/>
+                <w:szCs w:val="18"/>
+              </w:rPr>
+              <w:t xml:space="preserve">        UPDATE </w:t>
+            </w:r>
+            <w:proofErr w:type="spellStart"/>
+            <w:r>
+              <w:rPr>
+                <w:rFonts w:ascii="Courier New" w:hAnsi="Courier New" w:cs="Courier New"/>
+                <w:sz w:val="18"/>
+                <w:szCs w:val="18"/>
+              </w:rPr>
+              <w:t>advertised_project</w:t>
+            </w:r>
+            <w:proofErr w:type="spellEnd"/>
+            <w:r>
+              <w:rPr>
+                <w:rFonts w:ascii="Courier New" w:hAnsi="Courier New" w:cs="Courier New"/>
+                <w:sz w:val="18"/>
+                <w:szCs w:val="18"/>
+              </w:rPr>
+              <w:t xml:space="preserve"> SET status=1 WHERE id=NEW.id;</w:t>
+            </w:r>
+          </w:p>
+          <w:p>
+            <w:pPr>
+              <w:pStyle w:val="PlainText"/>
+              <w:rPr>
+                <w:rFonts w:ascii="Courier New" w:hAnsi="Courier New" w:cs="Courier New"/>
+                <w:sz w:val="18"/>
+                <w:szCs w:val="18"/>
+              </w:rPr>
+            </w:pPr>
+            <w:r>
+              <w:rPr>
+                <w:rFonts w:ascii="Courier New" w:hAnsi="Courier New" w:cs="Courier New"/>
+                <w:sz w:val="18"/>
+                <w:szCs w:val="18"/>
+              </w:rPr>
+              <w:t xml:space="preserve">    ELSE</w:t>
+            </w:r>
+          </w:p>
+          <w:p>
+            <w:pPr>
+              <w:pStyle w:val="PlainText"/>
+              <w:rPr>
+                <w:rFonts w:ascii="Courier New" w:hAnsi="Courier New" w:cs="Courier New"/>
+                <w:sz w:val="18"/>
+                <w:szCs w:val="18"/>
+              </w:rPr>
+            </w:pPr>
+            <w:r>
+              <w:rPr>
+                <w:rFonts w:ascii="Courier New" w:hAnsi="Courier New" w:cs="Courier New"/>
+                <w:sz w:val="18"/>
+                <w:szCs w:val="18"/>
+              </w:rPr>
+              <w:t xml:space="preserve">        UPDATE </w:t>
+            </w:r>
+            <w:proofErr w:type="spellStart"/>
+            <w:r>
+              <w:rPr>
+                <w:rFonts w:ascii="Courier New" w:hAnsi="Courier New" w:cs="Courier New"/>
+                <w:sz w:val="18"/>
+                <w:szCs w:val="18"/>
+              </w:rPr>
+              <w:t>advertised_project</w:t>
+            </w:r>
+            <w:proofErr w:type="spellEnd"/>
+            <w:r>
+              <w:rPr>
+                <w:rFonts w:ascii="Courier New" w:hAnsi="Courier New" w:cs="Courier New"/>
+                <w:sz w:val="18"/>
+                <w:szCs w:val="18"/>
+              </w:rPr>
+              <w:t xml:space="preserve"> SET status=0 WHERE id=NEW.id;</w:t>
+            </w:r>
+          </w:p>
+          <w:p>
+            <w:pPr>
+              <w:pStyle w:val="PlainText"/>
+              <w:rPr>
+                <w:rFonts w:ascii="Courier New" w:hAnsi="Courier New" w:cs="Courier New"/>
+                <w:sz w:val="18"/>
+                <w:szCs w:val="18"/>
+              </w:rPr>
+            </w:pPr>
+            <w:r>
+              <w:rPr>
+                <w:rFonts w:ascii="Courier New" w:hAnsi="Courier New" w:cs="Courier New"/>
+                <w:sz w:val="18"/>
+                <w:szCs w:val="18"/>
+              </w:rPr>
+              <w:t xml:space="preserve">    END IF;</w:t>
+            </w:r>
+          </w:p>
+          <w:p>
+            <w:pPr>
+              <w:pStyle w:val="PlainText"/>
+              <w:rPr>
+                <w:rFonts w:ascii="Courier New" w:hAnsi="Courier New" w:cs="Courier New"/>
+                <w:sz w:val="18"/>
+                <w:szCs w:val="18"/>
+              </w:rPr>
+            </w:pPr>
+            <w:r>
+              <w:rPr>
+                <w:rFonts w:ascii="Courier New" w:hAnsi="Courier New" w:cs="Courier New"/>
+                <w:sz w:val="18"/>
+                <w:szCs w:val="18"/>
+              </w:rPr>
+              <w:t xml:space="preserve">    RETURN NEW;</w:t>
+            </w:r>
+          </w:p>
+          <w:p>
+            <w:pPr>
+              <w:pStyle w:val="PlainText"/>
+              <w:rPr>
+                <w:rFonts w:ascii="Courier New" w:hAnsi="Courier New" w:cs="Courier New"/>
+                <w:sz w:val="18"/>
+                <w:szCs w:val="18"/>
+              </w:rPr>
+            </w:pPr>
+            <w:r>
+              <w:rPr>
+                <w:rFonts w:ascii="Courier New" w:hAnsi="Courier New" w:cs="Courier New"/>
+                <w:sz w:val="18"/>
+                <w:szCs w:val="18"/>
+              </w:rPr>
+              <w:t>END; $$ LANGUAGE PLPGSQL;</w:t>
+            </w:r>
+          </w:p>
+          <w:p>
+            <w:pPr>
+              <w:pStyle w:val="PlainText"/>
+              <w:rPr>
+                <w:rFonts w:ascii="Courier New" w:hAnsi="Courier New" w:cs="Courier New"/>
+                <w:sz w:val="18"/>
+                <w:szCs w:val="18"/>
+              </w:rPr>
+            </w:pPr>
+          </w:p>
+          <w:p>
+            <w:pPr>
+              <w:pStyle w:val="PlainText"/>
+              <w:rPr>
+                <w:rFonts w:ascii="Courier New" w:hAnsi="Courier New" w:cs="Courier New"/>
+                <w:sz w:val="18"/>
+                <w:szCs w:val="18"/>
+              </w:rPr>
+            </w:pPr>
+            <w:r>
+              <w:rPr>
+                <w:rFonts w:ascii="Courier New" w:hAnsi="Courier New" w:cs="Courier New"/>
+                <w:sz w:val="18"/>
+                <w:szCs w:val="18"/>
+              </w:rPr>
+              <w:t xml:space="preserve">CREATE TRIGGER </w:t>
+            </w:r>
+            <w:proofErr w:type="spellStart"/>
+            <w:r>
+              <w:rPr>
+                <w:rFonts w:ascii="Courier New" w:hAnsi="Courier New" w:cs="Courier New"/>
+                <w:sz w:val="18"/>
+                <w:szCs w:val="18"/>
+              </w:rPr>
+              <w:t>trigger_change_status_after_update_amtRaised</w:t>
+            </w:r>
+            <w:proofErr w:type="spellEnd"/>
+          </w:p>
+          <w:p>
+            <w:pPr>
+              <w:pStyle w:val="PlainText"/>
+              <w:rPr>
+                <w:rFonts w:ascii="Courier New" w:hAnsi="Courier New" w:cs="Courier New"/>
+                <w:sz w:val="18"/>
+                <w:szCs w:val="18"/>
+              </w:rPr>
+            </w:pPr>
+            <w:r>
+              <w:rPr>
+                <w:rFonts w:ascii="Courier New" w:hAnsi="Courier New" w:cs="Courier New"/>
+                <w:sz w:val="18"/>
+                <w:szCs w:val="18"/>
+              </w:rPr>
+              <w:t xml:space="preserve">AFTER UPDATE on </w:t>
+            </w:r>
+            <w:proofErr w:type="spellStart"/>
+            <w:r>
+              <w:rPr>
+                <w:rFonts w:ascii="Courier New" w:hAnsi="Courier New" w:cs="Courier New"/>
+                <w:sz w:val="18"/>
+                <w:szCs w:val="18"/>
+              </w:rPr>
+              <w:t>advertised_project</w:t>
+            </w:r>
+            <w:proofErr w:type="spellEnd"/>
+          </w:p>
+          <w:p>
+            <w:pPr>
+              <w:pStyle w:val="PlainText"/>
+              <w:rPr>
+                <w:rFonts w:ascii="Courier New" w:hAnsi="Courier New" w:cs="Courier New"/>
+                <w:sz w:val="18"/>
+                <w:szCs w:val="18"/>
+              </w:rPr>
+            </w:pPr>
+            <w:r>
+              <w:rPr>
+                <w:rFonts w:ascii="Courier New" w:hAnsi="Courier New" w:cs="Courier New"/>
+                <w:sz w:val="18"/>
+                <w:szCs w:val="18"/>
+              </w:rPr>
+              <w:t>FOR EACH ROW</w:t>
+            </w:r>
+          </w:p>
+          <w:p>
+            <w:pPr>
+              <w:pStyle w:val="PlainText"/>
+              <w:rPr>
+                <w:rFonts w:ascii="Courier New" w:hAnsi="Courier New" w:cs="Courier New"/>
+                <w:sz w:val="18"/>
+                <w:szCs w:val="18"/>
+              </w:rPr>
+            </w:pPr>
+            <w:r>
+              <w:rPr>
+                <w:rFonts w:ascii="Courier New" w:hAnsi="Courier New" w:cs="Courier New"/>
+                <w:sz w:val="18"/>
+                <w:szCs w:val="18"/>
+              </w:rPr>
+              <w:t>WHEN (</w:t>
+            </w:r>
+            <w:proofErr w:type="spellStart"/>
+            <w:r>
+              <w:rPr>
+                <w:rFonts w:ascii="Courier New" w:hAnsi="Courier New" w:cs="Courier New"/>
+                <w:sz w:val="18"/>
+                <w:szCs w:val="18"/>
+              </w:rPr>
+              <w:t>NEW.amt_raised</w:t>
+            </w:r>
+            <w:proofErr w:type="spellEnd"/>
+            <w:r>
+              <w:rPr>
+                <w:rFonts w:ascii="Courier New" w:hAnsi="Courier New" w:cs="Courier New"/>
+                <w:sz w:val="18"/>
+                <w:szCs w:val="18"/>
+              </w:rPr>
+              <w:t xml:space="preserve"> = </w:t>
+            </w:r>
+            <w:proofErr w:type="spellStart"/>
+            <w:r>
+              <w:rPr>
+                <w:rFonts w:ascii="Courier New" w:hAnsi="Courier New" w:cs="Courier New"/>
+                <w:sz w:val="18"/>
+                <w:szCs w:val="18"/>
+              </w:rPr>
+              <w:t>OLD.amt_needed</w:t>
+            </w:r>
+            <w:proofErr w:type="spellEnd"/>
+            <w:r>
+              <w:rPr>
+                <w:rFonts w:ascii="Courier New" w:hAnsi="Courier New" w:cs="Courier New"/>
+                <w:sz w:val="18"/>
+                <w:szCs w:val="18"/>
+              </w:rPr>
+              <w:t xml:space="preserve"> AND </w:t>
+            </w:r>
+            <w:proofErr w:type="spellStart"/>
+            <w:r>
+              <w:rPr>
+                <w:rFonts w:ascii="Courier New" w:hAnsi="Courier New" w:cs="Courier New"/>
+                <w:sz w:val="18"/>
+                <w:szCs w:val="18"/>
+              </w:rPr>
+              <w:t>OLD.status</w:t>
+            </w:r>
+            <w:proofErr w:type="spellEnd"/>
+            <w:r>
+              <w:rPr>
+                <w:rFonts w:ascii="Courier New" w:hAnsi="Courier New" w:cs="Courier New"/>
+                <w:sz w:val="18"/>
+                <w:szCs w:val="18"/>
+              </w:rPr>
+              <w:t xml:space="preserve">=0 OR </w:t>
+            </w:r>
+            <w:proofErr w:type="spellStart"/>
+            <w:r>
+              <w:rPr>
+                <w:rFonts w:ascii="Courier New" w:hAnsi="Courier New" w:cs="Courier New"/>
+                <w:sz w:val="18"/>
+                <w:szCs w:val="18"/>
+              </w:rPr>
+              <w:t>NEW.amt_raised</w:t>
+            </w:r>
+            <w:proofErr w:type="spellEnd"/>
+            <w:r>
+              <w:rPr>
+                <w:rFonts w:ascii="Courier New" w:hAnsi="Courier New" w:cs="Courier New"/>
+                <w:sz w:val="18"/>
+                <w:szCs w:val="18"/>
+              </w:rPr>
+              <w:t xml:space="preserve"> &lt;&gt; </w:t>
+            </w:r>
+            <w:proofErr w:type="spellStart"/>
+            <w:r>
+              <w:rPr>
+                <w:rFonts w:ascii="Courier New" w:hAnsi="Courier New" w:cs="Courier New"/>
+                <w:sz w:val="18"/>
+                <w:szCs w:val="18"/>
+              </w:rPr>
+              <w:t>OLD.amt_needed</w:t>
+            </w:r>
+            <w:proofErr w:type="spellEnd"/>
+            <w:r>
+              <w:rPr>
+                <w:rFonts w:ascii="Courier New" w:hAnsi="Courier New" w:cs="Courier New"/>
+                <w:sz w:val="18"/>
+                <w:szCs w:val="18"/>
+              </w:rPr>
+              <w:t xml:space="preserve"> AND </w:t>
+            </w:r>
+            <w:proofErr w:type="spellStart"/>
+            <w:r>
+              <w:rPr>
+                <w:rFonts w:ascii="Courier New" w:hAnsi="Courier New" w:cs="Courier New"/>
+                <w:sz w:val="18"/>
+                <w:szCs w:val="18"/>
+              </w:rPr>
+              <w:t>OLD.status</w:t>
+            </w:r>
+            <w:proofErr w:type="spellEnd"/>
+            <w:r>
+              <w:rPr>
+                <w:rFonts w:ascii="Courier New" w:hAnsi="Courier New" w:cs="Courier New"/>
+                <w:sz w:val="18"/>
+                <w:szCs w:val="18"/>
+              </w:rPr>
+              <w:t>=1)</w:t>
+            </w:r>
+          </w:p>
+          <w:p>
+            <w:pPr>
+              <w:pStyle w:val="PlainText"/>
+              <w:rPr>
+                <w:rFonts w:ascii="Courier New" w:hAnsi="Courier New" w:cs="Courier New"/>
+                <w:sz w:val="18"/>
+                <w:szCs w:val="18"/>
+              </w:rPr>
+            </w:pPr>
+            <w:r>
+              <w:rPr>
+                <w:rFonts w:ascii="Courier New" w:hAnsi="Courier New" w:cs="Courier New"/>
+                <w:sz w:val="18"/>
+                <w:szCs w:val="18"/>
+              </w:rPr>
+              <w:t xml:space="preserve">EXECUTE PROCEDURE </w:t>
+            </w:r>
+            <w:proofErr w:type="spellStart"/>
+            <w:r>
+              <w:rPr>
+                <w:rFonts w:ascii="Courier New" w:hAnsi="Courier New" w:cs="Courier New"/>
+                <w:sz w:val="18"/>
+                <w:szCs w:val="18"/>
+              </w:rPr>
+              <w:t>toggle_</w:t>
+            </w:r>
+            <w:proofErr w:type="gramStart"/>
+            <w:r>
+              <w:rPr>
+                <w:rFonts w:ascii="Courier New" w:hAnsi="Courier New" w:cs="Courier New"/>
+                <w:sz w:val="18"/>
+                <w:szCs w:val="18"/>
+              </w:rPr>
+              <w:t>status</w:t>
+            </w:r>
+            <w:proofErr w:type="spellEnd"/>
+            <w:r>
+              <w:rPr>
+                <w:rFonts w:ascii="Courier New" w:hAnsi="Courier New" w:cs="Courier New"/>
+                <w:sz w:val="18"/>
+                <w:szCs w:val="18"/>
+              </w:rPr>
+              <w:t>(</w:t>
+            </w:r>
+            <w:proofErr w:type="gramEnd"/>
+            <w:r>
+              <w:rPr>
+                <w:rFonts w:ascii="Courier New" w:hAnsi="Courier New" w:cs="Courier New"/>
+                <w:sz w:val="18"/>
+                <w:szCs w:val="18"/>
+              </w:rPr>
+              <w:t>);</w:t>
+            </w:r>
+          </w:p>
+          <w:p>
+            <w:pPr>
+              <w:pStyle w:val="PlainText"/>
+              <w:rPr>
+                <w:rFonts w:ascii="Courier New" w:hAnsi="Courier New" w:cs="Courier New"/>
+                <w:sz w:val="18"/>
+                <w:szCs w:val="18"/>
+              </w:rPr>
+            </w:pPr>
+          </w:p>
+          <w:p>
+            <w:pPr>
+              <w:pStyle w:val="PlainText"/>
+              <w:rPr>
+                <w:rFonts w:ascii="Courier New" w:hAnsi="Courier New" w:cs="Courier New"/>
+                <w:sz w:val="18"/>
+                <w:szCs w:val="18"/>
+              </w:rPr>
+            </w:pPr>
+            <w:r>
+              <w:rPr>
+                <w:rFonts w:ascii="Courier New" w:hAnsi="Courier New" w:cs="Courier New"/>
+                <w:sz w:val="18"/>
+                <w:szCs w:val="18"/>
+              </w:rPr>
+              <w:t xml:space="preserve">CREATE TRIGGER </w:t>
+            </w:r>
+            <w:proofErr w:type="spellStart"/>
+            <w:r>
+              <w:rPr>
+                <w:rFonts w:ascii="Courier New" w:hAnsi="Courier New" w:cs="Courier New"/>
+                <w:sz w:val="18"/>
+                <w:szCs w:val="18"/>
+              </w:rPr>
+              <w:t>trigger_change_status_after_update_amtNeeded</w:t>
+            </w:r>
+            <w:proofErr w:type="spellEnd"/>
+          </w:p>
+          <w:p>
+            <w:pPr>
+              <w:pStyle w:val="PlainText"/>
+              <w:rPr>
+                <w:rFonts w:ascii="Courier New" w:hAnsi="Courier New" w:cs="Courier New"/>
+                <w:sz w:val="18"/>
+                <w:szCs w:val="18"/>
+              </w:rPr>
+            </w:pPr>
+            <w:r>
+              <w:rPr>
+                <w:rFonts w:ascii="Courier New" w:hAnsi="Courier New" w:cs="Courier New"/>
+                <w:sz w:val="18"/>
+                <w:szCs w:val="18"/>
+              </w:rPr>
+              <w:t xml:space="preserve">AFTER UPDATE on </w:t>
+            </w:r>
+            <w:proofErr w:type="spellStart"/>
+            <w:r>
+              <w:rPr>
+                <w:rFonts w:ascii="Courier New" w:hAnsi="Courier New" w:cs="Courier New"/>
+                <w:sz w:val="18"/>
+                <w:szCs w:val="18"/>
+              </w:rPr>
+              <w:t>advertised_project</w:t>
+            </w:r>
+            <w:proofErr w:type="spellEnd"/>
+          </w:p>
+          <w:p>
+            <w:pPr>
+              <w:pStyle w:val="PlainText"/>
+              <w:rPr>
+                <w:rFonts w:ascii="Courier New" w:hAnsi="Courier New" w:cs="Courier New"/>
+                <w:sz w:val="18"/>
+                <w:szCs w:val="18"/>
+              </w:rPr>
+            </w:pPr>
+            <w:r>
+              <w:rPr>
+                <w:rFonts w:ascii="Courier New" w:hAnsi="Courier New" w:cs="Courier New"/>
+                <w:sz w:val="18"/>
+                <w:szCs w:val="18"/>
+              </w:rPr>
+              <w:t>FOR EACH ROW</w:t>
+            </w:r>
+          </w:p>
+          <w:p>
+            <w:pPr>
+              <w:pStyle w:val="PlainText"/>
+              <w:rPr>
+                <w:rFonts w:ascii="Courier New" w:hAnsi="Courier New" w:cs="Courier New"/>
+                <w:sz w:val="18"/>
+                <w:szCs w:val="18"/>
+              </w:rPr>
+            </w:pPr>
+            <w:r>
+              <w:rPr>
+                <w:rFonts w:ascii="Courier New" w:hAnsi="Courier New" w:cs="Courier New"/>
+                <w:sz w:val="18"/>
+                <w:szCs w:val="18"/>
+              </w:rPr>
+              <w:t>WHEN (</w:t>
+            </w:r>
+            <w:proofErr w:type="spellStart"/>
+            <w:r>
+              <w:rPr>
+                <w:rFonts w:ascii="Courier New" w:hAnsi="Courier New" w:cs="Courier New"/>
+                <w:sz w:val="18"/>
+                <w:szCs w:val="18"/>
+              </w:rPr>
+              <w:t>NEW.amt_needed</w:t>
+            </w:r>
+            <w:proofErr w:type="spellEnd"/>
+            <w:r>
+              <w:rPr>
+                <w:rFonts w:ascii="Courier New" w:hAnsi="Courier New" w:cs="Courier New"/>
+                <w:sz w:val="18"/>
+                <w:szCs w:val="18"/>
+              </w:rPr>
+              <w:t xml:space="preserve"> = </w:t>
+            </w:r>
+            <w:proofErr w:type="spellStart"/>
+            <w:r>
+              <w:rPr>
+                <w:rFonts w:ascii="Courier New" w:hAnsi="Courier New" w:cs="Courier New"/>
+                <w:sz w:val="18"/>
+                <w:szCs w:val="18"/>
+              </w:rPr>
+              <w:t>OLD.amt_raised</w:t>
+            </w:r>
+            <w:proofErr w:type="spellEnd"/>
+            <w:r>
+              <w:rPr>
+                <w:rFonts w:ascii="Courier New" w:hAnsi="Courier New" w:cs="Courier New"/>
+                <w:sz w:val="18"/>
+                <w:szCs w:val="18"/>
+              </w:rPr>
+              <w:t xml:space="preserve"> AND </w:t>
+            </w:r>
+            <w:proofErr w:type="spellStart"/>
+            <w:r>
+              <w:rPr>
+                <w:rFonts w:ascii="Courier New" w:hAnsi="Courier New" w:cs="Courier New"/>
+                <w:sz w:val="18"/>
+                <w:szCs w:val="18"/>
+              </w:rPr>
+              <w:t>OLD.status</w:t>
+            </w:r>
+            <w:proofErr w:type="spellEnd"/>
+            <w:r>
+              <w:rPr>
+                <w:rFonts w:ascii="Courier New" w:hAnsi="Courier New" w:cs="Courier New"/>
+                <w:sz w:val="18"/>
+                <w:szCs w:val="18"/>
+              </w:rPr>
+              <w:t xml:space="preserve">=0 OR </w:t>
+            </w:r>
+            <w:proofErr w:type="spellStart"/>
+            <w:r>
+              <w:rPr>
+                <w:rFonts w:ascii="Courier New" w:hAnsi="Courier New" w:cs="Courier New"/>
+                <w:sz w:val="18"/>
+                <w:szCs w:val="18"/>
+              </w:rPr>
+              <w:t>NEW.amt_needed</w:t>
+            </w:r>
+            <w:proofErr w:type="spellEnd"/>
+            <w:r>
+              <w:rPr>
+                <w:rFonts w:ascii="Courier New" w:hAnsi="Courier New" w:cs="Courier New"/>
+                <w:sz w:val="18"/>
+                <w:szCs w:val="18"/>
+              </w:rPr>
+              <w:t xml:space="preserve"> &lt;&gt; </w:t>
+            </w:r>
+            <w:proofErr w:type="spellStart"/>
+            <w:r>
+              <w:rPr>
+                <w:rFonts w:ascii="Courier New" w:hAnsi="Courier New" w:cs="Courier New"/>
+                <w:sz w:val="18"/>
+                <w:szCs w:val="18"/>
+              </w:rPr>
+              <w:t>OLD.amt_raised</w:t>
+            </w:r>
+            <w:proofErr w:type="spellEnd"/>
+            <w:r>
+              <w:rPr>
+                <w:rFonts w:ascii="Courier New" w:hAnsi="Courier New" w:cs="Courier New"/>
+                <w:sz w:val="18"/>
+                <w:szCs w:val="18"/>
+              </w:rPr>
+              <w:t xml:space="preserve"> AND </w:t>
+            </w:r>
+            <w:proofErr w:type="spellStart"/>
+            <w:r>
+              <w:rPr>
+                <w:rFonts w:ascii="Courier New" w:hAnsi="Courier New" w:cs="Courier New"/>
+                <w:sz w:val="18"/>
+                <w:szCs w:val="18"/>
+              </w:rPr>
+              <w:t>OLD.status</w:t>
+            </w:r>
+            <w:proofErr w:type="spellEnd"/>
+            <w:r>
+              <w:rPr>
+                <w:rFonts w:ascii="Courier New" w:hAnsi="Courier New" w:cs="Courier New"/>
+                <w:sz w:val="18"/>
+                <w:szCs w:val="18"/>
+              </w:rPr>
+              <w:t>=1)</w:t>
+            </w:r>
+          </w:p>
+          <w:p>
+            <w:pPr>
+              <w:pStyle w:val="PlainText"/>
+              <w:rPr>
+                <w:rFonts w:ascii="Courier New" w:hAnsi="Courier New" w:cs="Courier New"/>
+              </w:rPr>
+            </w:pPr>
+            <w:r>
+              <w:rPr>
+                <w:rFonts w:ascii="Courier New" w:hAnsi="Courier New" w:cs="Courier New"/>
+                <w:sz w:val="18"/>
+                <w:szCs w:val="18"/>
+              </w:rPr>
+              <w:t xml:space="preserve">EXECUTE PROCEDURE </w:t>
+            </w:r>
+            <w:proofErr w:type="spellStart"/>
+            <w:r>
+              <w:rPr>
+                <w:rFonts w:ascii="Courier New" w:hAnsi="Courier New" w:cs="Courier New"/>
+                <w:sz w:val="18"/>
+                <w:szCs w:val="18"/>
+              </w:rPr>
+              <w:t>toggle_</w:t>
+            </w:r>
+            <w:proofErr w:type="gramStart"/>
+            <w:r>
+              <w:rPr>
+                <w:rFonts w:ascii="Courier New" w:hAnsi="Courier New" w:cs="Courier New"/>
+                <w:sz w:val="18"/>
+                <w:szCs w:val="18"/>
+              </w:rPr>
+              <w:t>status</w:t>
+            </w:r>
+            <w:proofErr w:type="spellEnd"/>
+            <w:r>
+              <w:rPr>
+                <w:rFonts w:ascii="Courier New" w:hAnsi="Courier New" w:cs="Courier New"/>
+                <w:sz w:val="18"/>
+                <w:szCs w:val="18"/>
+              </w:rPr>
+              <w:t>(</w:t>
+            </w:r>
+            <w:proofErr w:type="gramEnd"/>
+            <w:r>
+              <w:rPr>
+                <w:rFonts w:ascii="Courier New" w:hAnsi="Courier New" w:cs="Courier New"/>
+                <w:sz w:val="18"/>
+                <w:szCs w:val="18"/>
+              </w:rPr>
+              <w:t>);</w:t>
+            </w:r>
+          </w:p>
+        </w:tc>
+      </w:tr>
+    </w:tbl>
+    <w:p/>
+    <w:p/>
+    <w:p/>
+    <w:p/>
+    <w:p/>
+    <w:p/>
+    <w:p/>
+    <w:p/>
+    <w:p/>
+    <w:p/>
+    <w:p/>
+    <w:p/>
+    <w:p/>
+    <w:p/>
+    <w:p/>
+    <w:p/>
+    <w:p/>
+    <w:p/>
+    <w:p>
+      <w:pPr>
+        <w:pStyle w:val="Heading4"/>
+      </w:pPr>
+      <w:r>
+        <w:lastRenderedPageBreak/>
+        <w:t>Trigger triggering another trigger</w:t>
+      </w:r>
+    </w:p>
+    <w:p>
+      <w:r>
+        <w:t>Some events may trigger a trigger, which in turn trigger another trigger. For example, when an investor attempts to invest in a project, his action will trigger the following trigger and functions to check if his investment exceeds the targeted amount for the project. If his investment is accepted (</w:t>
+      </w:r>
+      <w:proofErr w:type="spellStart"/>
+      <w:r>
+        <w:t>i.e</w:t>
+      </w:r>
+      <w:proofErr w:type="spellEnd"/>
+      <w:r>
+        <w:t xml:space="preserve"> is within range of target amount), it will trigger the above trigger to update the completion status od the project</w:t>
+      </w:r>
+      <w:bookmarkStart w:id="15" w:name="_GoBack"/>
       <w:bookmarkEnd w:id="15"/>
     </w:p>
-    <w:p>
-      <w:proofErr w:type="spellStart"/>
-      <w:r>
-        <w:t>Xxxx</w:t>
-      </w:r>
-      <w:proofErr w:type="spellEnd"/>
-    </w:p>
-    <w:p>
-      <w:proofErr w:type="spellStart"/>
-      <w:r>
-        <w:t>Xxxx</w:t>
-      </w:r>
-      <w:proofErr w:type="spellEnd"/>
-    </w:p>
-    <w:p>
-      <w:proofErr w:type="spellStart"/>
-      <w:r>
-        <w:t>Xxxx</w:t>
-      </w:r>
-      <w:proofErr w:type="spellEnd"/>
-    </w:p>
-    <w:p>
-      <w:r>
-        <w:t>Refer to source code for more examples</w:t>
-      </w:r>
-    </w:p>
+    <w:tbl>
+      <w:tblPr>
+        <w:tblStyle w:val="TableGrid"/>
+        <w:tblW w:w="0" w:type="auto"/>
+        <w:tblLook w:val="04A0" w:firstRow="1" w:lastRow="0" w:firstColumn="1" w:lastColumn="0" w:noHBand="0" w:noVBand="1"/>
+      </w:tblPr>
+      <w:tblGrid>
+        <w:gridCol w:w="9242"/>
+      </w:tblGrid>
+      <w:tr>
+        <w:tc>
+          <w:tcPr>
+            <w:tcW w:w="9242" w:type="dxa"/>
+          </w:tcPr>
+          <w:p>
+            <w:pPr>
+              <w:pStyle w:val="PlainText"/>
+              <w:rPr>
+                <w:rFonts w:ascii="Courier New" w:hAnsi="Courier New" w:cs="Courier New"/>
+                <w:sz w:val="18"/>
+                <w:szCs w:val="18"/>
+              </w:rPr>
+            </w:pPr>
+            <w:r>
+              <w:rPr>
+                <w:rFonts w:ascii="Courier New" w:hAnsi="Courier New" w:cs="Courier New"/>
+                <w:sz w:val="18"/>
+                <w:szCs w:val="18"/>
+              </w:rPr>
+              <w:t xml:space="preserve">CREATE OR REPLACE FUNCTION </w:t>
+            </w:r>
+            <w:proofErr w:type="spellStart"/>
+            <w:r>
+              <w:rPr>
+                <w:rFonts w:ascii="Courier New" w:hAnsi="Courier New" w:cs="Courier New"/>
+                <w:sz w:val="18"/>
+                <w:szCs w:val="18"/>
+              </w:rPr>
+              <w:t>update_amt_raised_when_insert_</w:t>
+            </w:r>
+            <w:proofErr w:type="gramStart"/>
+            <w:r>
+              <w:rPr>
+                <w:rFonts w:ascii="Courier New" w:hAnsi="Courier New" w:cs="Courier New"/>
+                <w:sz w:val="18"/>
+                <w:szCs w:val="18"/>
+              </w:rPr>
+              <w:t>invest</w:t>
+            </w:r>
+            <w:proofErr w:type="spellEnd"/>
+            <w:r>
+              <w:rPr>
+                <w:rFonts w:ascii="Courier New" w:hAnsi="Courier New" w:cs="Courier New"/>
+                <w:sz w:val="18"/>
+                <w:szCs w:val="18"/>
+              </w:rPr>
+              <w:t>(</w:t>
+            </w:r>
+            <w:proofErr w:type="gramEnd"/>
+            <w:r>
+              <w:rPr>
+                <w:rFonts w:ascii="Courier New" w:hAnsi="Courier New" w:cs="Courier New"/>
+                <w:sz w:val="18"/>
+                <w:szCs w:val="18"/>
+              </w:rPr>
+              <w:t>)</w:t>
+            </w:r>
+          </w:p>
+          <w:p>
+            <w:pPr>
+              <w:pStyle w:val="PlainText"/>
+              <w:rPr>
+                <w:rFonts w:ascii="Courier New" w:hAnsi="Courier New" w:cs="Courier New"/>
+                <w:sz w:val="18"/>
+                <w:szCs w:val="18"/>
+              </w:rPr>
+            </w:pPr>
+            <w:r>
+              <w:rPr>
+                <w:rFonts w:ascii="Courier New" w:hAnsi="Courier New" w:cs="Courier New"/>
+                <w:sz w:val="18"/>
+                <w:szCs w:val="18"/>
+              </w:rPr>
+              <w:t>RETURNS TRIGGER AS $$</w:t>
+            </w:r>
+          </w:p>
+          <w:p>
+            <w:pPr>
+              <w:pStyle w:val="PlainText"/>
+              <w:rPr>
+                <w:rFonts w:ascii="Courier New" w:hAnsi="Courier New" w:cs="Courier New"/>
+                <w:sz w:val="18"/>
+                <w:szCs w:val="18"/>
+              </w:rPr>
+            </w:pPr>
+            <w:r>
+              <w:rPr>
+                <w:rFonts w:ascii="Courier New" w:hAnsi="Courier New" w:cs="Courier New"/>
+                <w:sz w:val="18"/>
+                <w:szCs w:val="18"/>
+              </w:rPr>
+              <w:t>DECLARE</w:t>
+            </w:r>
+          </w:p>
+          <w:p>
+            <w:pPr>
+              <w:pStyle w:val="PlainText"/>
+              <w:rPr>
+                <w:rFonts w:ascii="Courier New" w:hAnsi="Courier New" w:cs="Courier New"/>
+                <w:sz w:val="18"/>
+                <w:szCs w:val="18"/>
+              </w:rPr>
+            </w:pPr>
+            <w:r>
+              <w:rPr>
+                <w:rFonts w:ascii="Courier New" w:hAnsi="Courier New" w:cs="Courier New"/>
+                <w:sz w:val="18"/>
+                <w:szCs w:val="18"/>
+              </w:rPr>
+              <w:t xml:space="preserve">    </w:t>
+            </w:r>
+            <w:proofErr w:type="spellStart"/>
+            <w:r>
+              <w:rPr>
+                <w:rFonts w:ascii="Courier New" w:hAnsi="Courier New" w:cs="Courier New"/>
+                <w:sz w:val="18"/>
+                <w:szCs w:val="18"/>
+              </w:rPr>
+              <w:t>amtNeeded</w:t>
+            </w:r>
+            <w:proofErr w:type="spellEnd"/>
+            <w:r>
+              <w:rPr>
+                <w:rFonts w:ascii="Courier New" w:hAnsi="Courier New" w:cs="Courier New"/>
+                <w:sz w:val="18"/>
+                <w:szCs w:val="18"/>
+              </w:rPr>
+              <w:t xml:space="preserve"> </w:t>
+            </w:r>
+            <w:proofErr w:type="gramStart"/>
+            <w:r>
+              <w:rPr>
+                <w:rFonts w:ascii="Courier New" w:hAnsi="Courier New" w:cs="Courier New"/>
+                <w:sz w:val="18"/>
+                <w:szCs w:val="18"/>
+              </w:rPr>
+              <w:t>NUMERIC(</w:t>
+            </w:r>
+            <w:proofErr w:type="gramEnd"/>
+            <w:r>
+              <w:rPr>
+                <w:rFonts w:ascii="Courier New" w:hAnsi="Courier New" w:cs="Courier New"/>
+                <w:sz w:val="18"/>
+                <w:szCs w:val="18"/>
+              </w:rPr>
+              <w:t>15,2);</w:t>
+            </w:r>
+          </w:p>
+          <w:p>
+            <w:pPr>
+              <w:pStyle w:val="PlainText"/>
+              <w:rPr>
+                <w:rFonts w:ascii="Courier New" w:hAnsi="Courier New" w:cs="Courier New"/>
+                <w:sz w:val="18"/>
+                <w:szCs w:val="18"/>
+              </w:rPr>
+            </w:pPr>
+            <w:r>
+              <w:rPr>
+                <w:rFonts w:ascii="Courier New" w:hAnsi="Courier New" w:cs="Courier New"/>
+                <w:sz w:val="18"/>
+                <w:szCs w:val="18"/>
+              </w:rPr>
+              <w:t xml:space="preserve">    </w:t>
+            </w:r>
+            <w:proofErr w:type="spellStart"/>
+            <w:r>
+              <w:rPr>
+                <w:rFonts w:ascii="Courier New" w:hAnsi="Courier New" w:cs="Courier New"/>
+                <w:sz w:val="18"/>
+                <w:szCs w:val="18"/>
+              </w:rPr>
+              <w:t>currentAmtRaised</w:t>
+            </w:r>
+            <w:proofErr w:type="spellEnd"/>
+            <w:r>
+              <w:rPr>
+                <w:rFonts w:ascii="Courier New" w:hAnsi="Courier New" w:cs="Courier New"/>
+                <w:sz w:val="18"/>
+                <w:szCs w:val="18"/>
+              </w:rPr>
+              <w:t xml:space="preserve"> </w:t>
+            </w:r>
+            <w:proofErr w:type="gramStart"/>
+            <w:r>
+              <w:rPr>
+                <w:rFonts w:ascii="Courier New" w:hAnsi="Courier New" w:cs="Courier New"/>
+                <w:sz w:val="18"/>
+                <w:szCs w:val="18"/>
+              </w:rPr>
+              <w:t>NUMERIC(</w:t>
+            </w:r>
+            <w:proofErr w:type="gramEnd"/>
+            <w:r>
+              <w:rPr>
+                <w:rFonts w:ascii="Courier New" w:hAnsi="Courier New" w:cs="Courier New"/>
+                <w:sz w:val="18"/>
+                <w:szCs w:val="18"/>
+              </w:rPr>
+              <w:t>15,2);</w:t>
+            </w:r>
+          </w:p>
+          <w:p>
+            <w:pPr>
+              <w:pStyle w:val="PlainText"/>
+              <w:rPr>
+                <w:rFonts w:ascii="Courier New" w:hAnsi="Courier New" w:cs="Courier New"/>
+                <w:sz w:val="18"/>
+                <w:szCs w:val="18"/>
+              </w:rPr>
+            </w:pPr>
+            <w:r>
+              <w:rPr>
+                <w:rFonts w:ascii="Courier New" w:hAnsi="Courier New" w:cs="Courier New"/>
+                <w:sz w:val="18"/>
+                <w:szCs w:val="18"/>
+              </w:rPr>
+              <w:t xml:space="preserve">    </w:t>
+            </w:r>
+            <w:proofErr w:type="spellStart"/>
+            <w:r>
+              <w:rPr>
+                <w:rFonts w:ascii="Courier New" w:hAnsi="Courier New" w:cs="Courier New"/>
+                <w:sz w:val="18"/>
+                <w:szCs w:val="18"/>
+              </w:rPr>
+              <w:t>resultingAmtRaised</w:t>
+            </w:r>
+            <w:proofErr w:type="spellEnd"/>
+            <w:r>
+              <w:rPr>
+                <w:rFonts w:ascii="Courier New" w:hAnsi="Courier New" w:cs="Courier New"/>
+                <w:sz w:val="18"/>
+                <w:szCs w:val="18"/>
+              </w:rPr>
+              <w:t xml:space="preserve"> </w:t>
+            </w:r>
+            <w:proofErr w:type="gramStart"/>
+            <w:r>
+              <w:rPr>
+                <w:rFonts w:ascii="Courier New" w:hAnsi="Courier New" w:cs="Courier New"/>
+                <w:sz w:val="18"/>
+                <w:szCs w:val="18"/>
+              </w:rPr>
+              <w:t>NUMERIC(</w:t>
+            </w:r>
+            <w:proofErr w:type="gramEnd"/>
+            <w:r>
+              <w:rPr>
+                <w:rFonts w:ascii="Courier New" w:hAnsi="Courier New" w:cs="Courier New"/>
+                <w:sz w:val="18"/>
+                <w:szCs w:val="18"/>
+              </w:rPr>
+              <w:t>15,2);</w:t>
+            </w:r>
+          </w:p>
+          <w:p>
+            <w:pPr>
+              <w:pStyle w:val="PlainText"/>
+              <w:rPr>
+                <w:rFonts w:ascii="Courier New" w:hAnsi="Courier New" w:cs="Courier New"/>
+                <w:sz w:val="18"/>
+                <w:szCs w:val="18"/>
+              </w:rPr>
+            </w:pPr>
+            <w:r>
+              <w:rPr>
+                <w:rFonts w:ascii="Courier New" w:hAnsi="Courier New" w:cs="Courier New"/>
+                <w:sz w:val="18"/>
+                <w:szCs w:val="18"/>
+              </w:rPr>
+              <w:t>BEGIN</w:t>
+            </w:r>
+          </w:p>
+          <w:p>
+            <w:pPr>
+              <w:pStyle w:val="PlainText"/>
+              <w:rPr>
+                <w:rFonts w:ascii="Courier New" w:hAnsi="Courier New" w:cs="Courier New"/>
+                <w:sz w:val="18"/>
+                <w:szCs w:val="18"/>
+              </w:rPr>
+            </w:pPr>
+            <w:r>
+              <w:rPr>
+                <w:rFonts w:ascii="Courier New" w:hAnsi="Courier New" w:cs="Courier New"/>
+                <w:sz w:val="18"/>
+                <w:szCs w:val="18"/>
+              </w:rPr>
+              <w:t xml:space="preserve">    </w:t>
+            </w:r>
+            <w:proofErr w:type="spellStart"/>
+            <w:r>
+              <w:rPr>
+                <w:rFonts w:ascii="Courier New" w:hAnsi="Courier New" w:cs="Courier New"/>
+                <w:sz w:val="18"/>
+                <w:szCs w:val="18"/>
+              </w:rPr>
+              <w:t>amtNeeded</w:t>
+            </w:r>
+            <w:proofErr w:type="spellEnd"/>
+            <w:r>
+              <w:rPr>
+                <w:rFonts w:ascii="Courier New" w:hAnsi="Courier New" w:cs="Courier New"/>
+                <w:sz w:val="18"/>
+                <w:szCs w:val="18"/>
+              </w:rPr>
+              <w:t xml:space="preserve"> = (SELECT </w:t>
+            </w:r>
+            <w:proofErr w:type="spellStart"/>
+            <w:r>
+              <w:rPr>
+                <w:rFonts w:ascii="Courier New" w:hAnsi="Courier New" w:cs="Courier New"/>
+                <w:sz w:val="18"/>
+                <w:szCs w:val="18"/>
+              </w:rPr>
+              <w:t>amt_needed</w:t>
+            </w:r>
+            <w:proofErr w:type="spellEnd"/>
+            <w:r>
+              <w:rPr>
+                <w:rFonts w:ascii="Courier New" w:hAnsi="Courier New" w:cs="Courier New"/>
+                <w:sz w:val="18"/>
+                <w:szCs w:val="18"/>
+              </w:rPr>
+              <w:t xml:space="preserve"> FROM </w:t>
+            </w:r>
+            <w:proofErr w:type="spellStart"/>
+            <w:r>
+              <w:rPr>
+                <w:rFonts w:ascii="Courier New" w:hAnsi="Courier New" w:cs="Courier New"/>
+                <w:sz w:val="18"/>
+                <w:szCs w:val="18"/>
+              </w:rPr>
+              <w:t>advertised_project</w:t>
+            </w:r>
+            <w:proofErr w:type="spellEnd"/>
+            <w:r>
+              <w:rPr>
+                <w:rFonts w:ascii="Courier New" w:hAnsi="Courier New" w:cs="Courier New"/>
+                <w:sz w:val="18"/>
+                <w:szCs w:val="18"/>
+              </w:rPr>
+              <w:t xml:space="preserve"> WHERE id = </w:t>
+            </w:r>
+            <w:proofErr w:type="spellStart"/>
+            <w:r>
+              <w:rPr>
+                <w:rFonts w:ascii="Courier New" w:hAnsi="Courier New" w:cs="Courier New"/>
+                <w:sz w:val="18"/>
+                <w:szCs w:val="18"/>
+              </w:rPr>
+              <w:t>NEW.proj_id</w:t>
+            </w:r>
+            <w:proofErr w:type="spellEnd"/>
+            <w:r>
+              <w:rPr>
+                <w:rFonts w:ascii="Courier New" w:hAnsi="Courier New" w:cs="Courier New"/>
+                <w:sz w:val="18"/>
+                <w:szCs w:val="18"/>
+              </w:rPr>
+              <w:t>);</w:t>
+            </w:r>
+          </w:p>
+          <w:p>
+            <w:pPr>
+              <w:pStyle w:val="PlainText"/>
+              <w:rPr>
+                <w:rFonts w:ascii="Courier New" w:hAnsi="Courier New" w:cs="Courier New"/>
+                <w:sz w:val="18"/>
+                <w:szCs w:val="18"/>
+              </w:rPr>
+            </w:pPr>
+            <w:r>
+              <w:rPr>
+                <w:rFonts w:ascii="Courier New" w:hAnsi="Courier New" w:cs="Courier New"/>
+                <w:sz w:val="18"/>
+                <w:szCs w:val="18"/>
+              </w:rPr>
+              <w:t xml:space="preserve">    </w:t>
+            </w:r>
+            <w:proofErr w:type="spellStart"/>
+            <w:r>
+              <w:rPr>
+                <w:rFonts w:ascii="Courier New" w:hAnsi="Courier New" w:cs="Courier New"/>
+                <w:sz w:val="18"/>
+                <w:szCs w:val="18"/>
+              </w:rPr>
+              <w:t>currentAmtRaised</w:t>
+            </w:r>
+            <w:proofErr w:type="spellEnd"/>
+            <w:r>
+              <w:rPr>
+                <w:rFonts w:ascii="Courier New" w:hAnsi="Courier New" w:cs="Courier New"/>
+                <w:sz w:val="18"/>
+                <w:szCs w:val="18"/>
+              </w:rPr>
+              <w:t xml:space="preserve"> = (SELECT </w:t>
+            </w:r>
+            <w:proofErr w:type="spellStart"/>
+            <w:r>
+              <w:rPr>
+                <w:rFonts w:ascii="Courier New" w:hAnsi="Courier New" w:cs="Courier New"/>
+                <w:sz w:val="18"/>
+                <w:szCs w:val="18"/>
+              </w:rPr>
+              <w:t>amt_raised</w:t>
+            </w:r>
+            <w:proofErr w:type="spellEnd"/>
+            <w:r>
+              <w:rPr>
+                <w:rFonts w:ascii="Courier New" w:hAnsi="Courier New" w:cs="Courier New"/>
+                <w:sz w:val="18"/>
+                <w:szCs w:val="18"/>
+              </w:rPr>
+              <w:t xml:space="preserve"> FROM </w:t>
+            </w:r>
+            <w:proofErr w:type="spellStart"/>
+            <w:r>
+              <w:rPr>
+                <w:rFonts w:ascii="Courier New" w:hAnsi="Courier New" w:cs="Courier New"/>
+                <w:sz w:val="18"/>
+                <w:szCs w:val="18"/>
+              </w:rPr>
+              <w:t>advertised_project</w:t>
+            </w:r>
+            <w:proofErr w:type="spellEnd"/>
+            <w:r>
+              <w:rPr>
+                <w:rFonts w:ascii="Courier New" w:hAnsi="Courier New" w:cs="Courier New"/>
+                <w:sz w:val="18"/>
+                <w:szCs w:val="18"/>
+              </w:rPr>
+              <w:t xml:space="preserve"> WHERE id = </w:t>
+            </w:r>
+            <w:proofErr w:type="spellStart"/>
+            <w:r>
+              <w:rPr>
+                <w:rFonts w:ascii="Courier New" w:hAnsi="Courier New" w:cs="Courier New"/>
+                <w:sz w:val="18"/>
+                <w:szCs w:val="18"/>
+              </w:rPr>
+              <w:t>NEW.proj_id</w:t>
+            </w:r>
+            <w:proofErr w:type="spellEnd"/>
+            <w:r>
+              <w:rPr>
+                <w:rFonts w:ascii="Courier New" w:hAnsi="Courier New" w:cs="Courier New"/>
+                <w:sz w:val="18"/>
+                <w:szCs w:val="18"/>
+              </w:rPr>
+              <w:t>);</w:t>
+            </w:r>
+          </w:p>
+          <w:p>
+            <w:pPr>
+              <w:pStyle w:val="PlainText"/>
+              <w:rPr>
+                <w:rFonts w:ascii="Courier New" w:hAnsi="Courier New" w:cs="Courier New"/>
+                <w:sz w:val="18"/>
+                <w:szCs w:val="18"/>
+              </w:rPr>
+            </w:pPr>
+            <w:r>
+              <w:rPr>
+                <w:rFonts w:ascii="Courier New" w:hAnsi="Courier New" w:cs="Courier New"/>
+                <w:sz w:val="18"/>
+                <w:szCs w:val="18"/>
+              </w:rPr>
+              <w:t xml:space="preserve">    IF </w:t>
+            </w:r>
+            <w:proofErr w:type="spellStart"/>
+            <w:r>
+              <w:rPr>
+                <w:rFonts w:ascii="Courier New" w:hAnsi="Courier New" w:cs="Courier New"/>
+                <w:sz w:val="18"/>
+                <w:szCs w:val="18"/>
+              </w:rPr>
+              <w:t>currentAmtRaised</w:t>
+            </w:r>
+            <w:proofErr w:type="spellEnd"/>
+            <w:r>
+              <w:rPr>
+                <w:rFonts w:ascii="Courier New" w:hAnsi="Courier New" w:cs="Courier New"/>
+                <w:sz w:val="18"/>
+                <w:szCs w:val="18"/>
+              </w:rPr>
+              <w:t xml:space="preserve"> + </w:t>
+            </w:r>
+            <w:proofErr w:type="spellStart"/>
+            <w:r>
+              <w:rPr>
+                <w:rFonts w:ascii="Courier New" w:hAnsi="Courier New" w:cs="Courier New"/>
+                <w:sz w:val="18"/>
+                <w:szCs w:val="18"/>
+              </w:rPr>
+              <w:t>NEW.amount</w:t>
+            </w:r>
+            <w:proofErr w:type="spellEnd"/>
+            <w:r>
+              <w:rPr>
+                <w:rFonts w:ascii="Courier New" w:hAnsi="Courier New" w:cs="Courier New"/>
+                <w:sz w:val="18"/>
+                <w:szCs w:val="18"/>
+              </w:rPr>
+              <w:t xml:space="preserve"> &lt;= </w:t>
+            </w:r>
+            <w:proofErr w:type="spellStart"/>
+            <w:r>
+              <w:rPr>
+                <w:rFonts w:ascii="Courier New" w:hAnsi="Courier New" w:cs="Courier New"/>
+                <w:sz w:val="18"/>
+                <w:szCs w:val="18"/>
+              </w:rPr>
+              <w:t>amtNeeded</w:t>
+            </w:r>
+            <w:proofErr w:type="spellEnd"/>
+            <w:r>
+              <w:rPr>
+                <w:rFonts w:ascii="Courier New" w:hAnsi="Courier New" w:cs="Courier New"/>
+                <w:sz w:val="18"/>
+                <w:szCs w:val="18"/>
+              </w:rPr>
+              <w:t xml:space="preserve"> THEN</w:t>
+            </w:r>
+          </w:p>
+          <w:p>
+            <w:pPr>
+              <w:pStyle w:val="PlainText"/>
+              <w:rPr>
+                <w:rFonts w:ascii="Courier New" w:hAnsi="Courier New" w:cs="Courier New"/>
+                <w:sz w:val="18"/>
+                <w:szCs w:val="18"/>
+              </w:rPr>
+            </w:pPr>
+            <w:r>
+              <w:rPr>
+                <w:rFonts w:ascii="Courier New" w:hAnsi="Courier New" w:cs="Courier New"/>
+                <w:sz w:val="18"/>
+                <w:szCs w:val="18"/>
+              </w:rPr>
+              <w:t xml:space="preserve">        UPDATE </w:t>
+            </w:r>
+            <w:proofErr w:type="spellStart"/>
+            <w:r>
+              <w:rPr>
+                <w:rFonts w:ascii="Courier New" w:hAnsi="Courier New" w:cs="Courier New"/>
+                <w:sz w:val="18"/>
+                <w:szCs w:val="18"/>
+              </w:rPr>
+              <w:t>advertised_project</w:t>
+            </w:r>
+            <w:proofErr w:type="spellEnd"/>
+            <w:r>
+              <w:rPr>
+                <w:rFonts w:ascii="Courier New" w:hAnsi="Courier New" w:cs="Courier New"/>
+                <w:sz w:val="18"/>
+                <w:szCs w:val="18"/>
+              </w:rPr>
+              <w:t xml:space="preserve"> SET </w:t>
+            </w:r>
+            <w:proofErr w:type="spellStart"/>
+            <w:r>
+              <w:rPr>
+                <w:rFonts w:ascii="Courier New" w:hAnsi="Courier New" w:cs="Courier New"/>
+                <w:sz w:val="18"/>
+                <w:szCs w:val="18"/>
+              </w:rPr>
+              <w:t>amt_raised</w:t>
+            </w:r>
+            <w:proofErr w:type="spellEnd"/>
+            <w:r>
+              <w:rPr>
+                <w:rFonts w:ascii="Courier New" w:hAnsi="Courier New" w:cs="Courier New"/>
+                <w:sz w:val="18"/>
+                <w:szCs w:val="18"/>
+              </w:rPr>
+              <w:t>=</w:t>
+            </w:r>
+            <w:proofErr w:type="spellStart"/>
+            <w:r>
+              <w:rPr>
+                <w:rFonts w:ascii="Courier New" w:hAnsi="Courier New" w:cs="Courier New"/>
+                <w:sz w:val="18"/>
+                <w:szCs w:val="18"/>
+              </w:rPr>
+              <w:t>NEW.amount</w:t>
+            </w:r>
+            <w:proofErr w:type="spellEnd"/>
+            <w:r>
+              <w:rPr>
+                <w:rFonts w:ascii="Courier New" w:hAnsi="Courier New" w:cs="Courier New"/>
+                <w:sz w:val="18"/>
+                <w:szCs w:val="18"/>
+              </w:rPr>
+              <w:t xml:space="preserve"> + </w:t>
+            </w:r>
+            <w:proofErr w:type="spellStart"/>
+            <w:r>
+              <w:rPr>
+                <w:rFonts w:ascii="Courier New" w:hAnsi="Courier New" w:cs="Courier New"/>
+                <w:sz w:val="18"/>
+                <w:szCs w:val="18"/>
+              </w:rPr>
+              <w:t>amt_raised</w:t>
+            </w:r>
+            <w:proofErr w:type="spellEnd"/>
+            <w:r>
+              <w:rPr>
+                <w:rFonts w:ascii="Courier New" w:hAnsi="Courier New" w:cs="Courier New"/>
+                <w:sz w:val="18"/>
+                <w:szCs w:val="18"/>
+              </w:rPr>
+              <w:t xml:space="preserve"> WHERE </w:t>
+            </w:r>
+          </w:p>
+          <w:p>
+            <w:pPr>
+              <w:pStyle w:val="PlainText"/>
+              <w:rPr>
+                <w:rFonts w:ascii="Courier New" w:hAnsi="Courier New" w:cs="Courier New"/>
+                <w:sz w:val="18"/>
+                <w:szCs w:val="18"/>
+              </w:rPr>
+            </w:pPr>
+            <w:r>
+              <w:rPr>
+                <w:rFonts w:ascii="Courier New" w:hAnsi="Courier New" w:cs="Courier New"/>
+                <w:sz w:val="18"/>
+                <w:szCs w:val="18"/>
+              </w:rPr>
+              <w:tab/>
+            </w:r>
+            <w:r>
+              <w:rPr>
+                <w:rFonts w:ascii="Courier New" w:hAnsi="Courier New" w:cs="Courier New"/>
+                <w:sz w:val="18"/>
+                <w:szCs w:val="18"/>
+              </w:rPr>
+              <w:tab/>
+            </w:r>
+            <w:r>
+              <w:rPr>
+                <w:rFonts w:ascii="Courier New" w:hAnsi="Courier New" w:cs="Courier New"/>
+                <w:sz w:val="18"/>
+                <w:szCs w:val="18"/>
+              </w:rPr>
+              <w:t>id=</w:t>
+            </w:r>
+            <w:proofErr w:type="spellStart"/>
+            <w:r>
+              <w:rPr>
+                <w:rFonts w:ascii="Courier New" w:hAnsi="Courier New" w:cs="Courier New"/>
+                <w:sz w:val="18"/>
+                <w:szCs w:val="18"/>
+              </w:rPr>
+              <w:t>NEW.proj_id</w:t>
+            </w:r>
+            <w:proofErr w:type="spellEnd"/>
+            <w:r>
+              <w:rPr>
+                <w:rFonts w:ascii="Courier New" w:hAnsi="Courier New" w:cs="Courier New"/>
+                <w:sz w:val="18"/>
+                <w:szCs w:val="18"/>
+              </w:rPr>
+              <w:t>;</w:t>
+            </w:r>
+          </w:p>
+          <w:p>
+            <w:pPr>
+              <w:pStyle w:val="PlainText"/>
+              <w:rPr>
+                <w:rFonts w:ascii="Courier New" w:hAnsi="Courier New" w:cs="Courier New"/>
+                <w:sz w:val="18"/>
+                <w:szCs w:val="18"/>
+              </w:rPr>
+            </w:pPr>
+            <w:r>
+              <w:rPr>
+                <w:rFonts w:ascii="Courier New" w:hAnsi="Courier New" w:cs="Courier New"/>
+                <w:sz w:val="18"/>
+                <w:szCs w:val="18"/>
+              </w:rPr>
+              <w:t xml:space="preserve">        RETURN NEW;</w:t>
+            </w:r>
+          </w:p>
+          <w:p>
+            <w:pPr>
+              <w:pStyle w:val="PlainText"/>
+              <w:rPr>
+                <w:rFonts w:ascii="Courier New" w:hAnsi="Courier New" w:cs="Courier New"/>
+                <w:sz w:val="18"/>
+                <w:szCs w:val="18"/>
+              </w:rPr>
+            </w:pPr>
+            <w:r>
+              <w:rPr>
+                <w:rFonts w:ascii="Courier New" w:hAnsi="Courier New" w:cs="Courier New"/>
+                <w:sz w:val="18"/>
+                <w:szCs w:val="18"/>
+              </w:rPr>
+              <w:t xml:space="preserve">    ELSE</w:t>
+            </w:r>
+          </w:p>
+          <w:p>
+            <w:pPr>
+              <w:pStyle w:val="PlainText"/>
+              <w:rPr>
+                <w:rFonts w:ascii="Courier New" w:hAnsi="Courier New" w:cs="Courier New"/>
+                <w:sz w:val="18"/>
+                <w:szCs w:val="18"/>
+              </w:rPr>
+            </w:pPr>
+            <w:r>
+              <w:rPr>
+                <w:rFonts w:ascii="Courier New" w:hAnsi="Courier New" w:cs="Courier New"/>
+                <w:sz w:val="18"/>
+                <w:szCs w:val="18"/>
+              </w:rPr>
+              <w:t xml:space="preserve">        RAISE 'Your investment has exceeded the amount needed. </w:t>
+            </w:r>
+            <w:proofErr w:type="spellStart"/>
+            <w:r>
+              <w:rPr>
+                <w:rFonts w:ascii="Courier New" w:hAnsi="Courier New" w:cs="Courier New"/>
+                <w:sz w:val="18"/>
+                <w:szCs w:val="18"/>
+              </w:rPr>
+              <w:t>PLease</w:t>
+            </w:r>
+            <w:proofErr w:type="spellEnd"/>
+            <w:r>
+              <w:rPr>
+                <w:rFonts w:ascii="Courier New" w:hAnsi="Courier New" w:cs="Courier New"/>
+                <w:sz w:val="18"/>
+                <w:szCs w:val="18"/>
+              </w:rPr>
+              <w:t xml:space="preserve"> reduce.';</w:t>
+            </w:r>
+          </w:p>
+          <w:p>
+            <w:pPr>
+              <w:pStyle w:val="PlainText"/>
+              <w:rPr>
+                <w:rFonts w:ascii="Courier New" w:hAnsi="Courier New" w:cs="Courier New"/>
+                <w:sz w:val="18"/>
+                <w:szCs w:val="18"/>
+              </w:rPr>
+            </w:pPr>
+            <w:r>
+              <w:rPr>
+                <w:rFonts w:ascii="Courier New" w:hAnsi="Courier New" w:cs="Courier New"/>
+                <w:sz w:val="18"/>
+                <w:szCs w:val="18"/>
+              </w:rPr>
+              <w:t xml:space="preserve">        RETURN NULL;</w:t>
+            </w:r>
+          </w:p>
+          <w:p>
+            <w:pPr>
+              <w:pStyle w:val="PlainText"/>
+              <w:rPr>
+                <w:rFonts w:ascii="Courier New" w:hAnsi="Courier New" w:cs="Courier New"/>
+                <w:sz w:val="18"/>
+                <w:szCs w:val="18"/>
+              </w:rPr>
+            </w:pPr>
+            <w:r>
+              <w:rPr>
+                <w:rFonts w:ascii="Courier New" w:hAnsi="Courier New" w:cs="Courier New"/>
+                <w:sz w:val="18"/>
+                <w:szCs w:val="18"/>
+              </w:rPr>
+              <w:t xml:space="preserve">    END IF;</w:t>
+            </w:r>
+          </w:p>
+          <w:p>
+            <w:pPr>
+              <w:pStyle w:val="PlainText"/>
+              <w:rPr>
+                <w:rFonts w:ascii="Courier New" w:hAnsi="Courier New" w:cs="Courier New"/>
+                <w:sz w:val="18"/>
+                <w:szCs w:val="18"/>
+              </w:rPr>
+            </w:pPr>
+            <w:r>
+              <w:rPr>
+                <w:rFonts w:ascii="Courier New" w:hAnsi="Courier New" w:cs="Courier New"/>
+                <w:sz w:val="18"/>
+                <w:szCs w:val="18"/>
+              </w:rPr>
+              <w:t>END; $$ LANGUAGE PLPGSQL;</w:t>
+            </w:r>
+          </w:p>
+          <w:p>
+            <w:pPr>
+              <w:pStyle w:val="PlainText"/>
+              <w:rPr>
+                <w:rFonts w:ascii="Courier New" w:hAnsi="Courier New" w:cs="Courier New"/>
+                <w:sz w:val="18"/>
+                <w:szCs w:val="18"/>
+              </w:rPr>
+            </w:pPr>
+          </w:p>
+          <w:p>
+            <w:pPr>
+              <w:pStyle w:val="PlainText"/>
+              <w:rPr>
+                <w:rFonts w:ascii="Courier New" w:hAnsi="Courier New" w:cs="Courier New"/>
+                <w:sz w:val="18"/>
+                <w:szCs w:val="18"/>
+              </w:rPr>
+            </w:pPr>
+            <w:r>
+              <w:rPr>
+                <w:rFonts w:ascii="Courier New" w:hAnsi="Courier New" w:cs="Courier New"/>
+                <w:sz w:val="18"/>
+                <w:szCs w:val="18"/>
+              </w:rPr>
+              <w:t xml:space="preserve">CREATE TRIGGER </w:t>
+            </w:r>
+            <w:proofErr w:type="spellStart"/>
+            <w:r>
+              <w:rPr>
+                <w:rFonts w:ascii="Courier New" w:hAnsi="Courier New" w:cs="Courier New"/>
+                <w:sz w:val="18"/>
+                <w:szCs w:val="18"/>
+              </w:rPr>
+              <w:t>trigger_update_amt_raised_when_insert_invest</w:t>
+            </w:r>
+            <w:proofErr w:type="spellEnd"/>
+          </w:p>
+          <w:p>
+            <w:pPr>
+              <w:pStyle w:val="PlainText"/>
+              <w:rPr>
+                <w:rFonts w:ascii="Courier New" w:hAnsi="Courier New" w:cs="Courier New"/>
+                <w:sz w:val="18"/>
+                <w:szCs w:val="18"/>
+              </w:rPr>
+            </w:pPr>
+            <w:r>
+              <w:rPr>
+                <w:rFonts w:ascii="Courier New" w:hAnsi="Courier New" w:cs="Courier New"/>
+                <w:sz w:val="18"/>
+                <w:szCs w:val="18"/>
+              </w:rPr>
+              <w:t>BEFORE INSERT ON invest</w:t>
+            </w:r>
+          </w:p>
+          <w:p>
+            <w:pPr>
+              <w:pStyle w:val="PlainText"/>
+              <w:rPr>
+                <w:rFonts w:ascii="Courier New" w:hAnsi="Courier New" w:cs="Courier New"/>
+                <w:sz w:val="18"/>
+                <w:szCs w:val="18"/>
+              </w:rPr>
+            </w:pPr>
+            <w:r>
+              <w:rPr>
+                <w:rFonts w:ascii="Courier New" w:hAnsi="Courier New" w:cs="Courier New"/>
+                <w:sz w:val="18"/>
+                <w:szCs w:val="18"/>
+              </w:rPr>
+              <w:t>FOR EACH ROW</w:t>
+            </w:r>
+          </w:p>
+          <w:p>
+            <w:pPr>
+              <w:pStyle w:val="PlainText"/>
+              <w:rPr>
+                <w:rFonts w:ascii="Courier New" w:hAnsi="Courier New" w:cs="Courier New"/>
+              </w:rPr>
+            </w:pPr>
+            <w:r>
+              <w:rPr>
+                <w:rFonts w:ascii="Courier New" w:hAnsi="Courier New" w:cs="Courier New"/>
+                <w:sz w:val="18"/>
+                <w:szCs w:val="18"/>
+              </w:rPr>
+              <w:t xml:space="preserve">EXECUTE PROCEDURE </w:t>
+            </w:r>
+            <w:proofErr w:type="spellStart"/>
+            <w:r>
+              <w:rPr>
+                <w:rFonts w:ascii="Courier New" w:hAnsi="Courier New" w:cs="Courier New"/>
+                <w:sz w:val="18"/>
+                <w:szCs w:val="18"/>
+              </w:rPr>
+              <w:t>update_amt_raised_when_insert_</w:t>
+            </w:r>
+            <w:proofErr w:type="gramStart"/>
+            <w:r>
+              <w:rPr>
+                <w:rFonts w:ascii="Courier New" w:hAnsi="Courier New" w:cs="Courier New"/>
+                <w:sz w:val="18"/>
+                <w:szCs w:val="18"/>
+              </w:rPr>
+              <w:t>invest</w:t>
+            </w:r>
+            <w:proofErr w:type="spellEnd"/>
+            <w:r>
+              <w:rPr>
+                <w:rFonts w:ascii="Courier New" w:hAnsi="Courier New" w:cs="Courier New"/>
+                <w:sz w:val="18"/>
+                <w:szCs w:val="18"/>
+              </w:rPr>
+              <w:t>(</w:t>
+            </w:r>
+            <w:proofErr w:type="gramEnd"/>
+            <w:r>
+              <w:rPr>
+                <w:rFonts w:ascii="Courier New" w:hAnsi="Courier New" w:cs="Courier New"/>
+                <w:sz w:val="18"/>
+                <w:szCs w:val="18"/>
+              </w:rPr>
+              <w:t>);</w:t>
+            </w:r>
+          </w:p>
+        </w:tc>
+      </w:tr>
+    </w:tbl>
+    <w:p/>
+    <w:p/>
+    <w:p/>
+    <w:p/>
     <w:p/>
     <w:p>
       <w:pPr>
@@ -7884,6 +9741,7 @@
     <w:rsid w:val="004F0D11"/>
     <w:rsid w:val="005045DD"/>
     <w:rsid w:val="005567A4"/>
+    <w:rsid w:val="00580863"/>
     <w:rsid w:val="00716B87"/>
     <w:rsid w:val="00D27D88"/>
     <w:rsid w:val="00D55AAC"/>
@@ -8642,7 +10500,7 @@
 </file>
 
 <file path=customXml/itemProps1.xml><?xml version="1.0" encoding="utf-8"?>
-<ds:datastoreItem xmlns:ds="http://schemas.openxmlformats.org/officeDocument/2006/customXml" ds:itemID="{7F09660F-313B-44C0-9D6E-42A64AF23115}">
+<ds:datastoreItem xmlns:ds="http://schemas.openxmlformats.org/officeDocument/2006/customXml" ds:itemID="{AE2498C2-EB09-407F-9800-6E7F921A07E0}">
   <ds:schemaRefs>
     <ds:schemaRef ds:uri="http://schemas.openxmlformats.org/officeDocument/2006/bibliography"/>
   </ds:schemaRefs>

</xml_diff>

<commit_message>
update schema in doc
</commit_message>
<xml_diff>
--- a/docs/Group18.docx
+++ b/docs/Group18.docx
@@ -518,111 +518,64 @@
             </w:rPr>
             <w:fldChar w:fldCharType="separate"/>
           </w:r>
-          <w:bookmarkStart w:id="0" w:name="_GoBack"/>
-          <w:bookmarkEnd w:id="0"/>
-          <w:r>
-            <w:rPr>
-              <w:rStyle w:val="Hyperlink"/>
-              <w:noProof/>
-            </w:rPr>
-            <w:fldChar w:fldCharType="begin"/>
-          </w:r>
-          <w:r>
-            <w:rPr>
-              <w:rStyle w:val="Hyperlink"/>
-              <w:noProof/>
-            </w:rPr>
-            <w:instrText xml:space="preserve"> </w:instrText>
-          </w:r>
-          <w:r>
-            <w:rPr>
-              <w:noProof/>
-            </w:rPr>
-            <w:instrText>HYPERLINK \l "_Toc527386687"</w:instrText>
-          </w:r>
-          <w:r>
-            <w:rPr>
-              <w:rStyle w:val="Hyperlink"/>
-              <w:noProof/>
-            </w:rPr>
-            <w:instrText xml:space="preserve"> </w:instrText>
-          </w:r>
-          <w:r>
-            <w:rPr>
-              <w:rStyle w:val="Hyperlink"/>
-              <w:noProof/>
-            </w:rPr>
-          </w:r>
-          <w:r>
-            <w:rPr>
-              <w:rStyle w:val="Hyperlink"/>
-              <w:noProof/>
-            </w:rPr>
-            <w:fldChar w:fldCharType="separate"/>
-          </w:r>
-          <w:r>
-            <w:rPr>
-              <w:rStyle w:val="Hyperlink"/>
-              <w:noProof/>
-              <w:shd w:val="clear" w:color="auto" w:fill="FFFFFF"/>
-            </w:rPr>
-            <w:t>Introduction</w:t>
-          </w:r>
-          <w:r>
-            <w:rPr>
-              <w:noProof/>
-              <w:webHidden/>
-            </w:rPr>
-            <w:tab/>
-          </w:r>
-          <w:r>
-            <w:rPr>
-              <w:noProof/>
-              <w:webHidden/>
-            </w:rPr>
-            <w:fldChar w:fldCharType="begin"/>
-          </w:r>
-          <w:r>
-            <w:rPr>
-              <w:noProof/>
-              <w:webHidden/>
-            </w:rPr>
-            <w:instrText xml:space="preserve"> PAGEREF _Toc527386687 \h </w:instrText>
-          </w:r>
-          <w:r>
-            <w:rPr>
-              <w:noProof/>
-              <w:webHidden/>
-            </w:rPr>
-          </w:r>
-          <w:r>
-            <w:rPr>
-              <w:noProof/>
-              <w:webHidden/>
-            </w:rPr>
-            <w:fldChar w:fldCharType="separate"/>
-          </w:r>
-          <w:r>
-            <w:rPr>
-              <w:noProof/>
-              <w:webHidden/>
-            </w:rPr>
-            <w:t>2</w:t>
-          </w:r>
-          <w:r>
-            <w:rPr>
-              <w:noProof/>
-              <w:webHidden/>
-            </w:rPr>
-            <w:fldChar w:fldCharType="end"/>
-          </w:r>
-          <w:r>
-            <w:rPr>
-              <w:rStyle w:val="Hyperlink"/>
-              <w:noProof/>
-            </w:rPr>
-            <w:fldChar w:fldCharType="end"/>
-          </w:r>
+          <w:hyperlink w:anchor="_Toc527386687" w:history="1">
+            <w:r>
+              <w:rPr>
+                <w:rStyle w:val="Hyperlink"/>
+                <w:noProof/>
+                <w:shd w:val="clear" w:color="auto" w:fill="FFFFFF"/>
+              </w:rPr>
+              <w:t>Introduction</w:t>
+            </w:r>
+            <w:r>
+              <w:rPr>
+                <w:noProof/>
+                <w:webHidden/>
+              </w:rPr>
+              <w:tab/>
+            </w:r>
+            <w:r>
+              <w:rPr>
+                <w:noProof/>
+                <w:webHidden/>
+              </w:rPr>
+              <w:fldChar w:fldCharType="begin"/>
+            </w:r>
+            <w:r>
+              <w:rPr>
+                <w:noProof/>
+                <w:webHidden/>
+              </w:rPr>
+              <w:instrText xml:space="preserve"> PAGEREF _Toc527386687 \h </w:instrText>
+            </w:r>
+            <w:r>
+              <w:rPr>
+                <w:noProof/>
+                <w:webHidden/>
+              </w:rPr>
+            </w:r>
+            <w:r>
+              <w:rPr>
+                <w:noProof/>
+                <w:webHidden/>
+              </w:rPr>
+              <w:fldChar w:fldCharType="separate"/>
+            </w:r>
+            <w:r>
+              <w:rPr>
+                <w:noProof/>
+                <w:webHidden/>
+              </w:rPr>
+              <w:t>2</w:t>
+            </w:r>
+            <w:r>
+              <w:rPr>
+                <w:noProof/>
+                <w:webHidden/>
+              </w:rPr>
+              <w:fldChar w:fldCharType="end"/>
+            </w:r>
+          </w:hyperlink>
         </w:p>
         <w:p>
           <w:pPr>
@@ -1758,7 +1711,7 @@
           <w:shd w:val="clear" w:color="auto" w:fill="FFFFFF"/>
         </w:rPr>
       </w:pPr>
-      <w:bookmarkStart w:id="1" w:name="_Toc527386687"/>
+      <w:bookmarkStart w:id="0" w:name="_Toc527386687"/>
       <w:r>
         <w:rPr>
           <w:u w:val="single"/>
@@ -1767,7 +1720,7 @@
         <w:lastRenderedPageBreak/>
         <w:t>Introduction</w:t>
       </w:r>
-      <w:bookmarkEnd w:id="1"/>
+      <w:bookmarkEnd w:id="0"/>
     </w:p>
     <w:p>
       <w:pPr>
@@ -2340,7 +2293,7 @@
           <w:shd w:val="clear" w:color="auto" w:fill="FFFFFF"/>
         </w:rPr>
       </w:pPr>
-      <w:bookmarkStart w:id="2" w:name="_Toc527386688"/>
+      <w:bookmarkStart w:id="1" w:name="_Toc527386688"/>
       <w:r>
         <w:rPr>
           <w:u w:val="single"/>
@@ -2348,7 +2301,7 @@
         </w:rPr>
         <w:t>Project Specifications</w:t>
       </w:r>
-      <w:bookmarkEnd w:id="2"/>
+      <w:bookmarkEnd w:id="1"/>
       <w:r>
         <w:rPr>
           <w:u w:val="single"/>
@@ -2593,7 +2546,7 @@
           <w:shd w:val="clear" w:color="auto" w:fill="FFFFFF"/>
         </w:rPr>
       </w:pPr>
-      <w:bookmarkStart w:id="3" w:name="_Toc527386689"/>
+      <w:bookmarkStart w:id="2" w:name="_Toc527386689"/>
       <w:r>
         <w:rPr>
           <w:u w:val="single"/>
@@ -2616,7 +2569,7 @@
         </w:rPr>
         <w:t>iagram</w:t>
       </w:r>
-      <w:bookmarkEnd w:id="3"/>
+      <w:bookmarkEnd w:id="2"/>
     </w:p>
     <w:p/>
     <w:p>
@@ -2760,7 +2713,7 @@
           <w:shd w:val="clear" w:color="auto" w:fill="FFFFFF"/>
         </w:rPr>
       </w:pPr>
-      <w:bookmarkStart w:id="4" w:name="_Toc527386690"/>
+      <w:bookmarkStart w:id="3" w:name="_Toc527386690"/>
       <w:r>
         <w:rPr>
           <w:u w:val="single"/>
@@ -2769,17 +2722,17 @@
         <w:lastRenderedPageBreak/>
         <w:t>Relational Schema</w:t>
       </w:r>
-      <w:bookmarkEnd w:id="4"/>
+      <w:bookmarkEnd w:id="3"/>
     </w:p>
     <w:p>
       <w:pPr>
         <w:pStyle w:val="Heading2"/>
       </w:pPr>
-      <w:bookmarkStart w:id="5" w:name="_Toc527386691"/>
+      <w:bookmarkStart w:id="4" w:name="_Toc527386691"/>
       <w:r>
         <w:t>TABLE member</w:t>
       </w:r>
-      <w:bookmarkEnd w:id="5"/>
+      <w:bookmarkEnd w:id="4"/>
     </w:p>
     <w:tbl>
       <w:tblPr>
@@ -3074,14 +3027,14 @@
       <w:pPr>
         <w:pStyle w:val="Heading2"/>
       </w:pPr>
-      <w:bookmarkStart w:id="6" w:name="_Toc527386692"/>
+      <w:bookmarkStart w:id="5" w:name="_Toc527386692"/>
       <w:r>
         <w:t>TABLE advertised_</w:t>
       </w:r>
       <w:r>
         <w:t>project</w:t>
       </w:r>
-      <w:bookmarkEnd w:id="6"/>
+      <w:bookmarkEnd w:id="5"/>
     </w:p>
     <w:p>
       <w:r>
@@ -3818,7 +3771,23 @@
                 <w:rFonts w:ascii="Courier New" w:hAnsi="Courier New" w:cs="Courier New"/>
                 <w:sz w:val="18"/>
               </w:rPr>
-              <w:t xml:space="preserve">    duration TIME NOT NULL,</w:t>
+              <w:t xml:space="preserve">    duration </w:t>
+            </w:r>
+            <w:r>
+              <w:rPr>
+                <w:rFonts w:ascii="Courier New" w:hAnsi="Courier New" w:cs="Courier New"/>
+                <w:sz w:val="18"/>
+              </w:rPr>
+              <w:t>INT</w:t>
+            </w:r>
+            <w:bookmarkStart w:id="6" w:name="_GoBack"/>
+            <w:bookmarkEnd w:id="6"/>
+            <w:r>
+              <w:rPr>
+                <w:rFonts w:ascii="Courier New" w:hAnsi="Courier New" w:cs="Courier New"/>
+                <w:sz w:val="18"/>
+              </w:rPr>
+              <w:t xml:space="preserve"> NOT NULL,</w:t>
             </w:r>
           </w:p>
           <w:p>
@@ -9777,6 +9746,7 @@
     <w:rsid w:val="005567A4"/>
     <w:rsid w:val="00580863"/>
     <w:rsid w:val="00716B87"/>
+    <w:rsid w:val="009B6CDC"/>
     <w:rsid w:val="00D27D88"/>
     <w:rsid w:val="00D55AAC"/>
   </w:rsids>
@@ -10534,7 +10504,7 @@
 </file>
 
 <file path=customXml/itemProps1.xml><?xml version="1.0" encoding="utf-8"?>
-<ds:datastoreItem xmlns:ds="http://schemas.openxmlformats.org/officeDocument/2006/customXml" ds:itemID="{55A5E274-081D-49E9-BC1F-9782464BEFBF}">
+<ds:datastoreItem xmlns:ds="http://schemas.openxmlformats.org/officeDocument/2006/customXml" ds:itemID="{75EC0C63-A6D7-4F16-ACA1-166E70C227B1}">
   <ds:schemaRefs>
     <ds:schemaRef ds:uri="http://schemas.openxmlformats.org/officeDocument/2006/bibliography"/>
   </ds:schemaRefs>

</xml_diff>

<commit_message>
update doc with advance sql
</commit_message>
<xml_diff>
--- a/docs/Group18.docx
+++ b/docs/Group18.docx
@@ -518,7 +518,7 @@
             </w:rPr>
             <w:fldChar w:fldCharType="separate"/>
           </w:r>
-          <w:hyperlink w:anchor="_Toc527386687" w:history="1">
+          <w:hyperlink w:anchor="_Toc527467401" w:history="1">
             <w:r>
               <w:rPr>
                 <w:rStyle w:val="Hyperlink"/>
@@ -546,7 +546,7 @@
                 <w:noProof/>
                 <w:webHidden/>
               </w:rPr>
-              <w:instrText xml:space="preserve"> PAGEREF _Toc527386687 \h </w:instrText>
+              <w:instrText xml:space="preserve"> PAGEREF _Toc527467401 \h </w:instrText>
             </w:r>
             <w:r>
               <w:rPr>
@@ -587,7 +587,7 @@
               <w:noProof/>
             </w:rPr>
           </w:pPr>
-          <w:hyperlink w:anchor="_Toc527386688" w:history="1">
+          <w:hyperlink w:anchor="_Toc527467402" w:history="1">
             <w:r>
               <w:rPr>
                 <w:rStyle w:val="Hyperlink"/>
@@ -615,7 +615,7 @@
                 <w:noProof/>
                 <w:webHidden/>
               </w:rPr>
-              <w:instrText xml:space="preserve"> PAGEREF _Toc527386688 \h </w:instrText>
+              <w:instrText xml:space="preserve"> PAGEREF _Toc527467402 \h </w:instrText>
             </w:r>
             <w:r>
               <w:rPr>
@@ -656,7 +656,7 @@
               <w:noProof/>
             </w:rPr>
           </w:pPr>
-          <w:hyperlink w:anchor="_Toc527386689" w:history="1">
+          <w:hyperlink w:anchor="_Toc527467403" w:history="1">
             <w:r>
               <w:rPr>
                 <w:rStyle w:val="Hyperlink"/>
@@ -684,7 +684,7 @@
                 <w:noProof/>
                 <w:webHidden/>
               </w:rPr>
-              <w:instrText xml:space="preserve"> PAGEREF _Toc527386689 \h </w:instrText>
+              <w:instrText xml:space="preserve"> PAGEREF _Toc527467403 \h </w:instrText>
             </w:r>
             <w:r>
               <w:rPr>
@@ -725,7 +725,7 @@
               <w:noProof/>
             </w:rPr>
           </w:pPr>
-          <w:hyperlink w:anchor="_Toc527386690" w:history="1">
+          <w:hyperlink w:anchor="_Toc527467404" w:history="1">
             <w:r>
               <w:rPr>
                 <w:rStyle w:val="Hyperlink"/>
@@ -753,7 +753,7 @@
                 <w:noProof/>
                 <w:webHidden/>
               </w:rPr>
-              <w:instrText xml:space="preserve"> PAGEREF _Toc527386690 \h </w:instrText>
+              <w:instrText xml:space="preserve"> PAGEREF _Toc527467404 \h </w:instrText>
             </w:r>
             <w:r>
               <w:rPr>
@@ -794,7 +794,7 @@
               <w:noProof/>
             </w:rPr>
           </w:pPr>
-          <w:hyperlink w:anchor="_Toc527386691" w:history="1">
+          <w:hyperlink w:anchor="_Toc527467405" w:history="1">
             <w:r>
               <w:rPr>
                 <w:rStyle w:val="Hyperlink"/>
@@ -821,7 +821,7 @@
                 <w:noProof/>
                 <w:webHidden/>
               </w:rPr>
-              <w:instrText xml:space="preserve"> PAGEREF _Toc527386691 \h </w:instrText>
+              <w:instrText xml:space="preserve"> PAGEREF _Toc527467405 \h </w:instrText>
             </w:r>
             <w:r>
               <w:rPr>
@@ -862,7 +862,7 @@
               <w:noProof/>
             </w:rPr>
           </w:pPr>
-          <w:hyperlink w:anchor="_Toc527386692" w:history="1">
+          <w:hyperlink w:anchor="_Toc527467406" w:history="1">
             <w:r>
               <w:rPr>
                 <w:rStyle w:val="Hyperlink"/>
@@ -889,7 +889,7 @@
                 <w:noProof/>
                 <w:webHidden/>
               </w:rPr>
-              <w:instrText xml:space="preserve"> PAGEREF _Toc527386692 \h </w:instrText>
+              <w:instrText xml:space="preserve"> PAGEREF _Toc527467406 \h </w:instrText>
             </w:r>
             <w:r>
               <w:rPr>
@@ -930,7 +930,7 @@
               <w:noProof/>
             </w:rPr>
           </w:pPr>
-          <w:hyperlink w:anchor="_Toc527386693" w:history="1">
+          <w:hyperlink w:anchor="_Toc527467407" w:history="1">
             <w:r>
               <w:rPr>
                 <w:rStyle w:val="Hyperlink"/>
@@ -957,7 +957,7 @@
                 <w:noProof/>
                 <w:webHidden/>
               </w:rPr>
-              <w:instrText xml:space="preserve"> PAGEREF _Toc527386693 \h </w:instrText>
+              <w:instrText xml:space="preserve"> PAGEREF _Toc527467407 \h </w:instrText>
             </w:r>
             <w:r>
               <w:rPr>
@@ -998,7 +998,7 @@
               <w:noProof/>
             </w:rPr>
           </w:pPr>
-          <w:hyperlink w:anchor="_Toc527386694" w:history="1">
+          <w:hyperlink w:anchor="_Toc527467408" w:history="1">
             <w:r>
               <w:rPr>
                 <w:rStyle w:val="Hyperlink"/>
@@ -1025,7 +1025,7 @@
                 <w:noProof/>
                 <w:webHidden/>
               </w:rPr>
-              <w:instrText xml:space="preserve"> PAGEREF _Toc527386694 \h </w:instrText>
+              <w:instrText xml:space="preserve"> PAGEREF _Toc527467408 \h </w:instrText>
             </w:r>
             <w:r>
               <w:rPr>
@@ -1066,7 +1066,7 @@
               <w:noProof/>
             </w:rPr>
           </w:pPr>
-          <w:hyperlink w:anchor="_Toc527386695" w:history="1">
+          <w:hyperlink w:anchor="_Toc527467409" w:history="1">
             <w:r>
               <w:rPr>
                 <w:rStyle w:val="Hyperlink"/>
@@ -1093,7 +1093,7 @@
                 <w:noProof/>
                 <w:webHidden/>
               </w:rPr>
-              <w:instrText xml:space="preserve"> PAGEREF _Toc527386695 \h </w:instrText>
+              <w:instrText xml:space="preserve"> PAGEREF _Toc527467409 \h </w:instrText>
             </w:r>
             <w:r>
               <w:rPr>
@@ -1134,7 +1134,7 @@
               <w:noProof/>
             </w:rPr>
           </w:pPr>
-          <w:hyperlink w:anchor="_Toc527386696" w:history="1">
+          <w:hyperlink w:anchor="_Toc527467410" w:history="1">
             <w:r>
               <w:rPr>
                 <w:rStyle w:val="Hyperlink"/>
@@ -1161,7 +1161,7 @@
                 <w:noProof/>
                 <w:webHidden/>
               </w:rPr>
-              <w:instrText xml:space="preserve"> PAGEREF _Toc527386696 \h </w:instrText>
+              <w:instrText xml:space="preserve"> PAGEREF _Toc527467410 \h </w:instrText>
             </w:r>
             <w:r>
               <w:rPr>
@@ -1202,7 +1202,7 @@
               <w:noProof/>
             </w:rPr>
           </w:pPr>
-          <w:hyperlink w:anchor="_Toc527386697" w:history="1">
+          <w:hyperlink w:anchor="_Toc527467411" w:history="1">
             <w:r>
               <w:rPr>
                 <w:rStyle w:val="Hyperlink"/>
@@ -1229,7 +1229,7 @@
                 <w:noProof/>
                 <w:webHidden/>
               </w:rPr>
-              <w:instrText xml:space="preserve"> PAGEREF _Toc527386697 \h </w:instrText>
+              <w:instrText xml:space="preserve"> PAGEREF _Toc527467411 \h </w:instrText>
             </w:r>
             <w:r>
               <w:rPr>
@@ -1270,7 +1270,7 @@
               <w:noProof/>
             </w:rPr>
           </w:pPr>
-          <w:hyperlink w:anchor="_Toc527386698" w:history="1">
+          <w:hyperlink w:anchor="_Toc527467412" w:history="1">
             <w:r>
               <w:rPr>
                 <w:rStyle w:val="Hyperlink"/>
@@ -1297,7 +1297,7 @@
                 <w:noProof/>
                 <w:webHidden/>
               </w:rPr>
-              <w:instrText xml:space="preserve"> PAGEREF _Toc527386698 \h </w:instrText>
+              <w:instrText xml:space="preserve"> PAGEREF _Toc527467412 \h </w:instrText>
             </w:r>
             <w:r>
               <w:rPr>
@@ -1317,7 +1317,7 @@
                 <w:noProof/>
                 <w:webHidden/>
               </w:rPr>
-              <w:t>5</w:t>
+              <w:t>6</w:t>
             </w:r>
             <w:r>
               <w:rPr>
@@ -1338,7 +1338,7 @@
               <w:noProof/>
             </w:rPr>
           </w:pPr>
-          <w:hyperlink w:anchor="_Toc527386699" w:history="1">
+          <w:hyperlink w:anchor="_Toc527467413" w:history="1">
             <w:r>
               <w:rPr>
                 <w:rStyle w:val="Hyperlink"/>
@@ -1365,7 +1365,7 @@
                 <w:noProof/>
                 <w:webHidden/>
               </w:rPr>
-              <w:instrText xml:space="preserve"> PAGEREF _Toc527386699 \h </w:instrText>
+              <w:instrText xml:space="preserve"> PAGEREF _Toc527467413 \h </w:instrText>
             </w:r>
             <w:r>
               <w:rPr>
@@ -1406,7 +1406,7 @@
               <w:noProof/>
             </w:rPr>
           </w:pPr>
-          <w:hyperlink w:anchor="_Toc527386700" w:history="1">
+          <w:hyperlink w:anchor="_Toc527467414" w:history="1">
             <w:r>
               <w:rPr>
                 <w:rStyle w:val="Hyperlink"/>
@@ -1433,7 +1433,7 @@
                 <w:noProof/>
                 <w:webHidden/>
               </w:rPr>
-              <w:instrText xml:space="preserve"> PAGEREF _Toc527386700 \h </w:instrText>
+              <w:instrText xml:space="preserve"> PAGEREF _Toc527467414 \h </w:instrText>
             </w:r>
             <w:r>
               <w:rPr>
@@ -1474,7 +1474,7 @@
               <w:noProof/>
             </w:rPr>
           </w:pPr>
-          <w:hyperlink w:anchor="_Toc527386701" w:history="1">
+          <w:hyperlink w:anchor="_Toc527467415" w:history="1">
             <w:r>
               <w:rPr>
                 <w:rStyle w:val="Hyperlink"/>
@@ -1501,7 +1501,7 @@
                 <w:noProof/>
                 <w:webHidden/>
               </w:rPr>
-              <w:instrText xml:space="preserve"> PAGEREF _Toc527386701 \h </w:instrText>
+              <w:instrText xml:space="preserve"> PAGEREF _Toc527467415 \h </w:instrText>
             </w:r>
             <w:r>
               <w:rPr>
@@ -1542,7 +1542,7 @@
               <w:noProof/>
             </w:rPr>
           </w:pPr>
-          <w:hyperlink w:anchor="_Toc527386702" w:history="1">
+          <w:hyperlink w:anchor="_Toc527467416" w:history="1">
             <w:r>
               <w:rPr>
                 <w:rStyle w:val="Hyperlink"/>
@@ -1569,7 +1569,7 @@
                 <w:noProof/>
                 <w:webHidden/>
               </w:rPr>
-              <w:instrText xml:space="preserve"> PAGEREF _Toc527386702 \h </w:instrText>
+              <w:instrText xml:space="preserve"> PAGEREF _Toc527467416 \h </w:instrText>
             </w:r>
             <w:r>
               <w:rPr>
@@ -1589,7 +1589,143 @@
                 <w:noProof/>
                 <w:webHidden/>
               </w:rPr>
-              <w:t>8</w:t>
+              <w:t>9</w:t>
+            </w:r>
+            <w:r>
+              <w:rPr>
+                <w:noProof/>
+                <w:webHidden/>
+              </w:rPr>
+              <w:fldChar w:fldCharType="end"/>
+            </w:r>
+          </w:hyperlink>
+        </w:p>
+        <w:p>
+          <w:pPr>
+            <w:pStyle w:val="TOC3"/>
+            <w:tabs>
+              <w:tab w:val="right" w:leader="dot" w:pos="9016"/>
+            </w:tabs>
+            <w:rPr>
+              <w:noProof/>
+            </w:rPr>
+          </w:pPr>
+          <w:hyperlink w:anchor="_Toc527467417" w:history="1">
+            <w:r>
+              <w:rPr>
+                <w:rStyle w:val="Hyperlink"/>
+                <w:noProof/>
+              </w:rPr>
+              <w:t>Subquery and Sum</w:t>
+            </w:r>
+            <w:r>
+              <w:rPr>
+                <w:noProof/>
+                <w:webHidden/>
+              </w:rPr>
+              <w:tab/>
+            </w:r>
+            <w:r>
+              <w:rPr>
+                <w:noProof/>
+                <w:webHidden/>
+              </w:rPr>
+              <w:fldChar w:fldCharType="begin"/>
+            </w:r>
+            <w:r>
+              <w:rPr>
+                <w:noProof/>
+                <w:webHidden/>
+              </w:rPr>
+              <w:instrText xml:space="preserve"> PAGEREF _Toc527467417 \h </w:instrText>
+            </w:r>
+            <w:r>
+              <w:rPr>
+                <w:noProof/>
+                <w:webHidden/>
+              </w:rPr>
+            </w:r>
+            <w:r>
+              <w:rPr>
+                <w:noProof/>
+                <w:webHidden/>
+              </w:rPr>
+              <w:fldChar w:fldCharType="separate"/>
+            </w:r>
+            <w:r>
+              <w:rPr>
+                <w:noProof/>
+                <w:webHidden/>
+              </w:rPr>
+              <w:t>9</w:t>
+            </w:r>
+            <w:r>
+              <w:rPr>
+                <w:noProof/>
+                <w:webHidden/>
+              </w:rPr>
+              <w:fldChar w:fldCharType="end"/>
+            </w:r>
+          </w:hyperlink>
+        </w:p>
+        <w:p>
+          <w:pPr>
+            <w:pStyle w:val="TOC3"/>
+            <w:tabs>
+              <w:tab w:val="right" w:leader="dot" w:pos="9016"/>
+            </w:tabs>
+            <w:rPr>
+              <w:noProof/>
+            </w:rPr>
+          </w:pPr>
+          <w:hyperlink w:anchor="_Toc527467418" w:history="1">
+            <w:r>
+              <w:rPr>
+                <w:rStyle w:val="Hyperlink"/>
+                <w:noProof/>
+              </w:rPr>
+              <w:t>Subquery and Union</w:t>
+            </w:r>
+            <w:r>
+              <w:rPr>
+                <w:noProof/>
+                <w:webHidden/>
+              </w:rPr>
+              <w:tab/>
+            </w:r>
+            <w:r>
+              <w:rPr>
+                <w:noProof/>
+                <w:webHidden/>
+              </w:rPr>
+              <w:fldChar w:fldCharType="begin"/>
+            </w:r>
+            <w:r>
+              <w:rPr>
+                <w:noProof/>
+                <w:webHidden/>
+              </w:rPr>
+              <w:instrText xml:space="preserve"> PAGEREF _Toc527467418 \h </w:instrText>
+            </w:r>
+            <w:r>
+              <w:rPr>
+                <w:noProof/>
+                <w:webHidden/>
+              </w:rPr>
+            </w:r>
+            <w:r>
+              <w:rPr>
+                <w:noProof/>
+                <w:webHidden/>
+              </w:rPr>
+              <w:fldChar w:fldCharType="separate"/>
+            </w:r>
+            <w:r>
+              <w:rPr>
+                <w:noProof/>
+                <w:webHidden/>
+              </w:rPr>
+              <w:t>9</w:t>
             </w:r>
             <w:r>
               <w:rPr>
@@ -1610,7 +1746,7 @@
               <w:noProof/>
             </w:rPr>
           </w:pPr>
-          <w:hyperlink w:anchor="_Toc527386703" w:history="1">
+          <w:hyperlink w:anchor="_Toc527467419" w:history="1">
             <w:r>
               <w:rPr>
                 <w:rStyle w:val="Hyperlink"/>
@@ -1637,7 +1773,7 @@
                 <w:noProof/>
                 <w:webHidden/>
               </w:rPr>
-              <w:instrText xml:space="preserve"> PAGEREF _Toc527386703 \h </w:instrText>
+              <w:instrText xml:space="preserve"> PAGEREF _Toc527467419 \h </w:instrText>
             </w:r>
             <w:r>
               <w:rPr>
@@ -1657,7 +1793,7 @@
                 <w:noProof/>
                 <w:webHidden/>
               </w:rPr>
-              <w:t>9</w:t>
+              <w:t>10</w:t>
             </w:r>
             <w:r>
               <w:rPr>
@@ -1711,7 +1847,7 @@
           <w:shd w:val="clear" w:color="auto" w:fill="FFFFFF"/>
         </w:rPr>
       </w:pPr>
-      <w:bookmarkStart w:id="0" w:name="_Toc527386687"/>
+      <w:bookmarkStart w:id="0" w:name="_Toc527467401"/>
       <w:r>
         <w:rPr>
           <w:u w:val="single"/>
@@ -2284,6 +2420,7 @@
           <w:shd w:val="clear" w:color="auto" w:fill="FFFFFF"/>
         </w:rPr>
       </w:pPr>
+      <w:bookmarkStart w:id="1" w:name="_GoBack"/>
     </w:p>
     <w:p>
       <w:pPr>
@@ -2293,7 +2430,8 @@
           <w:shd w:val="clear" w:color="auto" w:fill="FFFFFF"/>
         </w:rPr>
       </w:pPr>
-      <w:bookmarkStart w:id="1" w:name="_Toc527386688"/>
+      <w:bookmarkStart w:id="2" w:name="_Toc527467402"/>
+      <w:bookmarkEnd w:id="1"/>
       <w:r>
         <w:rPr>
           <w:u w:val="single"/>
@@ -2301,7 +2439,7 @@
         </w:rPr>
         <w:t>Project Specifications</w:t>
       </w:r>
-      <w:bookmarkEnd w:id="1"/>
+      <w:bookmarkEnd w:id="2"/>
       <w:r>
         <w:rPr>
           <w:u w:val="single"/>
@@ -2546,7 +2684,7 @@
           <w:shd w:val="clear" w:color="auto" w:fill="FFFFFF"/>
         </w:rPr>
       </w:pPr>
-      <w:bookmarkStart w:id="2" w:name="_Toc527386689"/>
+      <w:bookmarkStart w:id="3" w:name="_Toc527467403"/>
       <w:r>
         <w:rPr>
           <w:u w:val="single"/>
@@ -2569,7 +2707,7 @@
         </w:rPr>
         <w:t>iagram</w:t>
       </w:r>
-      <w:bookmarkEnd w:id="2"/>
+      <w:bookmarkEnd w:id="3"/>
     </w:p>
     <w:p/>
     <w:p>
@@ -2713,7 +2851,7 @@
           <w:shd w:val="clear" w:color="auto" w:fill="FFFFFF"/>
         </w:rPr>
       </w:pPr>
-      <w:bookmarkStart w:id="3" w:name="_Toc527386690"/>
+      <w:bookmarkStart w:id="4" w:name="_Toc527467404"/>
       <w:r>
         <w:rPr>
           <w:u w:val="single"/>
@@ -2722,17 +2860,17 @@
         <w:lastRenderedPageBreak/>
         <w:t>Relational Schema</w:t>
       </w:r>
-      <w:bookmarkEnd w:id="3"/>
+      <w:bookmarkEnd w:id="4"/>
     </w:p>
     <w:p>
       <w:pPr>
         <w:pStyle w:val="Heading2"/>
       </w:pPr>
-      <w:bookmarkStart w:id="4" w:name="_Toc527386691"/>
+      <w:bookmarkStart w:id="5" w:name="_Toc527467405"/>
       <w:r>
         <w:t>TABLE member</w:t>
       </w:r>
-      <w:bookmarkEnd w:id="4"/>
+      <w:bookmarkEnd w:id="5"/>
     </w:p>
     <w:tbl>
       <w:tblPr>
@@ -3027,14 +3165,14 @@
       <w:pPr>
         <w:pStyle w:val="Heading2"/>
       </w:pPr>
-      <w:bookmarkStart w:id="5" w:name="_Toc527386692"/>
+      <w:bookmarkStart w:id="6" w:name="_Toc527467406"/>
       <w:r>
         <w:t>TABLE advertised_</w:t>
       </w:r>
       <w:r>
         <w:t>project</w:t>
       </w:r>
-      <w:bookmarkEnd w:id="5"/>
+      <w:bookmarkEnd w:id="6"/>
     </w:p>
     <w:p>
       <w:r>
@@ -4069,11 +4207,11 @@
       <w:pPr>
         <w:pStyle w:val="Heading2"/>
       </w:pPr>
-      <w:bookmarkStart w:id="6" w:name="_Toc527386693"/>
+      <w:bookmarkStart w:id="7" w:name="_Toc527467407"/>
       <w:r>
         <w:t>TABLE invest</w:t>
       </w:r>
-      <w:bookmarkEnd w:id="6"/>
+      <w:bookmarkEnd w:id="7"/>
     </w:p>
     <w:tbl>
       <w:tblPr>
@@ -4377,7 +4515,7 @@
           <w:u w:val="single"/>
         </w:rPr>
       </w:pPr>
-      <w:bookmarkStart w:id="7" w:name="_Toc527386694"/>
+      <w:bookmarkStart w:id="8" w:name="_Toc527467408"/>
       <w:r>
         <w:rPr>
           <w:u w:val="single"/>
@@ -4385,7 +4523,7 @@
         <w:lastRenderedPageBreak/>
         <w:t>Integrity Constraints</w:t>
       </w:r>
-      <w:bookmarkEnd w:id="7"/>
+      <w:bookmarkEnd w:id="8"/>
     </w:p>
     <w:p>
       <w:pPr>
@@ -4477,11 +4615,11 @@
       <w:pPr>
         <w:pStyle w:val="Heading2"/>
       </w:pPr>
-      <w:bookmarkStart w:id="8" w:name="_Toc527386695"/>
+      <w:bookmarkStart w:id="9" w:name="_Toc527467409"/>
       <w:r>
         <w:t>Primary Constraints</w:t>
       </w:r>
-      <w:bookmarkEnd w:id="8"/>
+      <w:bookmarkEnd w:id="9"/>
     </w:p>
     <w:p>
       <w:pPr>
@@ -4979,11 +5117,11 @@
       <w:pPr>
         <w:pStyle w:val="Heading2"/>
       </w:pPr>
-      <w:bookmarkStart w:id="9" w:name="_Toc527386696"/>
+      <w:bookmarkStart w:id="10" w:name="_Toc527467410"/>
       <w:r>
         <w:t>Foreign Key Constraints</w:t>
       </w:r>
-      <w:bookmarkEnd w:id="9"/>
+      <w:bookmarkEnd w:id="10"/>
     </w:p>
     <w:p>
       <w:pPr>
@@ -5162,11 +5300,11 @@
       <w:pPr>
         <w:pStyle w:val="Heading2"/>
       </w:pPr>
-      <w:bookmarkStart w:id="10" w:name="_Toc527386697"/>
+      <w:bookmarkStart w:id="11" w:name="_Toc527467411"/>
       <w:r>
         <w:t>Not Null</w:t>
       </w:r>
-      <w:bookmarkEnd w:id="10"/>
+      <w:bookmarkEnd w:id="11"/>
     </w:p>
     <w:p>
       <w:r>
@@ -5192,12 +5330,12 @@
       <w:pPr>
         <w:pStyle w:val="Heading2"/>
       </w:pPr>
-      <w:bookmarkStart w:id="11" w:name="_Toc527386698"/>
+      <w:bookmarkStart w:id="12" w:name="_Toc527467412"/>
       <w:r>
         <w:lastRenderedPageBreak/>
         <w:t>Default</w:t>
       </w:r>
-      <w:bookmarkEnd w:id="11"/>
+      <w:bookmarkEnd w:id="12"/>
     </w:p>
     <w:p>
       <w:r>
@@ -5648,11 +5786,11 @@
       <w:pPr>
         <w:pStyle w:val="Heading2"/>
       </w:pPr>
-      <w:bookmarkStart w:id="12" w:name="_Toc527386699"/>
+      <w:bookmarkStart w:id="13" w:name="_Toc527467413"/>
       <w:r>
         <w:t>Check</w:t>
       </w:r>
-      <w:bookmarkEnd w:id="12"/>
+      <w:bookmarkEnd w:id="13"/>
     </w:p>
     <w:p>
       <w:r>
@@ -6940,7 +7078,7 @@
           <w:u w:val="single"/>
         </w:rPr>
       </w:pPr>
-      <w:bookmarkStart w:id="13" w:name="_Toc527386700"/>
+      <w:bookmarkStart w:id="14" w:name="_Toc527467414"/>
       <w:r>
         <w:rPr>
           <w:u w:val="single"/>
@@ -6948,17 +7086,17 @@
         <w:lastRenderedPageBreak/>
         <w:t>Advanced SQL Features</w:t>
       </w:r>
-      <w:bookmarkEnd w:id="13"/>
+      <w:bookmarkEnd w:id="14"/>
     </w:p>
     <w:p>
       <w:pPr>
         <w:pStyle w:val="Heading2"/>
       </w:pPr>
-      <w:bookmarkStart w:id="14" w:name="_Toc527386701"/>
+      <w:bookmarkStart w:id="15" w:name="_Toc527467415"/>
       <w:r>
         <w:t>Triggers and Functions</w:t>
       </w:r>
-      <w:bookmarkEnd w:id="14"/>
+      <w:bookmarkEnd w:id="15"/>
     </w:p>
     <w:p>
       <w:pPr>
@@ -8885,7 +9023,6 @@
           <w:szCs w:val="26"/>
         </w:rPr>
       </w:pPr>
-      <w:bookmarkStart w:id="15" w:name="_Toc527386702"/>
       <w:r>
         <w:br w:type="page"/>
       </w:r>
@@ -8894,11 +9031,12 @@
       <w:pPr>
         <w:pStyle w:val="Heading2"/>
       </w:pPr>
+      <w:bookmarkStart w:id="16" w:name="_Toc527467416"/>
       <w:r>
         <w:lastRenderedPageBreak/>
         <w:t>Aggregation</w:t>
       </w:r>
-      <w:bookmarkEnd w:id="15"/>
+      <w:bookmarkEnd w:id="16"/>
     </w:p>
     <w:p>
       <w:r>
@@ -8919,17 +9057,21 @@
       </w:r>
       <w:proofErr w:type="spellEnd"/>
       <w:r>
-        <w:t xml:space="preserve"> in the source code</w:t>
-      </w:r>
-      <w:r>
-        <w:t>.</w:t>
+        <w:t xml:space="preserve"> in the source code.</w:t>
       </w:r>
     </w:p>
     <w:p/>
     <w:p>
       <w:pPr>
-        <w:pStyle w:val="Heading4"/>
+        <w:pStyle w:val="Heading3"/>
       </w:pPr>
+      <w:bookmarkStart w:id="17" w:name="_Toc527467417"/>
+      <w:r>
+        <w:t>Subquery and Sum</w:t>
+      </w:r>
+      <w:bookmarkEnd w:id="17"/>
+    </w:p>
+    <w:p>
       <w:r>
         <w:t>Get the top three investors who invest the most amount of money in total</w:t>
       </w:r>
@@ -9215,13 +9357,17 @@
     <w:p/>
     <w:p>
       <w:pPr>
-        <w:pStyle w:val="Heading4"/>
+        <w:pStyle w:val="Heading3"/>
       </w:pPr>
-      <w:r>
-        <w:t>Get t</w:t>
-      </w:r>
-      <w:r>
-        <w:t>he top three entrepreneurs who advertised the greatest number of projects</w:t>
+      <w:bookmarkStart w:id="18" w:name="_Toc527467418"/>
+      <w:r>
+        <w:t>Subquery and Union</w:t>
+      </w:r>
+      <w:bookmarkEnd w:id="18"/>
+    </w:p>
+    <w:p>
+      <w:r>
+        <w:t>Get the general statistics count</w:t>
       </w:r>
     </w:p>
     <w:tbl>
@@ -9258,7 +9404,76 @@
                 <w:rFonts w:ascii="Courier New" w:hAnsi="Courier New" w:cs="Courier New"/>
                 <w:sz w:val="18"/>
               </w:rPr>
-              <w:t xml:space="preserve">WITH </w:t>
+              <w:t>SELECT header, count</w:t>
+            </w:r>
+          </w:p>
+          <w:p>
+            <w:pPr>
+              <w:rPr>
+                <w:rFonts w:ascii="Courier New" w:hAnsi="Courier New" w:cs="Courier New"/>
+                <w:sz w:val="18"/>
+              </w:rPr>
+            </w:pPr>
+            <w:r>
+              <w:rPr>
+                <w:rFonts w:ascii="Courier New" w:hAnsi="Courier New" w:cs="Courier New"/>
+                <w:sz w:val="18"/>
+              </w:rPr>
+              <w:tab/>
+            </w:r>
+            <w:proofErr w:type="gramStart"/>
+            <w:r>
+              <w:rPr>
+                <w:rFonts w:ascii="Courier New" w:hAnsi="Courier New" w:cs="Courier New"/>
+                <w:sz w:val="18"/>
+              </w:rPr>
+              <w:t>FROM(</w:t>
+            </w:r>
+            <w:proofErr w:type="gramEnd"/>
+          </w:p>
+          <w:p>
+            <w:pPr>
+              <w:rPr>
+                <w:rFonts w:ascii="Courier New" w:hAnsi="Courier New" w:cs="Courier New"/>
+                <w:sz w:val="18"/>
+              </w:rPr>
+            </w:pPr>
+            <w:r>
+              <w:rPr>
+                <w:rFonts w:ascii="Courier New" w:hAnsi="Courier New" w:cs="Courier New"/>
+                <w:sz w:val="18"/>
+              </w:rPr>
+              <w:tab/>
+            </w:r>
+            <w:r>
+              <w:rPr>
+                <w:rFonts w:ascii="Courier New" w:hAnsi="Courier New" w:cs="Courier New"/>
+                <w:sz w:val="18"/>
+              </w:rPr>
+              <w:tab/>
+            </w:r>
+            <w:r>
+              <w:rPr>
+                <w:rFonts w:ascii="Courier New" w:hAnsi="Courier New" w:cs="Courier New"/>
+                <w:sz w:val="18"/>
+              </w:rPr>
+              <w:t xml:space="preserve">SELECT 'admins' AS header, </w:t>
+            </w:r>
+            <w:proofErr w:type="gramStart"/>
+            <w:r>
+              <w:rPr>
+                <w:rFonts w:ascii="Courier New" w:hAnsi="Courier New" w:cs="Courier New"/>
+                <w:sz w:val="18"/>
+              </w:rPr>
+              <w:t>COUNT(</w:t>
+            </w:r>
+            <w:proofErr w:type="gramEnd"/>
+            <w:r>
+              <w:rPr>
+                <w:rFonts w:ascii="Courier New" w:hAnsi="Courier New" w:cs="Courier New"/>
+                <w:sz w:val="18"/>
+              </w:rPr>
+              <w:t xml:space="preserve">*), '1' AS </w:t>
             </w:r>
             <w:proofErr w:type="spellStart"/>
             <w:r>
@@ -9266,16 +9481,9 @@
                 <w:rFonts w:ascii="Courier New" w:hAnsi="Courier New" w:cs="Courier New"/>
                 <w:sz w:val="18"/>
               </w:rPr>
-              <w:t>rankedTable</w:t>
+              <w:t>idx</w:t>
             </w:r>
             <w:proofErr w:type="spellEnd"/>
-            <w:r>
-              <w:rPr>
-                <w:rFonts w:ascii="Courier New" w:hAnsi="Courier New" w:cs="Courier New"/>
-                <w:sz w:val="18"/>
-              </w:rPr>
-              <w:t xml:space="preserve"> AS (</w:t>
-            </w:r>
           </w:p>
           <w:p>
             <w:pPr>
@@ -9296,7 +9504,131 @@
                 <w:rFonts w:ascii="Courier New" w:hAnsi="Courier New" w:cs="Courier New"/>
                 <w:sz w:val="18"/>
               </w:rPr>
-              <w:t xml:space="preserve">SELECT entrepreneur, </w:t>
+              <w:tab/>
+            </w:r>
+            <w:r>
+              <w:rPr>
+                <w:rFonts w:ascii="Courier New" w:hAnsi="Courier New" w:cs="Courier New"/>
+                <w:sz w:val="18"/>
+              </w:rPr>
+              <w:tab/>
+            </w:r>
+            <w:r>
+              <w:rPr>
+                <w:rFonts w:ascii="Courier New" w:hAnsi="Courier New" w:cs="Courier New"/>
+                <w:sz w:val="18"/>
+              </w:rPr>
+              <w:t>FROM member a</w:t>
+            </w:r>
+          </w:p>
+          <w:p>
+            <w:pPr>
+              <w:rPr>
+                <w:rFonts w:ascii="Courier New" w:hAnsi="Courier New" w:cs="Courier New"/>
+                <w:sz w:val="18"/>
+              </w:rPr>
+            </w:pPr>
+            <w:r>
+              <w:rPr>
+                <w:rFonts w:ascii="Courier New" w:hAnsi="Courier New" w:cs="Courier New"/>
+                <w:sz w:val="18"/>
+              </w:rPr>
+              <w:tab/>
+            </w:r>
+            <w:r>
+              <w:rPr>
+                <w:rFonts w:ascii="Courier New" w:hAnsi="Courier New" w:cs="Courier New"/>
+                <w:sz w:val="18"/>
+              </w:rPr>
+              <w:tab/>
+            </w:r>
+            <w:r>
+              <w:rPr>
+                <w:rFonts w:ascii="Courier New" w:hAnsi="Courier New" w:cs="Courier New"/>
+                <w:sz w:val="18"/>
+              </w:rPr>
+              <w:tab/>
+            </w:r>
+            <w:r>
+              <w:rPr>
+                <w:rFonts w:ascii="Courier New" w:hAnsi="Courier New" w:cs="Courier New"/>
+                <w:sz w:val="18"/>
+              </w:rPr>
+              <w:t xml:space="preserve">WHERE </w:t>
+            </w:r>
+            <w:proofErr w:type="spellStart"/>
+            <w:r>
+              <w:rPr>
+                <w:rFonts w:ascii="Courier New" w:hAnsi="Courier New" w:cs="Courier New"/>
+                <w:sz w:val="18"/>
+              </w:rPr>
+              <w:t>is_admin</w:t>
+            </w:r>
+            <w:proofErr w:type="spellEnd"/>
+            <w:r>
+              <w:rPr>
+                <w:rFonts w:ascii="Courier New" w:hAnsi="Courier New" w:cs="Courier New"/>
+                <w:sz w:val="18"/>
+              </w:rPr>
+              <w:t xml:space="preserve"> = 1</w:t>
+            </w:r>
+          </w:p>
+          <w:p>
+            <w:pPr>
+              <w:rPr>
+                <w:rFonts w:ascii="Courier New" w:hAnsi="Courier New" w:cs="Courier New"/>
+                <w:sz w:val="18"/>
+              </w:rPr>
+            </w:pPr>
+            <w:r>
+              <w:rPr>
+                <w:rFonts w:ascii="Courier New" w:hAnsi="Courier New" w:cs="Courier New"/>
+                <w:sz w:val="18"/>
+              </w:rPr>
+              <w:tab/>
+            </w:r>
+            <w:r>
+              <w:rPr>
+                <w:rFonts w:ascii="Courier New" w:hAnsi="Courier New" w:cs="Courier New"/>
+                <w:sz w:val="18"/>
+              </w:rPr>
+              <w:tab/>
+            </w:r>
+            <w:r>
+              <w:rPr>
+                <w:rFonts w:ascii="Courier New" w:hAnsi="Courier New" w:cs="Courier New"/>
+                <w:sz w:val="18"/>
+              </w:rPr>
+              <w:t>UNION</w:t>
+            </w:r>
+          </w:p>
+          <w:p>
+            <w:pPr>
+              <w:rPr>
+                <w:rFonts w:ascii="Courier New" w:hAnsi="Courier New" w:cs="Courier New"/>
+                <w:sz w:val="18"/>
+              </w:rPr>
+            </w:pPr>
+            <w:r>
+              <w:rPr>
+                <w:rFonts w:ascii="Courier New" w:hAnsi="Courier New" w:cs="Courier New"/>
+                <w:sz w:val="18"/>
+              </w:rPr>
+              <w:tab/>
+            </w:r>
+            <w:r>
+              <w:rPr>
+                <w:rFonts w:ascii="Courier New" w:hAnsi="Courier New" w:cs="Courier New"/>
+                <w:sz w:val="18"/>
+              </w:rPr>
+              <w:tab/>
+            </w:r>
+            <w:r>
+              <w:rPr>
+                <w:rFonts w:ascii="Courier New" w:hAnsi="Courier New" w:cs="Courier New"/>
+                <w:sz w:val="18"/>
+              </w:rPr>
+              <w:t xml:space="preserve">SELECT 'non-admins', </w:t>
             </w:r>
             <w:proofErr w:type="gramStart"/>
             <w:r>
@@ -9312,7 +9644,7 @@
                 <w:rFonts w:ascii="Courier New" w:hAnsi="Courier New" w:cs="Courier New"/>
                 <w:sz w:val="18"/>
               </w:rPr>
-              <w:t xml:space="preserve">*) AS </w:t>
+              <w:t xml:space="preserve">*), '2' AS </w:t>
             </w:r>
             <w:proofErr w:type="spellStart"/>
             <w:r>
@@ -9320,6 +9652,161 @@
                 <w:rFonts w:ascii="Courier New" w:hAnsi="Courier New" w:cs="Courier New"/>
                 <w:sz w:val="18"/>
               </w:rPr>
+              <w:t>idx</w:t>
+            </w:r>
+            <w:proofErr w:type="spellEnd"/>
+          </w:p>
+          <w:p>
+            <w:pPr>
+              <w:rPr>
+                <w:rFonts w:ascii="Courier New" w:hAnsi="Courier New" w:cs="Courier New"/>
+                <w:sz w:val="18"/>
+              </w:rPr>
+            </w:pPr>
+            <w:r>
+              <w:rPr>
+                <w:rFonts w:ascii="Courier New" w:hAnsi="Courier New" w:cs="Courier New"/>
+                <w:sz w:val="18"/>
+              </w:rPr>
+              <w:tab/>
+            </w:r>
+            <w:r>
+              <w:rPr>
+                <w:rFonts w:ascii="Courier New" w:hAnsi="Courier New" w:cs="Courier New"/>
+                <w:sz w:val="18"/>
+              </w:rPr>
+              <w:tab/>
+            </w:r>
+            <w:r>
+              <w:rPr>
+                <w:rFonts w:ascii="Courier New" w:hAnsi="Courier New" w:cs="Courier New"/>
+                <w:sz w:val="18"/>
+              </w:rPr>
+              <w:tab/>
+            </w:r>
+            <w:r>
+              <w:rPr>
+                <w:rFonts w:ascii="Courier New" w:hAnsi="Courier New" w:cs="Courier New"/>
+                <w:sz w:val="18"/>
+              </w:rPr>
+              <w:t>FROM member m</w:t>
+            </w:r>
+          </w:p>
+          <w:p>
+            <w:pPr>
+              <w:rPr>
+                <w:rFonts w:ascii="Courier New" w:hAnsi="Courier New" w:cs="Courier New"/>
+                <w:sz w:val="18"/>
+              </w:rPr>
+            </w:pPr>
+            <w:r>
+              <w:rPr>
+                <w:rFonts w:ascii="Courier New" w:hAnsi="Courier New" w:cs="Courier New"/>
+                <w:sz w:val="18"/>
+              </w:rPr>
+              <w:tab/>
+            </w:r>
+            <w:r>
+              <w:rPr>
+                <w:rFonts w:ascii="Courier New" w:hAnsi="Courier New" w:cs="Courier New"/>
+                <w:sz w:val="18"/>
+              </w:rPr>
+              <w:tab/>
+            </w:r>
+            <w:r>
+              <w:rPr>
+                <w:rFonts w:ascii="Courier New" w:hAnsi="Courier New" w:cs="Courier New"/>
+                <w:sz w:val="18"/>
+              </w:rPr>
+              <w:tab/>
+            </w:r>
+            <w:r>
+              <w:rPr>
+                <w:rFonts w:ascii="Courier New" w:hAnsi="Courier New" w:cs="Courier New"/>
+                <w:sz w:val="18"/>
+              </w:rPr>
+              <w:t xml:space="preserve">WHERE </w:t>
+            </w:r>
+            <w:proofErr w:type="spellStart"/>
+            <w:r>
+              <w:rPr>
+                <w:rFonts w:ascii="Courier New" w:hAnsi="Courier New" w:cs="Courier New"/>
+                <w:sz w:val="18"/>
+              </w:rPr>
+              <w:t>is_admin</w:t>
+            </w:r>
+            <w:proofErr w:type="spellEnd"/>
+            <w:r>
+              <w:rPr>
+                <w:rFonts w:ascii="Courier New" w:hAnsi="Courier New" w:cs="Courier New"/>
+                <w:sz w:val="18"/>
+              </w:rPr>
+              <w:t xml:space="preserve"> = 0</w:t>
+            </w:r>
+          </w:p>
+          <w:p>
+            <w:pPr>
+              <w:rPr>
+                <w:rFonts w:ascii="Courier New" w:hAnsi="Courier New" w:cs="Courier New"/>
+                <w:sz w:val="18"/>
+              </w:rPr>
+            </w:pPr>
+            <w:r>
+              <w:rPr>
+                <w:rFonts w:ascii="Courier New" w:hAnsi="Courier New" w:cs="Courier New"/>
+                <w:sz w:val="18"/>
+              </w:rPr>
+              <w:tab/>
+            </w:r>
+            <w:r>
+              <w:rPr>
+                <w:rFonts w:ascii="Courier New" w:hAnsi="Courier New" w:cs="Courier New"/>
+                <w:sz w:val="18"/>
+              </w:rPr>
+              <w:tab/>
+            </w:r>
+            <w:r>
+              <w:rPr>
+                <w:rFonts w:ascii="Courier New" w:hAnsi="Courier New" w:cs="Courier New"/>
+                <w:sz w:val="18"/>
+              </w:rPr>
+              <w:t>UNION</w:t>
+            </w:r>
+          </w:p>
+          <w:p>
+            <w:pPr>
+              <w:rPr>
+                <w:rFonts w:ascii="Courier New" w:hAnsi="Courier New" w:cs="Courier New"/>
+                <w:sz w:val="18"/>
+              </w:rPr>
+            </w:pPr>
+            <w:r>
+              <w:rPr>
+                <w:rFonts w:ascii="Courier New" w:hAnsi="Courier New" w:cs="Courier New"/>
+                <w:sz w:val="18"/>
+              </w:rPr>
+              <w:tab/>
+            </w:r>
+            <w:r>
+              <w:rPr>
+                <w:rFonts w:ascii="Courier New" w:hAnsi="Courier New" w:cs="Courier New"/>
+                <w:sz w:val="18"/>
+              </w:rPr>
+              <w:tab/>
+            </w:r>
+            <w:r>
+              <w:rPr>
+                <w:rFonts w:ascii="Courier New" w:hAnsi="Courier New" w:cs="Courier New"/>
+                <w:sz w:val="18"/>
+              </w:rPr>
+              <w:t>SELECT '</w:t>
+            </w:r>
+            <w:proofErr w:type="spellStart"/>
+            <w:r>
+              <w:rPr>
+                <w:rFonts w:ascii="Courier New" w:hAnsi="Courier New" w:cs="Courier New"/>
+                <w:sz w:val="18"/>
+              </w:rPr>
               <w:t>total_projects</w:t>
             </w:r>
             <w:proofErr w:type="spellEnd"/>
@@ -9328,8 +9815,33 @@
                 <w:rFonts w:ascii="Courier New" w:hAnsi="Courier New" w:cs="Courier New"/>
                 <w:sz w:val="18"/>
               </w:rPr>
-              <w:t xml:space="preserve">, </w:t>
-            </w:r>
+              <w:t xml:space="preserve">', </w:t>
+            </w:r>
+            <w:proofErr w:type="gramStart"/>
+            <w:r>
+              <w:rPr>
+                <w:rFonts w:ascii="Courier New" w:hAnsi="Courier New" w:cs="Courier New"/>
+                <w:sz w:val="18"/>
+              </w:rPr>
+              <w:t>COUNT(</w:t>
+            </w:r>
+            <w:proofErr w:type="gramEnd"/>
+            <w:r>
+              <w:rPr>
+                <w:rFonts w:ascii="Courier New" w:hAnsi="Courier New" w:cs="Courier New"/>
+                <w:sz w:val="18"/>
+              </w:rPr>
+              <w:t xml:space="preserve">*), '3' AS </w:t>
+            </w:r>
+            <w:proofErr w:type="spellStart"/>
+            <w:r>
+              <w:rPr>
+                <w:rFonts w:ascii="Courier New" w:hAnsi="Courier New" w:cs="Courier New"/>
+                <w:sz w:val="18"/>
+              </w:rPr>
+              <w:t>idx</w:t>
+            </w:r>
+            <w:proofErr w:type="spellEnd"/>
           </w:p>
           <w:p>
             <w:pPr>
@@ -9352,13 +9864,117 @@
               </w:rPr>
               <w:tab/>
             </w:r>
+            <w:r>
+              <w:rPr>
+                <w:rFonts w:ascii="Courier New" w:hAnsi="Courier New" w:cs="Courier New"/>
+                <w:sz w:val="18"/>
+              </w:rPr>
+              <w:tab/>
+            </w:r>
+            <w:r>
+              <w:rPr>
+                <w:rFonts w:ascii="Courier New" w:hAnsi="Courier New" w:cs="Courier New"/>
+                <w:sz w:val="18"/>
+              </w:rPr>
+              <w:t xml:space="preserve">FROM </w:t>
+            </w:r>
+            <w:proofErr w:type="spellStart"/>
+            <w:r>
+              <w:rPr>
+                <w:rFonts w:ascii="Courier New" w:hAnsi="Courier New" w:cs="Courier New"/>
+                <w:sz w:val="18"/>
+              </w:rPr>
+              <w:t>advertised_project</w:t>
+            </w:r>
+            <w:proofErr w:type="spellEnd"/>
+            <w:r>
+              <w:rPr>
+                <w:rFonts w:ascii="Courier New" w:hAnsi="Courier New" w:cs="Courier New"/>
+                <w:sz w:val="18"/>
+              </w:rPr>
+              <w:t xml:space="preserve"> p</w:t>
+            </w:r>
+          </w:p>
+          <w:p>
+            <w:pPr>
+              <w:rPr>
+                <w:rFonts w:ascii="Courier New" w:hAnsi="Courier New" w:cs="Courier New"/>
+                <w:sz w:val="18"/>
+              </w:rPr>
+            </w:pPr>
+            <w:r>
+              <w:rPr>
+                <w:rFonts w:ascii="Courier New" w:hAnsi="Courier New" w:cs="Courier New"/>
+                <w:sz w:val="18"/>
+              </w:rPr>
+              <w:tab/>
+            </w:r>
+            <w:r>
+              <w:rPr>
+                <w:rFonts w:ascii="Courier New" w:hAnsi="Courier New" w:cs="Courier New"/>
+                <w:sz w:val="18"/>
+              </w:rPr>
+              <w:tab/>
+            </w:r>
+            <w:r>
+              <w:rPr>
+                <w:rFonts w:ascii="Courier New" w:hAnsi="Courier New" w:cs="Courier New"/>
+                <w:sz w:val="18"/>
+              </w:rPr>
+              <w:t>UNION</w:t>
+            </w:r>
+          </w:p>
+          <w:p>
+            <w:pPr>
+              <w:rPr>
+                <w:rFonts w:ascii="Courier New" w:hAnsi="Courier New" w:cs="Courier New"/>
+                <w:sz w:val="18"/>
+              </w:rPr>
+            </w:pPr>
+            <w:r>
+              <w:rPr>
+                <w:rFonts w:ascii="Courier New" w:hAnsi="Courier New" w:cs="Courier New"/>
+                <w:sz w:val="18"/>
+              </w:rPr>
+              <w:tab/>
+            </w:r>
+            <w:r>
+              <w:rPr>
+                <w:rFonts w:ascii="Courier New" w:hAnsi="Courier New" w:cs="Courier New"/>
+                <w:sz w:val="18"/>
+              </w:rPr>
+              <w:tab/>
+            </w:r>
+            <w:r>
+              <w:rPr>
+                <w:rFonts w:ascii="Courier New" w:hAnsi="Courier New" w:cs="Courier New"/>
+                <w:sz w:val="18"/>
+              </w:rPr>
+              <w:t>SELECT '</w:t>
+            </w:r>
+            <w:proofErr w:type="spellStart"/>
+            <w:r>
+              <w:rPr>
+                <w:rFonts w:ascii="Courier New" w:hAnsi="Courier New" w:cs="Courier New"/>
+                <w:sz w:val="18"/>
+              </w:rPr>
+              <w:t>fully_funded</w:t>
+            </w:r>
+            <w:proofErr w:type="spellEnd"/>
+            <w:r>
+              <w:rPr>
+                <w:rFonts w:ascii="Courier New" w:hAnsi="Courier New" w:cs="Courier New"/>
+                <w:sz w:val="18"/>
+              </w:rPr>
+              <w:t xml:space="preserve">', </w:t>
+            </w:r>
             <w:proofErr w:type="gramStart"/>
             <w:r>
               <w:rPr>
                 <w:rFonts w:ascii="Courier New" w:hAnsi="Courier New" w:cs="Courier New"/>
                 <w:sz w:val="18"/>
               </w:rPr>
-              <w:t>rank(</w:t>
+              <w:t>COUNT(</w:t>
             </w:r>
             <w:proofErr w:type="gramEnd"/>
             <w:r>
@@ -9366,8 +9982,17 @@
                 <w:rFonts w:ascii="Courier New" w:hAnsi="Courier New" w:cs="Courier New"/>
                 <w:sz w:val="18"/>
               </w:rPr>
-              <w:t>) OVER (ORDER BY COUNT(*) DESC)</w:t>
-            </w:r>
+              <w:t xml:space="preserve">*), '4' AS </w:t>
+            </w:r>
+            <w:proofErr w:type="spellStart"/>
+            <w:r>
+              <w:rPr>
+                <w:rFonts w:ascii="Courier New" w:hAnsi="Courier New" w:cs="Courier New"/>
+                <w:sz w:val="18"/>
+              </w:rPr>
+              <w:t>idx</w:t>
+            </w:r>
+            <w:proofErr w:type="spellEnd"/>
           </w:p>
           <w:p>
             <w:pPr>
@@ -9388,6 +10013,20 @@
                 <w:rFonts w:ascii="Courier New" w:hAnsi="Courier New" w:cs="Courier New"/>
                 <w:sz w:val="18"/>
               </w:rPr>
+              <w:tab/>
+            </w:r>
+            <w:r>
+              <w:rPr>
+                <w:rFonts w:ascii="Courier New" w:hAnsi="Courier New" w:cs="Courier New"/>
+                <w:sz w:val="18"/>
+              </w:rPr>
+              <w:tab/>
+            </w:r>
+            <w:r>
+              <w:rPr>
+                <w:rFonts w:ascii="Courier New" w:hAnsi="Courier New" w:cs="Courier New"/>
+                <w:sz w:val="18"/>
+              </w:rPr>
               <w:t xml:space="preserve">FROM </w:t>
             </w:r>
             <w:proofErr w:type="spellStart"/>
@@ -9399,6 +10038,13 @@
               <w:t>advertised_project</w:t>
             </w:r>
             <w:proofErr w:type="spellEnd"/>
+            <w:r>
+              <w:rPr>
+                <w:rFonts w:ascii="Courier New" w:hAnsi="Courier New" w:cs="Courier New"/>
+                <w:sz w:val="18"/>
+              </w:rPr>
+              <w:t xml:space="preserve"> ff</w:t>
+            </w:r>
           </w:p>
           <w:p>
             <w:pPr>
@@ -9419,37 +10065,95 @@
                 <w:rFonts w:ascii="Courier New" w:hAnsi="Courier New" w:cs="Courier New"/>
                 <w:sz w:val="18"/>
               </w:rPr>
-              <w:t>GROUP BY entrepreneur</w:t>
-            </w:r>
-          </w:p>
-          <w:p>
-            <w:pPr>
-              <w:rPr>
-                <w:rFonts w:ascii="Courier New" w:hAnsi="Courier New" w:cs="Courier New"/>
-                <w:sz w:val="18"/>
-              </w:rPr>
-            </w:pPr>
-            <w:r>
-              <w:rPr>
-                <w:rFonts w:ascii="Courier New" w:hAnsi="Courier New" w:cs="Courier New"/>
-                <w:sz w:val="18"/>
-              </w:rPr>
-              <w:t>)</w:t>
-            </w:r>
-          </w:p>
-          <w:p>
-            <w:pPr>
-              <w:rPr>
-                <w:rFonts w:ascii="Courier New" w:hAnsi="Courier New" w:cs="Courier New"/>
-                <w:sz w:val="18"/>
-              </w:rPr>
-            </w:pPr>
-            <w:r>
-              <w:rPr>
-                <w:rFonts w:ascii="Courier New" w:hAnsi="Courier New" w:cs="Courier New"/>
-                <w:sz w:val="18"/>
-              </w:rPr>
-              <w:t xml:space="preserve">SELECT entrepreneur, </w:t>
+              <w:tab/>
+            </w:r>
+            <w:r>
+              <w:rPr>
+                <w:rFonts w:ascii="Courier New" w:hAnsi="Courier New" w:cs="Courier New"/>
+                <w:sz w:val="18"/>
+              </w:rPr>
+              <w:tab/>
+            </w:r>
+            <w:r>
+              <w:rPr>
+                <w:rFonts w:ascii="Courier New" w:hAnsi="Courier New" w:cs="Courier New"/>
+                <w:sz w:val="18"/>
+              </w:rPr>
+              <w:t>WHERE status = 1</w:t>
+            </w:r>
+          </w:p>
+          <w:p>
+            <w:pPr>
+              <w:rPr>
+                <w:rFonts w:ascii="Courier New" w:hAnsi="Courier New" w:cs="Courier New"/>
+                <w:sz w:val="18"/>
+              </w:rPr>
+            </w:pPr>
+            <w:r>
+              <w:rPr>
+                <w:rFonts w:ascii="Courier New" w:hAnsi="Courier New" w:cs="Courier New"/>
+                <w:sz w:val="18"/>
+              </w:rPr>
+              <w:tab/>
+            </w:r>
+            <w:r>
+              <w:rPr>
+                <w:rFonts w:ascii="Courier New" w:hAnsi="Courier New" w:cs="Courier New"/>
+                <w:sz w:val="18"/>
+              </w:rPr>
+              <w:tab/>
+            </w:r>
+            <w:r>
+              <w:rPr>
+                <w:rFonts w:ascii="Courier New" w:hAnsi="Courier New" w:cs="Courier New"/>
+                <w:sz w:val="18"/>
+              </w:rPr>
+              <w:t>UNION</w:t>
+            </w:r>
+          </w:p>
+          <w:p>
+            <w:pPr>
+              <w:rPr>
+                <w:rFonts w:ascii="Courier New" w:hAnsi="Courier New" w:cs="Courier New"/>
+                <w:sz w:val="18"/>
+              </w:rPr>
+            </w:pPr>
+            <w:r>
+              <w:rPr>
+                <w:rFonts w:ascii="Courier New" w:hAnsi="Courier New" w:cs="Courier New"/>
+                <w:sz w:val="18"/>
+              </w:rPr>
+              <w:tab/>
+            </w:r>
+            <w:r>
+              <w:rPr>
+                <w:rFonts w:ascii="Courier New" w:hAnsi="Courier New" w:cs="Courier New"/>
+                <w:sz w:val="18"/>
+              </w:rPr>
+              <w:tab/>
+            </w:r>
+            <w:r>
+              <w:rPr>
+                <w:rFonts w:ascii="Courier New" w:hAnsi="Courier New" w:cs="Courier New"/>
+                <w:sz w:val="18"/>
+              </w:rPr>
+              <w:t xml:space="preserve">SELECT 'ongoing', </w:t>
+            </w:r>
+            <w:proofErr w:type="gramStart"/>
+            <w:r>
+              <w:rPr>
+                <w:rFonts w:ascii="Courier New" w:hAnsi="Courier New" w:cs="Courier New"/>
+                <w:sz w:val="18"/>
+              </w:rPr>
+              <w:t>COUNT(</w:t>
+            </w:r>
+            <w:proofErr w:type="gramEnd"/>
+            <w:r>
+              <w:rPr>
+                <w:rFonts w:ascii="Courier New" w:hAnsi="Courier New" w:cs="Courier New"/>
+                <w:sz w:val="18"/>
+              </w:rPr>
+              <w:t xml:space="preserve">*), '5' AS </w:t>
             </w:r>
             <w:proofErr w:type="spellStart"/>
             <w:r>
@@ -9457,7 +10161,7 @@
                 <w:rFonts w:ascii="Courier New" w:hAnsi="Courier New" w:cs="Courier New"/>
                 <w:sz w:val="18"/>
               </w:rPr>
-              <w:t>total_projects</w:t>
+              <w:t>idx</w:t>
             </w:r>
             <w:proofErr w:type="spellEnd"/>
           </w:p>
@@ -9473,6 +10177,27 @@
                 <w:rFonts w:ascii="Courier New" w:hAnsi="Courier New" w:cs="Courier New"/>
                 <w:sz w:val="18"/>
               </w:rPr>
+              <w:tab/>
+            </w:r>
+            <w:r>
+              <w:rPr>
+                <w:rFonts w:ascii="Courier New" w:hAnsi="Courier New" w:cs="Courier New"/>
+                <w:sz w:val="18"/>
+              </w:rPr>
+              <w:tab/>
+            </w:r>
+            <w:r>
+              <w:rPr>
+                <w:rFonts w:ascii="Courier New" w:hAnsi="Courier New" w:cs="Courier New"/>
+                <w:sz w:val="18"/>
+              </w:rPr>
+              <w:tab/>
+            </w:r>
+            <w:r>
+              <w:rPr>
+                <w:rFonts w:ascii="Courier New" w:hAnsi="Courier New" w:cs="Courier New"/>
+                <w:sz w:val="18"/>
+              </w:rPr>
               <w:t xml:space="preserve">FROM </w:t>
             </w:r>
             <w:proofErr w:type="spellStart"/>
@@ -9481,7 +10206,7 @@
                 <w:rFonts w:ascii="Courier New" w:hAnsi="Courier New" w:cs="Courier New"/>
                 <w:sz w:val="18"/>
               </w:rPr>
-              <w:t>rankedTable</w:t>
+              <w:t>advertised_project</w:t>
             </w:r>
             <w:proofErr w:type="spellEnd"/>
             <w:r>
@@ -9489,22 +10214,105 @@
                 <w:rFonts w:ascii="Courier New" w:hAnsi="Courier New" w:cs="Courier New"/>
                 <w:sz w:val="18"/>
               </w:rPr>
-              <w:t xml:space="preserve"> WHERE rank &lt; 4</w:t>
-            </w:r>
-          </w:p>
-          <w:p>
-            <w:pPr>
-              <w:rPr>
-                <w:rFonts w:ascii="Courier New" w:hAnsi="Courier New" w:cs="Courier New"/>
-                <w:sz w:val="18"/>
-              </w:rPr>
-            </w:pPr>
-            <w:r>
-              <w:rPr>
-                <w:rFonts w:ascii="Courier New" w:hAnsi="Courier New" w:cs="Courier New"/>
-                <w:sz w:val="18"/>
-              </w:rPr>
-              <w:t>ORDER BY RANK, entrepreneur;</w:t>
+              <w:t xml:space="preserve"> op</w:t>
+            </w:r>
+          </w:p>
+          <w:p>
+            <w:pPr>
+              <w:rPr>
+                <w:rFonts w:ascii="Courier New" w:hAnsi="Courier New" w:cs="Courier New"/>
+                <w:sz w:val="18"/>
+              </w:rPr>
+            </w:pPr>
+            <w:r>
+              <w:rPr>
+                <w:rFonts w:ascii="Courier New" w:hAnsi="Courier New" w:cs="Courier New"/>
+                <w:sz w:val="18"/>
+              </w:rPr>
+              <w:tab/>
+            </w:r>
+            <w:r>
+              <w:rPr>
+                <w:rFonts w:ascii="Courier New" w:hAnsi="Courier New" w:cs="Courier New"/>
+                <w:sz w:val="18"/>
+              </w:rPr>
+              <w:tab/>
+            </w:r>
+            <w:r>
+              <w:rPr>
+                <w:rFonts w:ascii="Courier New" w:hAnsi="Courier New" w:cs="Courier New"/>
+                <w:sz w:val="18"/>
+              </w:rPr>
+              <w:tab/>
+            </w:r>
+            <w:r>
+              <w:rPr>
+                <w:rFonts w:ascii="Courier New" w:hAnsi="Courier New" w:cs="Courier New"/>
+                <w:sz w:val="18"/>
+              </w:rPr>
+              <w:t>WHERE status = 0</w:t>
+            </w:r>
+          </w:p>
+          <w:p>
+            <w:pPr>
+              <w:rPr>
+                <w:rFonts w:ascii="Courier New" w:hAnsi="Courier New" w:cs="Courier New"/>
+                <w:sz w:val="18"/>
+              </w:rPr>
+            </w:pPr>
+            <w:r>
+              <w:rPr>
+                <w:rFonts w:ascii="Courier New" w:hAnsi="Courier New" w:cs="Courier New"/>
+                <w:sz w:val="18"/>
+              </w:rPr>
+              <w:tab/>
+            </w:r>
+            <w:r>
+              <w:rPr>
+                <w:rFonts w:ascii="Courier New" w:hAnsi="Courier New" w:cs="Courier New"/>
+                <w:sz w:val="18"/>
+              </w:rPr>
+              <w:t xml:space="preserve">) AS </w:t>
+            </w:r>
+            <w:proofErr w:type="spellStart"/>
+            <w:r>
+              <w:rPr>
+                <w:rFonts w:ascii="Courier New" w:hAnsi="Courier New" w:cs="Courier New"/>
+                <w:sz w:val="18"/>
+              </w:rPr>
+              <w:t>subq</w:t>
+            </w:r>
+            <w:proofErr w:type="spellEnd"/>
+          </w:p>
+          <w:p>
+            <w:pPr>
+              <w:rPr>
+                <w:rFonts w:ascii="Courier New" w:hAnsi="Courier New" w:cs="Courier New"/>
+                <w:sz w:val="18"/>
+              </w:rPr>
+            </w:pPr>
+            <w:r>
+              <w:rPr>
+                <w:rFonts w:ascii="Courier New" w:hAnsi="Courier New" w:cs="Courier New"/>
+                <w:sz w:val="18"/>
+              </w:rPr>
+              <w:t xml:space="preserve">ORDER BY </w:t>
+            </w:r>
+            <w:proofErr w:type="spellStart"/>
+            <w:r>
+              <w:rPr>
+                <w:rFonts w:ascii="Courier New" w:hAnsi="Courier New" w:cs="Courier New"/>
+                <w:sz w:val="18"/>
+              </w:rPr>
+              <w:t>idx</w:t>
+            </w:r>
+            <w:proofErr w:type="spellEnd"/>
+            <w:r>
+              <w:rPr>
+                <w:rFonts w:ascii="Courier New" w:hAnsi="Courier New" w:cs="Courier New"/>
+                <w:sz w:val="18"/>
+              </w:rPr>
+              <w:t>;</w:t>
             </w:r>
           </w:p>
           <w:p/>
@@ -9523,7 +10331,7 @@
           <w:u w:val="single"/>
         </w:rPr>
       </w:pPr>
-      <w:bookmarkStart w:id="16" w:name="_Toc527386703"/>
+      <w:bookmarkStart w:id="19" w:name="_Toc527467419"/>
       <w:r>
         <w:rPr>
           <w:u w:val="single"/>
@@ -9531,28 +10339,225 @@
         <w:lastRenderedPageBreak/>
         <w:t>Screenshots</w:t>
       </w:r>
-      <w:bookmarkEnd w:id="16"/>
+      <w:bookmarkEnd w:id="19"/>
     </w:p>
     <w:p>
+      <w:pPr>
+        <w:pStyle w:val="Heading4"/>
+      </w:pPr>
       <w:r>
         <w:t>Login</w:t>
       </w:r>
     </w:p>
+    <w:tbl>
+      <w:tblPr>
+        <w:tblStyle w:val="TableGrid"/>
+        <w:tblW w:w="0" w:type="auto"/>
+        <w:tblLook w:val="04A0" w:firstRow="1" w:lastRow="0" w:firstColumn="1" w:lastColumn="0" w:noHBand="0" w:noVBand="1"/>
+      </w:tblPr>
+      <w:tblGrid>
+        <w:gridCol w:w="9242"/>
+      </w:tblGrid>
+      <w:tr>
+        <w:tc>
+          <w:tcPr>
+            <w:tcW w:w="9242" w:type="dxa"/>
+          </w:tcPr>
+          <w:p>
+            <w:r>
+              <w:t>[Insert screenshot here]</w:t>
+            </w:r>
+          </w:p>
+        </w:tc>
+      </w:tr>
+    </w:tbl>
+    <w:p/>
     <w:p>
+      <w:pPr>
+        <w:pStyle w:val="Heading4"/>
+      </w:pPr>
       <w:r>
         <w:t>Registration</w:t>
       </w:r>
     </w:p>
+    <w:tbl>
+      <w:tblPr>
+        <w:tblStyle w:val="TableGrid"/>
+        <w:tblW w:w="0" w:type="auto"/>
+        <w:tblLook w:val="04A0" w:firstRow="1" w:lastRow="0" w:firstColumn="1" w:lastColumn="0" w:noHBand="0" w:noVBand="1"/>
+      </w:tblPr>
+      <w:tblGrid>
+        <w:gridCol w:w="9242"/>
+      </w:tblGrid>
+      <w:tr>
+        <w:tc>
+          <w:tcPr>
+            <w:tcW w:w="9242" w:type="dxa"/>
+          </w:tcPr>
+          <w:p>
+            <w:r>
+              <w:t>[Insert screenshot here]</w:t>
+            </w:r>
+          </w:p>
+        </w:tc>
+      </w:tr>
+    </w:tbl>
+    <w:p/>
     <w:p>
-      <w:r>
-        <w:t>Explore – Landing page</w:t>
-      </w:r>
-      <w:bookmarkStart w:id="17" w:name="_GoBack"/>
-      <w:bookmarkEnd w:id="17"/>
-      <w:r>
-        <w:t xml:space="preserve"> when user first login</w:t>
+      <w:pPr>
+        <w:pStyle w:val="Heading4"/>
+      </w:pPr>
+      <w:r>
+        <w:t>Explore – Landing page when user first login</w:t>
       </w:r>
     </w:p>
+    <w:tbl>
+      <w:tblPr>
+        <w:tblStyle w:val="TableGrid"/>
+        <w:tblW w:w="0" w:type="auto"/>
+        <w:tblLook w:val="04A0" w:firstRow="1" w:lastRow="0" w:firstColumn="1" w:lastColumn="0" w:noHBand="0" w:noVBand="1"/>
+      </w:tblPr>
+      <w:tblGrid>
+        <w:gridCol w:w="9242"/>
+      </w:tblGrid>
+      <w:tr>
+        <w:tc>
+          <w:tcPr>
+            <w:tcW w:w="9242" w:type="dxa"/>
+          </w:tcPr>
+          <w:p>
+            <w:r>
+              <w:t>[Insert screenshot here]</w:t>
+            </w:r>
+          </w:p>
+        </w:tc>
+      </w:tr>
+    </w:tbl>
+    <w:p/>
+    <w:p>
+      <w:pPr>
+        <w:pStyle w:val="Heading4"/>
+      </w:pPr>
+      <w:r>
+        <w:t>Profile</w:t>
+      </w:r>
+    </w:p>
+    <w:tbl>
+      <w:tblPr>
+        <w:tblStyle w:val="TableGrid"/>
+        <w:tblW w:w="0" w:type="auto"/>
+        <w:tblLook w:val="04A0" w:firstRow="1" w:lastRow="0" w:firstColumn="1" w:lastColumn="0" w:noHBand="0" w:noVBand="1"/>
+      </w:tblPr>
+      <w:tblGrid>
+        <w:gridCol w:w="9242"/>
+      </w:tblGrid>
+      <w:tr>
+        <w:tc>
+          <w:tcPr>
+            <w:tcW w:w="9242" w:type="dxa"/>
+          </w:tcPr>
+          <w:p>
+            <w:r>
+              <w:t>[Insert screenshot here]</w:t>
+            </w:r>
+          </w:p>
+        </w:tc>
+      </w:tr>
+    </w:tbl>
+    <w:p/>
+    <w:p>
+      <w:pPr>
+        <w:pStyle w:val="Heading4"/>
+      </w:pPr>
+      <w:r>
+        <w:t>My Projects</w:t>
+      </w:r>
+    </w:p>
+    <w:tbl>
+      <w:tblPr>
+        <w:tblStyle w:val="TableGrid"/>
+        <w:tblW w:w="0" w:type="auto"/>
+        <w:tblLook w:val="04A0" w:firstRow="1" w:lastRow="0" w:firstColumn="1" w:lastColumn="0" w:noHBand="0" w:noVBand="1"/>
+      </w:tblPr>
+      <w:tblGrid>
+        <w:gridCol w:w="9242"/>
+      </w:tblGrid>
+      <w:tr>
+        <w:tc>
+          <w:tcPr>
+            <w:tcW w:w="9242" w:type="dxa"/>
+          </w:tcPr>
+          <w:p>
+            <w:r>
+              <w:t>[Insert screenshot here]</w:t>
+            </w:r>
+          </w:p>
+        </w:tc>
+      </w:tr>
+    </w:tbl>
+    <w:p/>
+    <w:p>
+      <w:pPr>
+        <w:pStyle w:val="Heading4"/>
+      </w:pPr>
+      <w:r>
+        <w:t>My Investments</w:t>
+      </w:r>
+    </w:p>
+    <w:tbl>
+      <w:tblPr>
+        <w:tblStyle w:val="TableGrid"/>
+        <w:tblW w:w="0" w:type="auto"/>
+        <w:tblLook w:val="04A0" w:firstRow="1" w:lastRow="0" w:firstColumn="1" w:lastColumn="0" w:noHBand="0" w:noVBand="1"/>
+      </w:tblPr>
+      <w:tblGrid>
+        <w:gridCol w:w="9242"/>
+      </w:tblGrid>
+      <w:tr>
+        <w:tc>
+          <w:tcPr>
+            <w:tcW w:w="9242" w:type="dxa"/>
+          </w:tcPr>
+          <w:p>
+            <w:r>
+              <w:t>[Insert screenshot here]</w:t>
+            </w:r>
+          </w:p>
+        </w:tc>
+      </w:tr>
+    </w:tbl>
+    <w:p/>
+    <w:p>
+      <w:pPr>
+        <w:pStyle w:val="Heading4"/>
+      </w:pPr>
+      <w:r>
+        <w:t>Admin</w:t>
+      </w:r>
+    </w:p>
+    <w:tbl>
+      <w:tblPr>
+        <w:tblStyle w:val="TableGrid"/>
+        <w:tblW w:w="0" w:type="auto"/>
+        <w:tblLook w:val="04A0" w:firstRow="1" w:lastRow="0" w:firstColumn="1" w:lastColumn="0" w:noHBand="0" w:noVBand="1"/>
+      </w:tblPr>
+      <w:tblGrid>
+        <w:gridCol w:w="9242"/>
+      </w:tblGrid>
+      <w:tr>
+        <w:tc>
+          <w:tcPr>
+            <w:tcW w:w="9242" w:type="dxa"/>
+          </w:tcPr>
+          <w:p>
+            <w:r>
+              <w:t>[Insert screenshot here]</w:t>
+            </w:r>
+          </w:p>
+        </w:tc>
+      </w:tr>
+    </w:tbl>
+    <w:p/>
     <w:sectPr>
       <w:footerReference w:type="default" r:id="rId11"/>
       <w:pgSz w:w="11906" w:h="16838"/>
@@ -10543,6 +11548,19 @@
     <w:basedOn w:val="DefaultParagraphFont"/>
     <w:rsid w:val="00A8649D"/>
   </w:style>
+  <w:style w:type="paragraph" w:styleId="TOC3">
+    <w:name w:val="toc 3"/>
+    <w:basedOn w:val="Normal"/>
+    <w:next w:val="Normal"/>
+    <w:autoRedefine/>
+    <w:uiPriority w:val="39"/>
+    <w:unhideWhenUsed/>
+    <w:rsid w:val="00C05457"/>
+    <w:pPr>
+      <w:spacing w:after="100"/>
+      <w:ind w:left="440"/>
+    </w:pPr>
+  </w:style>
 </w:styles>
 </file>
 
@@ -10741,6 +11759,7 @@
     <w:rsid w:val="00580863"/>
     <w:rsid w:val="00716B87"/>
     <w:rsid w:val="009B6CDC"/>
+    <w:rsid w:val="00B95D3A"/>
     <w:rsid w:val="00D27D88"/>
     <w:rsid w:val="00D55AAC"/>
     <w:rsid w:val="00E12938"/>
@@ -11499,7 +12518,7 @@
 </file>
 
 <file path=customXml/itemProps1.xml><?xml version="1.0" encoding="utf-8"?>
-<ds:datastoreItem xmlns:ds="http://schemas.openxmlformats.org/officeDocument/2006/customXml" ds:itemID="{E8F2C979-FA33-4519-B79C-23514DD8E99F}">
+<ds:datastoreItem xmlns:ds="http://schemas.openxmlformats.org/officeDocument/2006/customXml" ds:itemID="{4EFB96AE-DD83-4C11-9E95-F437F6B7D324}">
   <ds:schemaRefs>
     <ds:schemaRef ds:uri="http://schemas.openxmlformats.org/officeDocument/2006/bibliography"/>
   </ds:schemaRefs>

</xml_diff>

<commit_message>
update docs on ss
</commit_message>
<xml_diff>
--- a/docs/Group18.docx
+++ b/docs/Group18.docx
@@ -2420,7 +2420,6 @@
           <w:shd w:val="clear" w:color="auto" w:fill="FFFFFF"/>
         </w:rPr>
       </w:pPr>
-      <w:bookmarkStart w:id="1" w:name="_GoBack"/>
     </w:p>
     <w:p>
       <w:pPr>
@@ -2430,8 +2429,7 @@
           <w:shd w:val="clear" w:color="auto" w:fill="FFFFFF"/>
         </w:rPr>
       </w:pPr>
-      <w:bookmarkStart w:id="2" w:name="_Toc527467402"/>
-      <w:bookmarkEnd w:id="1"/>
+      <w:bookmarkStart w:id="1" w:name="_Toc527467402"/>
       <w:r>
         <w:rPr>
           <w:u w:val="single"/>
@@ -2439,7 +2437,7 @@
         </w:rPr>
         <w:t>Project Specifications</w:t>
       </w:r>
-      <w:bookmarkEnd w:id="2"/>
+      <w:bookmarkEnd w:id="1"/>
       <w:r>
         <w:rPr>
           <w:u w:val="single"/>
@@ -2684,7 +2682,7 @@
           <w:shd w:val="clear" w:color="auto" w:fill="FFFFFF"/>
         </w:rPr>
       </w:pPr>
-      <w:bookmarkStart w:id="3" w:name="_Toc527467403"/>
+      <w:bookmarkStart w:id="2" w:name="_Toc527467403"/>
       <w:r>
         <w:rPr>
           <w:u w:val="single"/>
@@ -2707,7 +2705,7 @@
         </w:rPr>
         <w:t>iagram</w:t>
       </w:r>
-      <w:bookmarkEnd w:id="3"/>
+      <w:bookmarkEnd w:id="2"/>
     </w:p>
     <w:p/>
     <w:p>
@@ -2851,7 +2849,7 @@
           <w:shd w:val="clear" w:color="auto" w:fill="FFFFFF"/>
         </w:rPr>
       </w:pPr>
-      <w:bookmarkStart w:id="4" w:name="_Toc527467404"/>
+      <w:bookmarkStart w:id="3" w:name="_Toc527467404"/>
       <w:r>
         <w:rPr>
           <w:u w:val="single"/>
@@ -2860,17 +2858,17 @@
         <w:lastRenderedPageBreak/>
         <w:t>Relational Schema</w:t>
       </w:r>
-      <w:bookmarkEnd w:id="4"/>
+      <w:bookmarkEnd w:id="3"/>
     </w:p>
     <w:p>
       <w:pPr>
         <w:pStyle w:val="Heading2"/>
       </w:pPr>
-      <w:bookmarkStart w:id="5" w:name="_Toc527467405"/>
+      <w:bookmarkStart w:id="4" w:name="_Toc527467405"/>
       <w:r>
         <w:t>TABLE member</w:t>
       </w:r>
-      <w:bookmarkEnd w:id="5"/>
+      <w:bookmarkEnd w:id="4"/>
     </w:p>
     <w:tbl>
       <w:tblPr>
@@ -3165,14 +3163,14 @@
       <w:pPr>
         <w:pStyle w:val="Heading2"/>
       </w:pPr>
-      <w:bookmarkStart w:id="6" w:name="_Toc527467406"/>
+      <w:bookmarkStart w:id="5" w:name="_Toc527467406"/>
       <w:r>
         <w:t>TABLE advertised_</w:t>
       </w:r>
       <w:r>
         <w:t>project</w:t>
       </w:r>
-      <w:bookmarkEnd w:id="6"/>
+      <w:bookmarkEnd w:id="5"/>
     </w:p>
     <w:p>
       <w:r>
@@ -4207,11 +4205,11 @@
       <w:pPr>
         <w:pStyle w:val="Heading2"/>
       </w:pPr>
-      <w:bookmarkStart w:id="7" w:name="_Toc527467407"/>
+      <w:bookmarkStart w:id="6" w:name="_Toc527467407"/>
       <w:r>
         <w:t>TABLE invest</w:t>
       </w:r>
-      <w:bookmarkEnd w:id="7"/>
+      <w:bookmarkEnd w:id="6"/>
     </w:p>
     <w:tbl>
       <w:tblPr>
@@ -4515,7 +4513,7 @@
           <w:u w:val="single"/>
         </w:rPr>
       </w:pPr>
-      <w:bookmarkStart w:id="8" w:name="_Toc527467408"/>
+      <w:bookmarkStart w:id="7" w:name="_Toc527467408"/>
       <w:r>
         <w:rPr>
           <w:u w:val="single"/>
@@ -4523,7 +4521,7 @@
         <w:lastRenderedPageBreak/>
         <w:t>Integrity Constraints</w:t>
       </w:r>
-      <w:bookmarkEnd w:id="8"/>
+      <w:bookmarkEnd w:id="7"/>
     </w:p>
     <w:p>
       <w:pPr>
@@ -4615,11 +4613,11 @@
       <w:pPr>
         <w:pStyle w:val="Heading2"/>
       </w:pPr>
-      <w:bookmarkStart w:id="9" w:name="_Toc527467409"/>
+      <w:bookmarkStart w:id="8" w:name="_Toc527467409"/>
       <w:r>
         <w:t>Primary Constraints</w:t>
       </w:r>
-      <w:bookmarkEnd w:id="9"/>
+      <w:bookmarkEnd w:id="8"/>
     </w:p>
     <w:p>
       <w:pPr>
@@ -5117,11 +5115,11 @@
       <w:pPr>
         <w:pStyle w:val="Heading2"/>
       </w:pPr>
-      <w:bookmarkStart w:id="10" w:name="_Toc527467410"/>
+      <w:bookmarkStart w:id="9" w:name="_Toc527467410"/>
       <w:r>
         <w:t>Foreign Key Constraints</w:t>
       </w:r>
-      <w:bookmarkEnd w:id="10"/>
+      <w:bookmarkEnd w:id="9"/>
     </w:p>
     <w:p>
       <w:pPr>
@@ -5300,11 +5298,11 @@
       <w:pPr>
         <w:pStyle w:val="Heading2"/>
       </w:pPr>
-      <w:bookmarkStart w:id="11" w:name="_Toc527467411"/>
+      <w:bookmarkStart w:id="10" w:name="_Toc527467411"/>
       <w:r>
         <w:t>Not Null</w:t>
       </w:r>
-      <w:bookmarkEnd w:id="11"/>
+      <w:bookmarkEnd w:id="10"/>
     </w:p>
     <w:p>
       <w:r>
@@ -5330,12 +5328,12 @@
       <w:pPr>
         <w:pStyle w:val="Heading2"/>
       </w:pPr>
-      <w:bookmarkStart w:id="12" w:name="_Toc527467412"/>
+      <w:bookmarkStart w:id="11" w:name="_Toc527467412"/>
       <w:r>
         <w:lastRenderedPageBreak/>
         <w:t>Default</w:t>
       </w:r>
-      <w:bookmarkEnd w:id="12"/>
+      <w:bookmarkEnd w:id="11"/>
     </w:p>
     <w:p>
       <w:r>
@@ -5786,11 +5784,11 @@
       <w:pPr>
         <w:pStyle w:val="Heading2"/>
       </w:pPr>
-      <w:bookmarkStart w:id="13" w:name="_Toc527467413"/>
+      <w:bookmarkStart w:id="12" w:name="_Toc527467413"/>
       <w:r>
         <w:t>Check</w:t>
       </w:r>
-      <w:bookmarkEnd w:id="13"/>
+      <w:bookmarkEnd w:id="12"/>
     </w:p>
     <w:p>
       <w:r>
@@ -7078,7 +7076,7 @@
           <w:u w:val="single"/>
         </w:rPr>
       </w:pPr>
-      <w:bookmarkStart w:id="14" w:name="_Toc527467414"/>
+      <w:bookmarkStart w:id="13" w:name="_Toc527467414"/>
       <w:r>
         <w:rPr>
           <w:u w:val="single"/>
@@ -7086,17 +7084,17 @@
         <w:lastRenderedPageBreak/>
         <w:t>Advanced SQL Features</w:t>
       </w:r>
-      <w:bookmarkEnd w:id="14"/>
+      <w:bookmarkEnd w:id="13"/>
     </w:p>
     <w:p>
       <w:pPr>
         <w:pStyle w:val="Heading2"/>
       </w:pPr>
-      <w:bookmarkStart w:id="15" w:name="_Toc527467415"/>
+      <w:bookmarkStart w:id="14" w:name="_Toc527467415"/>
       <w:r>
         <w:t>Triggers and Functions</w:t>
       </w:r>
-      <w:bookmarkEnd w:id="15"/>
+      <w:bookmarkEnd w:id="14"/>
     </w:p>
     <w:p>
       <w:pPr>
@@ -9031,12 +9029,12 @@
       <w:pPr>
         <w:pStyle w:val="Heading2"/>
       </w:pPr>
-      <w:bookmarkStart w:id="16" w:name="_Toc527467416"/>
+      <w:bookmarkStart w:id="15" w:name="_Toc527467416"/>
       <w:r>
         <w:lastRenderedPageBreak/>
         <w:t>Aggregation</w:t>
       </w:r>
-      <w:bookmarkEnd w:id="16"/>
+      <w:bookmarkEnd w:id="15"/>
     </w:p>
     <w:p>
       <w:r>
@@ -9065,11 +9063,11 @@
       <w:pPr>
         <w:pStyle w:val="Heading3"/>
       </w:pPr>
-      <w:bookmarkStart w:id="17" w:name="_Toc527467417"/>
+      <w:bookmarkStart w:id="16" w:name="_Toc527467417"/>
       <w:r>
         <w:t>Subquery and Sum</w:t>
       </w:r>
-      <w:bookmarkEnd w:id="17"/>
+      <w:bookmarkEnd w:id="16"/>
     </w:p>
     <w:p>
       <w:r>
@@ -9359,11 +9357,11 @@
       <w:pPr>
         <w:pStyle w:val="Heading3"/>
       </w:pPr>
-      <w:bookmarkStart w:id="18" w:name="_Toc527467418"/>
+      <w:bookmarkStart w:id="17" w:name="_Toc527467418"/>
       <w:r>
         <w:t>Subquery and Union</w:t>
       </w:r>
-      <w:bookmarkEnd w:id="18"/>
+      <w:bookmarkEnd w:id="17"/>
     </w:p>
     <w:p>
       <w:r>
@@ -10331,7 +10329,7 @@
           <w:u w:val="single"/>
         </w:rPr>
       </w:pPr>
-      <w:bookmarkStart w:id="19" w:name="_Toc527467419"/>
+      <w:bookmarkStart w:id="18" w:name="_Toc527467419"/>
       <w:r>
         <w:rPr>
           <w:u w:val="single"/>
@@ -10339,7 +10337,7 @@
         <w:lastRenderedPageBreak/>
         <w:t>Screenshots</w:t>
       </w:r>
-      <w:bookmarkEnd w:id="19"/>
+      <w:bookmarkEnd w:id="18"/>
     </w:p>
     <w:p>
       <w:pPr>
@@ -10365,7 +10363,57 @@
           </w:tcPr>
           <w:p>
             <w:r>
-              <w:t>[Insert screenshot here]</w:t>
+              <w:rPr>
+                <w:noProof/>
+              </w:rPr>
+              <w:drawing>
+                <wp:inline distT="0" distB="0" distL="0" distR="0" wp14:anchorId="6023DD8F" wp14:editId="5AF7943C">
+                  <wp:extent cx="5731510" cy="2463165"/>
+                  <wp:effectExtent l="0" t="0" r="2540" b="0"/>
+                  <wp:docPr id="1" name="Picture 1"/>
+                  <wp:cNvGraphicFramePr>
+                    <a:graphicFrameLocks xmlns:a="http://schemas.openxmlformats.org/drawingml/2006/main" noChangeAspect="1"/>
+                  </wp:cNvGraphicFramePr>
+                  <a:graphic xmlns:a="http://schemas.openxmlformats.org/drawingml/2006/main">
+                    <a:graphicData uri="http://schemas.openxmlformats.org/drawingml/2006/picture">
+                      <pic:pic xmlns:pic="http://schemas.openxmlformats.org/drawingml/2006/picture">
+                        <pic:nvPicPr>
+                          <pic:cNvPr id="1" name=""/>
+                          <pic:cNvPicPr/>
+                        </pic:nvPicPr>
+                        <pic:blipFill>
+                          <a:blip r:embed="rId11"/>
+                          <a:stretch>
+                            <a:fillRect/>
+                          </a:stretch>
+                        </pic:blipFill>
+                        <pic:spPr>
+                          <a:xfrm>
+                            <a:off x="0" y="0"/>
+                            <a:ext cx="5731510" cy="2463165"/>
+                          </a:xfrm>
+                          <a:prstGeom prst="rect">
+                            <a:avLst/>
+                          </a:prstGeom>
+                        </pic:spPr>
+                      </pic:pic>
+                    </a:graphicData>
+                  </a:graphic>
+                </wp:inline>
+              </w:drawing>
+            </w:r>
+          </w:p>
+          <w:p>
+            <w:r>
+              <w:t>- Validate user information with database</w:t>
+            </w:r>
+          </w:p>
+          <w:p>
+            <w:r>
+              <w:t>- Alert will be shown if information is incorrect</w:t>
+            </w:r>
+            <w:r>
+              <w:t xml:space="preserve"> / Empty fields</w:t>
             </w:r>
           </w:p>
         </w:tc>
@@ -10396,8 +10444,57 @@
           </w:tcPr>
           <w:p>
             <w:r>
-              <w:t>[Insert screenshot here]</w:t>
-            </w:r>
+              <w:rPr>
+                <w:noProof/>
+              </w:rPr>
+              <w:drawing>
+                <wp:inline distT="0" distB="0" distL="0" distR="0" wp14:anchorId="627D022B" wp14:editId="70C91F4F">
+                  <wp:extent cx="5731510" cy="2336800"/>
+                  <wp:effectExtent l="0" t="0" r="2540" b="6350"/>
+                  <wp:docPr id="2" name="Picture 2"/>
+                  <wp:cNvGraphicFramePr>
+                    <a:graphicFrameLocks xmlns:a="http://schemas.openxmlformats.org/drawingml/2006/main" noChangeAspect="1"/>
+                  </wp:cNvGraphicFramePr>
+                  <a:graphic xmlns:a="http://schemas.openxmlformats.org/drawingml/2006/main">
+                    <a:graphicData uri="http://schemas.openxmlformats.org/drawingml/2006/picture">
+                      <pic:pic xmlns:pic="http://schemas.openxmlformats.org/drawingml/2006/picture">
+                        <pic:nvPicPr>
+                          <pic:cNvPr id="1" name=""/>
+                          <pic:cNvPicPr/>
+                        </pic:nvPicPr>
+                        <pic:blipFill>
+                          <a:blip r:embed="rId12"/>
+                          <a:stretch>
+                            <a:fillRect/>
+                          </a:stretch>
+                        </pic:blipFill>
+                        <pic:spPr>
+                          <a:xfrm>
+                            <a:off x="0" y="0"/>
+                            <a:ext cx="5731510" cy="2336800"/>
+                          </a:xfrm>
+                          <a:prstGeom prst="rect">
+                            <a:avLst/>
+                          </a:prstGeom>
+                        </pic:spPr>
+                      </pic:pic>
+                    </a:graphicData>
+                  </a:graphic>
+                </wp:inline>
+              </w:drawing>
+            </w:r>
+          </w:p>
+          <w:p>
+            <w:r>
+              <w:t>- Save the new user information into the database</w:t>
+            </w:r>
+          </w:p>
+          <w:p>
+            <w:r>
+              <w:t>- Alert will be shown if password does not match / Empty fields</w:t>
+            </w:r>
+            <w:bookmarkStart w:id="19" w:name="_GoBack"/>
+            <w:bookmarkEnd w:id="19"/>
           </w:p>
         </w:tc>
       </w:tr>
@@ -10532,6 +10629,7 @@
         <w:pStyle w:val="Heading4"/>
       </w:pPr>
       <w:r>
+        <w:lastRenderedPageBreak/>
         <w:t>Admin</w:t>
       </w:r>
     </w:p>
@@ -10559,7 +10657,7 @@
     </w:tbl>
     <w:p/>
     <w:sectPr>
-      <w:footerReference w:type="default" r:id="rId11"/>
+      <w:footerReference w:type="default" r:id="rId13"/>
       <w:pgSz w:w="11906" w:h="16838"/>
       <w:pgMar w:top="1440" w:right="1440" w:bottom="1440" w:left="1440" w:header="708" w:footer="708" w:gutter="0"/>
       <w:pgNumType w:start="0"/>
@@ -11759,6 +11857,7 @@
     <w:rsid w:val="00580863"/>
     <w:rsid w:val="00716B87"/>
     <w:rsid w:val="009B6CDC"/>
+    <w:rsid w:val="009C7617"/>
     <w:rsid w:val="00B95D3A"/>
     <w:rsid w:val="00D27D88"/>
     <w:rsid w:val="00D55AAC"/>
@@ -12518,7 +12617,7 @@
 </file>
 
 <file path=customXml/itemProps1.xml><?xml version="1.0" encoding="utf-8"?>
-<ds:datastoreItem xmlns:ds="http://schemas.openxmlformats.org/officeDocument/2006/customXml" ds:itemID="{4EFB96AE-DD83-4C11-9E95-F437F6B7D324}">
+<ds:datastoreItem xmlns:ds="http://schemas.openxmlformats.org/officeDocument/2006/customXml" ds:itemID="{54E4F682-7BB1-40B0-B942-972EA64EE159}">
   <ds:schemaRefs>
     <ds:schemaRef ds:uri="http://schemas.openxmlformats.org/officeDocument/2006/bibliography"/>
   </ds:schemaRefs>

</xml_diff>